<commit_message>
refs #508 Szenario 2 angepasst
</commit_message>
<xml_diff>
--- a/doc/03_Technischer_Bericht_Teil_2/01_Vorstudie/01_Vorstudie.docx
+++ b/doc/03_Technischer_Bericht_Teil_2/01_Vorstudie/01_Vorstudie.docx
@@ -117,7 +117,7 @@
                     <w:noProof/>
                     <w:color w:val="4F4F59"/>
                   </w:rPr>
-                  <w:t>10. Oktober 2011</w:t>
+                  <w:t>11. Oktober 2011</w:t>
                 </w:r>
                 <w:r>
                   <w:rPr>
@@ -3364,14 +3364,27 @@
       <w:r>
         <w:t xml:space="preserve">Abbildung </w:t>
       </w:r>
-      <w:fldSimple w:instr=" SEQ Abbildung \* ARABIC ">
-        <w:r>
-          <w:rPr>
-            <w:noProof/>
-          </w:rPr>
-          <w:t>1</w:t>
-        </w:r>
-      </w:fldSimple>
+      <w:r>
+        <w:fldChar w:fldCharType="begin"/>
+      </w:r>
+      <w:r>
+        <w:instrText xml:space="preserve"> SEQ Abbildung \* ARABIC </w:instrText>
+      </w:r>
+      <w:r>
+        <w:fldChar w:fldCharType="separate"/>
+      </w:r>
+      <w:r>
+        <w:rPr>
+          <w:noProof/>
+        </w:rPr>
+        <w:t>1</w:t>
+      </w:r>
+      <w:r>
+        <w:rPr>
+          <w:noProof/>
+        </w:rPr>
+        <w:fldChar w:fldCharType="end"/>
+      </w:r>
       <w:r>
         <w:t xml:space="preserve"> - </w:t>
       </w:r>
@@ -5147,11 +5160,13 @@
       <w:r>
         <w:t xml:space="preserve">Er studiert die Project Note daher aufmerksam. </w:t>
       </w:r>
+    </w:p>
+    <w:p>
       <w:r>
         <w:t>Wenig später</w:t>
       </w:r>
       <w:r>
-        <w:t xml:space="preserve"> wird er schliesslich von den beiden Mitarb</w:t>
+        <w:t xml:space="preserve"> wird er von den beiden Mitarb</w:t>
       </w:r>
       <w:r>
         <w:t xml:space="preserve">eitern der </w:t>
@@ -5287,7 +5302,18 @@
         <w:t>e</w:t>
       </w:r>
       <w:r>
-        <w:t xml:space="preserve">eindruckt über die grosse Auswahl an Projekten. Ulrich sucht sich davon einige interessante aus und beginnt diese zu lesen. Nach kurzer Zeit wird er schliesslich von den beiden Mitarbeitern der </w:t>
+        <w:t xml:space="preserve">eindruckt über die grosse Auswahl an Projekten. Ulrich sucht sich davon einige interessante aus und beginnt diese zu lesen. </w:t>
+      </w:r>
+    </w:p>
+    <w:p>
+      <w:r>
+        <w:t>Wenig später</w:t>
+      </w:r>
+      <w:r>
+        <w:t xml:space="preserve"> </w:t>
+      </w:r>
+      <w:r>
+        <w:t xml:space="preserve">wird er von den beiden Mitarbeitern der </w:t>
       </w:r>
       <w:proofErr w:type="spellStart"/>
       <w:r>
@@ -6020,37 +6046,35 @@
         <w:t>,</w:t>
       </w:r>
       <w:r>
-        <w:t xml:space="preserve"> um nach solchen Informationen zu suchen. Dabei entdeckt er einige interessante Projekte mit namhaften Firmen. Von diesen</w:t>
-      </w:r>
-      <w:r>
-        <w:t xml:space="preserve"> Project Notes</w:t>
-      </w:r>
-      <w:r>
-        <w:t xml:space="preserve"> nimmt er eine Kopie mit, um sie später genau durchzulesen. </w:t>
-      </w:r>
-      <w:r>
-        <w:t>Dasselbe</w:t>
-      </w:r>
-      <w:r>
-        <w:t xml:space="preserve"> </w:t>
-      </w:r>
-      <w:r>
-        <w:t>macht er mit</w:t>
-      </w:r>
-      <w:r>
-        <w:t xml:space="preserve"> Project Notes</w:t>
-      </w:r>
-      <w:r>
-        <w:t xml:space="preserve">, die zu einem bestimmten, ihm interessant erscheinenden </w:t>
-      </w:r>
-      <w:r>
-        <w:t>Themenbereich</w:t>
-      </w:r>
-      <w:r>
-        <w:t xml:space="preserve"> gehören</w:t>
-      </w:r>
-      <w:r>
-        <w:t>.</w:t>
+        <w:t xml:space="preserve"> um nach solchen Informationen zu suchen. Dabei entdeckt er einige interessante</w:t>
+      </w:r>
+      <w:r>
+        <w:t xml:space="preserve"> Projekte mit namhaften Firmen und auch solchen in ihm </w:t>
+      </w:r>
+      <w:r>
+        <w:t>interessant erscheinenden Themenbereich</w:t>
+      </w:r>
+      <w:r>
+        <w:t>en.</w:t>
+      </w:r>
+    </w:p>
+    <w:p>
+      <w:r>
+        <w:t xml:space="preserve">Kurze Zeit später wird Erik </w:t>
+      </w:r>
+      <w:r>
+        <w:t xml:space="preserve">von </w:t>
+      </w:r>
+      <w:r>
+        <w:t xml:space="preserve">seinem Gesprächspartner in der Eingangshalle abgeholt. Damit er die Project Notes nach seinem Gespräch bei der </w:t>
+      </w:r>
+      <w:proofErr w:type="spellStart"/>
+      <w:r>
+        <w:t>Zühlke</w:t>
+      </w:r>
+      <w:proofErr w:type="spellEnd"/>
+      <w:r>
+        <w:t xml:space="preserve"> Engineering AG noch genauer durchlesen kann, nimmt er je eine Kopie mit.</w:t>
       </w:r>
     </w:p>
     <w:p>
@@ -6124,7 +6148,11 @@
         <w:t xml:space="preserve">sich </w:t>
       </w:r>
       <w:r>
-        <w:t xml:space="preserve">einen groben Überblick über die verschiedenen Themenbereiche, in denen die </w:t>
+        <w:t xml:space="preserve">einen groben </w:t>
+      </w:r>
+      <w:r>
+        <w:lastRenderedPageBreak/>
+        <w:t xml:space="preserve">Überblick über die verschiedenen Themenbereiche, in denen die </w:t>
       </w:r>
       <w:proofErr w:type="spellStart"/>
       <w:r>
@@ -6144,34 +6172,40 @@
         <w:t>an</w:t>
       </w:r>
       <w:r>
-        <w:t>. Als L</w:t>
-      </w:r>
-      <w:r>
-        <w:t>etztes sucht er von diesen Firmen einige spannende Projekte aus und entdeckt sogleich, dass er diese auch ausdrucken kann. Somit</w:t>
-      </w:r>
-      <w:r>
-        <w:t xml:space="preserve"> hat Erik die Möglichkeit, die Project Notes</w:t>
-      </w:r>
-      <w:r>
-        <w:t xml:space="preserve"> später noch in Ruhe durch</w:t>
-      </w:r>
-      <w:r>
-        <w:t>zulesen</w:t>
-      </w:r>
-      <w:r>
-        <w:t>.</w:t>
+        <w:t xml:space="preserve"> und stösst</w:t>
+      </w:r>
+      <w:r>
+        <w:t xml:space="preserve"> so</w:t>
+      </w:r>
+      <w:r>
+        <w:t xml:space="preserve"> auf einige sehr spannende Projekte.</w:t>
       </w:r>
     </w:p>
     <w:p>
+      <w:r>
+        <w:t xml:space="preserve">Gerade in diesem Augenblick </w:t>
+      </w:r>
+      <w:r>
+        <w:t>wird Erik von seinem Gesprächspartner in der Eingangshalle abgeholt.</w:t>
+      </w:r>
+      <w:r>
+        <w:t xml:space="preserve"> Erik entdeckte aber bereits zuvor, dass die Project Notes auch ausgedruckt werden können. Dies will er sich zu Nutzen machen und druckt die </w:t>
+      </w:r>
+      <w:r>
+        <w:t>Project Notes, die er bereits vorsorglich zum Drucken markiert hat, aus.</w:t>
+      </w:r>
+      <w:bookmarkStart w:id="27" w:name="_GoBack"/>
+      <w:bookmarkEnd w:id="27"/>
+    </w:p>
+    <w:p>
       <w:pPr>
         <w:pStyle w:val="Heading2"/>
       </w:pPr>
-      <w:bookmarkStart w:id="27" w:name="_Toc306014194"/>
-      <w:bookmarkStart w:id="28" w:name="_Ref306014739"/>
-      <w:bookmarkStart w:id="29" w:name="_Ref306014742"/>
-      <w:bookmarkStart w:id="30" w:name="_Ref306014770"/>
-      <w:r>
-        <w:lastRenderedPageBreak/>
+      <w:bookmarkStart w:id="28" w:name="_Toc306014194"/>
+      <w:bookmarkStart w:id="29" w:name="_Ref306014739"/>
+      <w:bookmarkStart w:id="30" w:name="_Ref306014742"/>
+      <w:bookmarkStart w:id="31" w:name="_Ref306014770"/>
+      <w:r>
         <w:t>Persona Bettina</w:t>
       </w:r>
       <w:r>
@@ -6180,10 +6214,10 @@
       <w:r>
         <w:t>in</w:t>
       </w:r>
-      <w:bookmarkEnd w:id="27"/>
       <w:bookmarkEnd w:id="28"/>
       <w:bookmarkEnd w:id="29"/>
       <w:bookmarkEnd w:id="30"/>
+      <w:bookmarkEnd w:id="31"/>
     </w:p>
     <w:tbl>
       <w:tblPr>
@@ -6569,11 +6603,11 @@
       <w:pPr>
         <w:pStyle w:val="Heading3"/>
       </w:pPr>
-      <w:bookmarkStart w:id="31" w:name="_Toc306014195"/>
+      <w:bookmarkStart w:id="32" w:name="_Toc306014195"/>
       <w:r>
         <w:t>Ist-Szenario-1</w:t>
       </w:r>
-      <w:bookmarkEnd w:id="31"/>
+      <w:bookmarkEnd w:id="32"/>
     </w:p>
     <w:p>
       <w:r>
@@ -6627,12 +6661,7 @@
         <w:t xml:space="preserve">sie </w:t>
       </w:r>
       <w:r>
-        <w:t>sich ja in der Zwischenzeit die ausgestellten Proj</w:t>
-      </w:r>
-      <w:bookmarkStart w:id="32" w:name="_GoBack"/>
-      <w:bookmarkEnd w:id="32"/>
-      <w:r>
-        <w:t xml:space="preserve">ect Notes ansehen könnte. </w:t>
+        <w:t xml:space="preserve">sich ja in der Zwischenzeit die ausgestellten Project Notes ansehen könnte. </w:t>
       </w:r>
       <w:r>
         <w:t xml:space="preserve">Dies sieht Bettina als Ansporn um weiteres über die </w:t>
@@ -6842,7 +6871,7 @@
       <w:rPr>
         <w:noProof/>
       </w:rPr>
-      <w:t>10. Oktober 2011</w:t>
+      <w:t>11. Oktober 2011</w:t>
     </w:r>
     <w:r>
       <w:fldChar w:fldCharType="end"/>
@@ -6894,16 +6923,31 @@
       </w:rPr>
       <w:t xml:space="preserve"> von </w:t>
     </w:r>
-    <w:fldSimple w:instr="NUMPAGES  \* Arabic  \* MERGEFORMAT">
-      <w:r>
-        <w:rPr>
-          <w:b/>
-          <w:noProof/>
-          <w:lang w:val="de-DE"/>
-        </w:rPr>
-        <w:t>9</w:t>
-      </w:r>
-    </w:fldSimple>
+    <w:r>
+      <w:fldChar w:fldCharType="begin"/>
+    </w:r>
+    <w:r>
+      <w:instrText>NUMPAGES  \* Arabic  \* MERGEFORMAT</w:instrText>
+    </w:r>
+    <w:r>
+      <w:fldChar w:fldCharType="separate"/>
+    </w:r>
+    <w:r>
+      <w:rPr>
+        <w:b/>
+        <w:noProof/>
+        <w:lang w:val="de-DE"/>
+      </w:rPr>
+      <w:t>9</w:t>
+    </w:r>
+    <w:r>
+      <w:rPr>
+        <w:b/>
+        <w:noProof/>
+        <w:lang w:val="de-DE"/>
+      </w:rPr>
+      <w:fldChar w:fldCharType="end"/>
+    </w:r>
   </w:p>
 </w:ftr>
 </file>
@@ -11457,7 +11501,7 @@
 </file>
 
 <file path=customXml/itemProps1.xml><?xml version="1.0" encoding="utf-8"?>
-<ds:datastoreItem xmlns:ds="http://schemas.openxmlformats.org/officeDocument/2006/customXml" ds:itemID="{4ECE1F0E-A04F-43D2-A6B7-3FB7B7B11DDF}">
+<ds:datastoreItem xmlns:ds="http://schemas.openxmlformats.org/officeDocument/2006/customXml" ds:itemID="{8A0C455E-624F-402C-84A0-B479BF98CDD0}">
   <ds:schemaRefs>
     <ds:schemaRef ds:uri="http://schemas.openxmlformats.org/officeDocument/2006/bibliography"/>
   </ds:schemaRefs>

</xml_diff>

<commit_message>
refs #507 refs #508
</commit_message>
<xml_diff>
--- a/doc/03_Technischer_Bericht_Teil_2/01_Vorstudie/01_Vorstudie.docx
+++ b/doc/03_Technischer_Bericht_Teil_2/01_Vorstudie/01_Vorstudie.docx
@@ -41,7 +41,7 @@
               </w:tcPr>
               <w:p>
                 <w:pPr>
-                  <w:pStyle w:val="NoSpacing"/>
+                  <w:pStyle w:val="KeinLeerraum"/>
                   <w:rPr>
                     <w:color w:val="4F81BD" w:themeColor="accent1"/>
                   </w:rPr>
@@ -49,7 +49,7 @@
               </w:p>
               <w:p>
                 <w:pPr>
-                  <w:pStyle w:val="NoSpacing"/>
+                  <w:pStyle w:val="KeinLeerraum"/>
                   <w:rPr>
                     <w:color w:val="4F4F59"/>
                   </w:rPr>
@@ -72,16 +72,24 @@
                   </w:rPr>
                   <w:t xml:space="preserve"> </w:t>
                 </w:r>
+                <w:proofErr w:type="spellStart"/>
                 <w:r>
                   <w:rPr>
                     <w:color w:val="4F4F59"/>
                   </w:rPr>
-                  <w:t>Treichler Delia</w:t>
+                  <w:t>Treichler</w:t>
+                </w:r>
+                <w:proofErr w:type="spellEnd"/>
+                <w:r>
+                  <w:rPr>
+                    <w:color w:val="4F4F59"/>
+                  </w:rPr>
+                  <w:t xml:space="preserve"> Delia</w:t>
                 </w:r>
               </w:p>
               <w:p>
                 <w:pPr>
-                  <w:pStyle w:val="NoSpacing"/>
+                  <w:pStyle w:val="KeinLeerraum"/>
                   <w:rPr>
                     <w:color w:val="4F4F59"/>
                   </w:rPr>
@@ -109,7 +117,7 @@
                     <w:noProof/>
                     <w:color w:val="4F4F59"/>
                   </w:rPr>
-                  <w:t>11. Oktober 2011</w:t>
+                  <w:t>16. Oktober 2011</w:t>
                 </w:r>
                 <w:r>
                   <w:rPr>
@@ -120,7 +128,7 @@
               </w:p>
               <w:p>
                 <w:pPr>
-                  <w:pStyle w:val="NoSpacing"/>
+                  <w:pStyle w:val="KeinLeerraum"/>
                   <w:rPr>
                     <w:color w:val="4F81BD" w:themeColor="accent1"/>
                   </w:rPr>
@@ -155,7 +163,7 @@
               </w:tcPr>
               <w:p>
                 <w:pPr>
-                  <w:pStyle w:val="NoSpacing"/>
+                  <w:pStyle w:val="KeinLeerraum"/>
                   <w:rPr>
                     <w:rFonts w:asciiTheme="majorHAnsi" w:eastAsiaTheme="majorEastAsia" w:hAnsiTheme="majorHAnsi" w:cstheme="majorBidi"/>
                   </w:rPr>
@@ -172,7 +180,6 @@
                     <w:dataBinding w:prefixMappings="xmlns:ns0='http://schemas.openxmlformats.org/officeDocument/2006/extended-properties'" w:xpath="/ns0:Properties[1]/ns0:Company[1]" w:storeItemID="{6668398D-A668-4E3E-A5EB-62B293D839F1}"/>
                     <w:text/>
                   </w:sdtPr>
-                  <w:sdtEndPr/>
                   <w:sdtContent>
                     <w:r>
                       <w:rPr>
@@ -205,11 +212,10 @@
                   <w:dataBinding w:prefixMappings="xmlns:ns0='http://schemas.openxmlformats.org/package/2006/metadata/core-properties' xmlns:ns1='http://purl.org/dc/elements/1.1/'" w:xpath="/ns0:coreProperties[1]/ns1:title[1]" w:storeItemID="{6C3C8BC8-F283-45AE-878A-BAB7291924A1}"/>
                   <w:text/>
                 </w:sdtPr>
-                <w:sdtEndPr/>
                 <w:sdtContent>
                   <w:p>
                     <w:pPr>
-                      <w:pStyle w:val="NoSpacing"/>
+                      <w:pStyle w:val="KeinLeerraum"/>
                       <w:rPr>
                         <w:rFonts w:asciiTheme="majorHAnsi" w:eastAsiaTheme="majorEastAsia" w:hAnsiTheme="majorHAnsi" w:cstheme="majorBidi"/>
                         <w:color w:val="4F81BD" w:themeColor="accent1"/>
@@ -242,7 +248,6 @@
                 <w:dataBinding w:prefixMappings="xmlns:ns0='http://schemas.openxmlformats.org/package/2006/metadata/core-properties' xmlns:ns1='http://purl.org/dc/elements/1.1/'" w:xpath="/ns0:coreProperties[1]/ns1:subject[1]" w:storeItemID="{6C3C8BC8-F283-45AE-878A-BAB7291924A1}"/>
                 <w:text/>
               </w:sdtPr>
-              <w:sdtEndPr/>
               <w:sdtContent>
                 <w:tc>
                   <w:tcPr>
@@ -256,7 +261,7 @@
                   </w:tcPr>
                   <w:p>
                     <w:pPr>
-                      <w:pStyle w:val="NoSpacing"/>
+                      <w:pStyle w:val="KeinLeerraum"/>
                       <w:rPr>
                         <w:rFonts w:asciiTheme="majorHAnsi" w:eastAsiaTheme="majorEastAsia" w:hAnsiTheme="majorHAnsi" w:cstheme="majorBidi"/>
                       </w:rPr>
@@ -265,7 +270,21 @@
                       <w:rPr>
                         <w:rFonts w:asciiTheme="majorHAnsi" w:eastAsiaTheme="majorEastAsia" w:hAnsiTheme="majorHAnsi" w:cstheme="majorBidi"/>
                       </w:rPr>
-                      <w:t>Vision, Personas &amp; Szenarien</w:t>
+                      <w:t xml:space="preserve">Vision, </w:t>
+                    </w:r>
+                    <w:proofErr w:type="spellStart"/>
+                    <w:r>
+                      <w:rPr>
+                        <w:rFonts w:asciiTheme="majorHAnsi" w:eastAsiaTheme="majorEastAsia" w:hAnsiTheme="majorHAnsi" w:cstheme="majorBidi"/>
+                      </w:rPr>
+                      <w:t>Personas</w:t>
+                    </w:r>
+                    <w:proofErr w:type="spellEnd"/>
+                    <w:r>
+                      <w:rPr>
+                        <w:rFonts w:asciiTheme="majorHAnsi" w:eastAsiaTheme="majorEastAsia" w:hAnsiTheme="majorHAnsi" w:cstheme="majorBidi"/>
+                      </w:rPr>
+                      <w:t xml:space="preserve"> &amp; Szenarien</w:t>
                     </w:r>
                   </w:p>
                 </w:tc>
@@ -399,10 +418,10 @@
     </w:sdt>
     <w:p>
       <w:pPr>
-        <w:pStyle w:val="Heading1"/>
-      </w:pPr>
-      <w:bookmarkStart w:id="0" w:name="_Toc306014175"/>
-      <w:bookmarkStart w:id="1" w:name="_Ref306014748"/>
+        <w:pStyle w:val="berschrift1"/>
+      </w:pPr>
+      <w:bookmarkStart w:id="0" w:name="_Ref306014748"/>
+      <w:bookmarkStart w:id="1" w:name="_Toc306560410"/>
       <w:r>
         <w:lastRenderedPageBreak/>
         <w:t>Dokumentinformationen</w:t>
@@ -412,9 +431,9 @@
     </w:p>
     <w:p>
       <w:pPr>
-        <w:pStyle w:val="Heading2"/>
-      </w:pPr>
-      <w:bookmarkStart w:id="2" w:name="_Toc306014176"/>
+        <w:pStyle w:val="berschrift2"/>
+      </w:pPr>
+      <w:bookmarkStart w:id="2" w:name="_Toc306560411"/>
       <w:r>
         <w:t>Änderungsgeschichte</w:t>
       </w:r>
@@ -422,7 +441,7 @@
     </w:p>
     <w:tbl>
       <w:tblPr>
-        <w:tblStyle w:val="MediumShading1-Accent1"/>
+        <w:tblStyle w:val="MittlereSchattierung1-Akzent1"/>
         <w:tblW w:w="0" w:type="auto"/>
         <w:tblInd w:w="108" w:type="dxa"/>
         <w:tblLook w:val="0420" w:firstRow="1" w:lastRow="0" w:firstColumn="0" w:lastColumn="0" w:noHBand="0" w:noVBand="1"/>
@@ -525,9 +544,11 @@
             <w:tcW w:w="2303" w:type="dxa"/>
           </w:tcPr>
           <w:p>
+            <w:proofErr w:type="spellStart"/>
             <w:r>
               <w:t>cheidt</w:t>
             </w:r>
+            <w:proofErr w:type="spellEnd"/>
           </w:p>
         </w:tc>
       </w:tr>
@@ -575,12 +596,14 @@
             <w:tcW w:w="2303" w:type="dxa"/>
           </w:tcPr>
           <w:p>
+            <w:proofErr w:type="spellStart"/>
             <w:r>
               <w:t>c</w:t>
             </w:r>
             <w:r>
               <w:t>heidt</w:t>
             </w:r>
+            <w:proofErr w:type="spellEnd"/>
           </w:p>
         </w:tc>
       </w:tr>
@@ -644,9 +667,11 @@
             <w:pPr>
               <w:cnfStyle w:val="000000100000" w:firstRow="0" w:lastRow="0" w:firstColumn="0" w:lastColumn="0" w:oddVBand="0" w:evenVBand="0" w:oddHBand="1" w:evenHBand="0" w:firstRowFirstColumn="0" w:firstRowLastColumn="0" w:lastRowFirstColumn="0" w:lastRowLastColumn="0"/>
             </w:pPr>
+            <w:proofErr w:type="spellStart"/>
             <w:r>
               <w:t>lelmer</w:t>
             </w:r>
+            <w:proofErr w:type="spellEnd"/>
           </w:p>
         </w:tc>
       </w:tr>
@@ -689,9 +714,11 @@
             <w:tcW w:w="2303" w:type="dxa"/>
           </w:tcPr>
           <w:p>
+            <w:proofErr w:type="spellStart"/>
             <w:r>
               <w:t>dtreichl</w:t>
             </w:r>
+            <w:proofErr w:type="spellEnd"/>
           </w:p>
         </w:tc>
       </w:tr>
@@ -725,7 +752,15 @@
           </w:tcPr>
           <w:p>
             <w:r>
-              <w:t>Ergänzung 3. Persona inkl Szenarien</w:t>
+              <w:t xml:space="preserve">Ergänzung 3. Persona </w:t>
+            </w:r>
+            <w:proofErr w:type="spellStart"/>
+            <w:r>
+              <w:t>inkl</w:t>
+            </w:r>
+            <w:proofErr w:type="spellEnd"/>
+            <w:r>
+              <w:t xml:space="preserve"> Szenarien</w:t>
             </w:r>
             <w:r>
               <w:t>, Interview</w:t>
@@ -737,9 +772,11 @@
             <w:tcW w:w="2303" w:type="dxa"/>
           </w:tcPr>
           <w:p>
+            <w:proofErr w:type="spellStart"/>
             <w:r>
               <w:t>cheidt</w:t>
             </w:r>
+            <w:proofErr w:type="spellEnd"/>
           </w:p>
         </w:tc>
       </w:tr>
@@ -779,7 +816,15 @@
           </w:tcPr>
           <w:p>
             <w:r>
-              <w:t>Review 3. Persona inkl Szenarien</w:t>
+              <w:t xml:space="preserve">Review 3. Persona </w:t>
+            </w:r>
+            <w:proofErr w:type="spellStart"/>
+            <w:r>
+              <w:t>inkl</w:t>
+            </w:r>
+            <w:proofErr w:type="spellEnd"/>
+            <w:r>
+              <w:t xml:space="preserve"> Szenarien</w:t>
             </w:r>
           </w:p>
         </w:tc>
@@ -788,14 +833,63 @@
             <w:tcW w:w="2303" w:type="dxa"/>
           </w:tcPr>
           <w:p>
+            <w:proofErr w:type="spellStart"/>
             <w:r>
               <w:t>dtreichl</w:t>
             </w:r>
+            <w:proofErr w:type="spellEnd"/>
+          </w:p>
+        </w:tc>
+      </w:tr>
+      <w:tr>
+        <w:trPr>
+          <w:cnfStyle w:val="000000100000" w:firstRow="0" w:lastRow="0" w:firstColumn="0" w:lastColumn="0" w:oddVBand="0" w:evenVBand="0" w:oddHBand="1" w:evenHBand="0" w:firstRowFirstColumn="0" w:firstRowLastColumn="0" w:lastRowFirstColumn="0" w:lastRowLastColumn="0"/>
+        </w:trPr>
+        <w:tc>
+          <w:tcPr>
+            <w:tcW w:w="1138" w:type="dxa"/>
+          </w:tcPr>
+          <w:p>
+            <w:r>
+              <w:t>16.10.2011</w:t>
+            </w:r>
+          </w:p>
+        </w:tc>
+        <w:tc>
+          <w:tcPr>
+            <w:tcW w:w="993" w:type="dxa"/>
+          </w:tcPr>
+          <w:p>
+            <w:r>
+              <w:t>1.6</w:t>
+            </w:r>
+          </w:p>
+        </w:tc>
+        <w:tc>
+          <w:tcPr>
+            <w:tcW w:w="4674" w:type="dxa"/>
+          </w:tcPr>
+          <w:p>
+            <w:r>
+              <w:t>Review, Ergänzung Soll Szenario 2</w:t>
+            </w:r>
+          </w:p>
+        </w:tc>
+        <w:tc>
+          <w:tcPr>
+            <w:tcW w:w="2303" w:type="dxa"/>
+          </w:tcPr>
+          <w:p>
+            <w:proofErr w:type="spellStart"/>
+            <w:r>
+              <w:t>lelmer</w:t>
+            </w:r>
+            <w:proofErr w:type="spellEnd"/>
           </w:p>
         </w:tc>
       </w:tr>
     </w:tbl>
-    <w:bookmarkStart w:id="3" w:name="_Toc306014177" w:displacedByCustomXml="next"/>
+    <w:bookmarkStart w:id="3" w:name="_Toc306560412" w:displacedByCustomXml="next"/>
     <w:sdt>
       <w:sdtPr>
         <w:rPr>
@@ -821,7 +915,7 @@
       <w:sdtContent>
         <w:p>
           <w:pPr>
-            <w:pStyle w:val="Heading2"/>
+            <w:pStyle w:val="berschrift2"/>
           </w:pPr>
           <w:r>
             <w:rPr>
@@ -833,7 +927,7 @@
         </w:p>
         <w:p>
           <w:pPr>
-            <w:pStyle w:val="TOC1"/>
+            <w:pStyle w:val="Verzeichnis1"/>
             <w:tabs>
               <w:tab w:val="left" w:pos="440"/>
               <w:tab w:val="right" w:leader="dot" w:pos="9062"/>
@@ -861,7 +955,7 @@
             </w:rPr>
             <w:fldChar w:fldCharType="separate"/>
           </w:r>
-          <w:hyperlink w:anchor="_Toc306014175" w:history="1">
+          <w:hyperlink w:anchor="_Toc306560410" w:history="1">
             <w:r>
               <w:rPr>
                 <w:rStyle w:val="Hyperlink"/>
@@ -905,7 +999,7 @@
                 <w:noProof/>
                 <w:webHidden/>
               </w:rPr>
-              <w:instrText xml:space="preserve"> PAGEREF _Toc306014175 \h </w:instrText>
+              <w:instrText xml:space="preserve"> PAGEREF _Toc306560410 \h </w:instrText>
             </w:r>
             <w:r>
               <w:rPr>
@@ -938,7 +1032,7 @@
         </w:p>
         <w:p>
           <w:pPr>
-            <w:pStyle w:val="TOC2"/>
+            <w:pStyle w:val="Verzeichnis2"/>
             <w:tabs>
               <w:tab w:val="left" w:pos="880"/>
               <w:tab w:val="right" w:leader="dot" w:pos="9062"/>
@@ -950,7 +1044,7 @@
               <w:lang w:eastAsia="de-CH"/>
             </w:rPr>
           </w:pPr>
-          <w:hyperlink w:anchor="_Toc306014176" w:history="1">
+          <w:hyperlink w:anchor="_Toc306560411" w:history="1">
             <w:r>
               <w:rPr>
                 <w:rStyle w:val="Hyperlink"/>
@@ -993,7 +1087,7 @@
                 <w:noProof/>
                 <w:webHidden/>
               </w:rPr>
-              <w:instrText xml:space="preserve"> PAGEREF _Toc306014176 \h </w:instrText>
+              <w:instrText xml:space="preserve"> PAGEREF _Toc306560411 \h </w:instrText>
             </w:r>
             <w:r>
               <w:rPr>
@@ -1026,7 +1120,7 @@
         </w:p>
         <w:p>
           <w:pPr>
-            <w:pStyle w:val="TOC2"/>
+            <w:pStyle w:val="Verzeichnis2"/>
             <w:tabs>
               <w:tab w:val="left" w:pos="880"/>
               <w:tab w:val="right" w:leader="dot" w:pos="9062"/>
@@ -1038,7 +1132,7 @@
               <w:lang w:eastAsia="de-CH"/>
             </w:rPr>
           </w:pPr>
-          <w:hyperlink w:anchor="_Toc306014177" w:history="1">
+          <w:hyperlink w:anchor="_Toc306560412" w:history="1">
             <w:r>
               <w:rPr>
                 <w:rStyle w:val="Hyperlink"/>
@@ -1082,7 +1176,7 @@
                 <w:noProof/>
                 <w:webHidden/>
               </w:rPr>
-              <w:instrText xml:space="preserve"> PAGEREF _Toc306014177 \h </w:instrText>
+              <w:instrText xml:space="preserve"> PAGEREF _Toc306560412 \h </w:instrText>
             </w:r>
             <w:r>
               <w:rPr>
@@ -1115,7 +1209,7 @@
         </w:p>
         <w:p>
           <w:pPr>
-            <w:pStyle w:val="TOC1"/>
+            <w:pStyle w:val="Verzeichnis1"/>
             <w:tabs>
               <w:tab w:val="left" w:pos="440"/>
               <w:tab w:val="right" w:leader="dot" w:pos="9062"/>
@@ -1128,7 +1222,7 @@
               <w:lang w:eastAsia="de-CH"/>
             </w:rPr>
           </w:pPr>
-          <w:hyperlink w:anchor="_Toc306014178" w:history="1">
+          <w:hyperlink w:anchor="_Toc306560413" w:history="1">
             <w:r>
               <w:rPr>
                 <w:rStyle w:val="Hyperlink"/>
@@ -1172,7 +1266,7 @@
                 <w:noProof/>
                 <w:webHidden/>
               </w:rPr>
-              <w:instrText xml:space="preserve"> PAGEREF _Toc306014178 \h </w:instrText>
+              <w:instrText xml:space="preserve"> PAGEREF _Toc306560413 \h </w:instrText>
             </w:r>
             <w:r>
               <w:rPr>
@@ -1205,7 +1299,7 @@
         </w:p>
         <w:p>
           <w:pPr>
-            <w:pStyle w:val="TOC1"/>
+            <w:pStyle w:val="Verzeichnis1"/>
             <w:tabs>
               <w:tab w:val="left" w:pos="440"/>
               <w:tab w:val="right" w:leader="dot" w:pos="9062"/>
@@ -1218,7 +1312,7 @@
               <w:lang w:eastAsia="de-CH"/>
             </w:rPr>
           </w:pPr>
-          <w:hyperlink w:anchor="_Toc306014179" w:history="1">
+          <w:hyperlink w:anchor="_Toc306560414" w:history="1">
             <w:r>
               <w:rPr>
                 <w:rStyle w:val="Hyperlink"/>
@@ -1262,7 +1356,7 @@
                 <w:noProof/>
                 <w:webHidden/>
               </w:rPr>
-              <w:instrText xml:space="preserve"> PAGEREF _Toc306014179 \h </w:instrText>
+              <w:instrText xml:space="preserve"> PAGEREF _Toc306560414 \h </w:instrText>
             </w:r>
             <w:r>
               <w:rPr>
@@ -1295,7 +1389,7 @@
         </w:p>
         <w:p>
           <w:pPr>
-            <w:pStyle w:val="TOC2"/>
+            <w:pStyle w:val="Verzeichnis2"/>
             <w:tabs>
               <w:tab w:val="left" w:pos="880"/>
               <w:tab w:val="right" w:leader="dot" w:pos="9062"/>
@@ -1307,7 +1401,7 @@
               <w:lang w:eastAsia="de-CH"/>
             </w:rPr>
           </w:pPr>
-          <w:hyperlink w:anchor="_Toc306014180" w:history="1">
+          <w:hyperlink w:anchor="_Toc306560415" w:history="1">
             <w:r>
               <w:rPr>
                 <w:rStyle w:val="Hyperlink"/>
@@ -1350,7 +1444,7 @@
                 <w:noProof/>
                 <w:webHidden/>
               </w:rPr>
-              <w:instrText xml:space="preserve"> PAGEREF _Toc306014180 \h </w:instrText>
+              <w:instrText xml:space="preserve"> PAGEREF _Toc306560415 \h </w:instrText>
             </w:r>
             <w:r>
               <w:rPr>
@@ -1383,7 +1477,7 @@
         </w:p>
         <w:p>
           <w:pPr>
-            <w:pStyle w:val="TOC2"/>
+            <w:pStyle w:val="Verzeichnis2"/>
             <w:tabs>
               <w:tab w:val="left" w:pos="880"/>
               <w:tab w:val="right" w:leader="dot" w:pos="9062"/>
@@ -1395,7 +1489,7 @@
               <w:lang w:eastAsia="de-CH"/>
             </w:rPr>
           </w:pPr>
-          <w:hyperlink w:anchor="_Toc306014181" w:history="1">
+          <w:hyperlink w:anchor="_Toc306560416" w:history="1">
             <w:r>
               <w:rPr>
                 <w:rStyle w:val="Hyperlink"/>
@@ -1438,7 +1532,7 @@
                 <w:noProof/>
                 <w:webHidden/>
               </w:rPr>
-              <w:instrText xml:space="preserve"> PAGEREF _Toc306014181 \h </w:instrText>
+              <w:instrText xml:space="preserve"> PAGEREF _Toc306560416 \h </w:instrText>
             </w:r>
             <w:r>
               <w:rPr>
@@ -1471,7 +1565,7 @@
         </w:p>
         <w:p>
           <w:pPr>
-            <w:pStyle w:val="TOC2"/>
+            <w:pStyle w:val="Verzeichnis2"/>
             <w:tabs>
               <w:tab w:val="left" w:pos="880"/>
               <w:tab w:val="right" w:leader="dot" w:pos="9062"/>
@@ -1483,7 +1577,7 @@
               <w:lang w:eastAsia="de-CH"/>
             </w:rPr>
           </w:pPr>
-          <w:hyperlink w:anchor="_Toc306014182" w:history="1">
+          <w:hyperlink w:anchor="_Toc306560417" w:history="1">
             <w:r>
               <w:rPr>
                 <w:rStyle w:val="Hyperlink"/>
@@ -1526,7 +1620,7 @@
                 <w:noProof/>
                 <w:webHidden/>
               </w:rPr>
-              <w:instrText xml:space="preserve"> PAGEREF _Toc306014182 \h </w:instrText>
+              <w:instrText xml:space="preserve"> PAGEREF _Toc306560417 \h </w:instrText>
             </w:r>
             <w:r>
               <w:rPr>
@@ -1559,7 +1653,7 @@
         </w:p>
         <w:p>
           <w:pPr>
-            <w:pStyle w:val="TOC3"/>
+            <w:pStyle w:val="Verzeichnis3"/>
             <w:tabs>
               <w:tab w:val="left" w:pos="1100"/>
               <w:tab w:val="right" w:leader="dot" w:pos="9062"/>
@@ -1569,7 +1663,7 @@
               <w:sz w:val="22"/>
             </w:rPr>
           </w:pPr>
-          <w:hyperlink w:anchor="_Toc306014183" w:history="1">
+          <w:hyperlink w:anchor="_Toc306560418" w:history="1">
             <w:r>
               <w:rPr>
                 <w:rStyle w:val="Hyperlink"/>
@@ -1610,7 +1704,7 @@
                 <w:noProof/>
                 <w:webHidden/>
               </w:rPr>
-              <w:instrText xml:space="preserve"> PAGEREF _Toc306014183 \h </w:instrText>
+              <w:instrText xml:space="preserve"> PAGEREF _Toc306560418 \h </w:instrText>
             </w:r>
             <w:r>
               <w:rPr>
@@ -1643,7 +1737,7 @@
         </w:p>
         <w:p>
           <w:pPr>
-            <w:pStyle w:val="TOC3"/>
+            <w:pStyle w:val="Verzeichnis3"/>
             <w:tabs>
               <w:tab w:val="left" w:pos="1100"/>
               <w:tab w:val="right" w:leader="dot" w:pos="9062"/>
@@ -1653,7 +1747,7 @@
               <w:sz w:val="22"/>
             </w:rPr>
           </w:pPr>
-          <w:hyperlink w:anchor="_Toc306014184" w:history="1">
+          <w:hyperlink w:anchor="_Toc306560419" w:history="1">
             <w:r>
               <w:rPr>
                 <w:rStyle w:val="Hyperlink"/>
@@ -1694,7 +1788,7 @@
                 <w:noProof/>
                 <w:webHidden/>
               </w:rPr>
-              <w:instrText xml:space="preserve"> PAGEREF _Toc306014184 \h </w:instrText>
+              <w:instrText xml:space="preserve"> PAGEREF _Toc306560419 \h </w:instrText>
             </w:r>
             <w:r>
               <w:rPr>
@@ -1727,7 +1821,7 @@
         </w:p>
         <w:p>
           <w:pPr>
-            <w:pStyle w:val="TOC1"/>
+            <w:pStyle w:val="Verzeichnis1"/>
             <w:tabs>
               <w:tab w:val="left" w:pos="440"/>
               <w:tab w:val="right" w:leader="dot" w:pos="9062"/>
@@ -1740,7 +1834,7 @@
               <w:lang w:eastAsia="de-CH"/>
             </w:rPr>
           </w:pPr>
-          <w:hyperlink w:anchor="_Toc306014185" w:history="1">
+          <w:hyperlink w:anchor="_Toc306560420" w:history="1">
             <w:r>
               <w:rPr>
                 <w:rStyle w:val="Hyperlink"/>
@@ -1784,7 +1878,7 @@
                 <w:noProof/>
                 <w:webHidden/>
               </w:rPr>
-              <w:instrText xml:space="preserve"> PAGEREF _Toc306014185 \h </w:instrText>
+              <w:instrText xml:space="preserve"> PAGEREF _Toc306560420 \h </w:instrText>
             </w:r>
             <w:r>
               <w:rPr>
@@ -1804,7 +1898,7 @@
                 <w:noProof/>
                 <w:webHidden/>
               </w:rPr>
-              <w:t>3</w:t>
+              <w:t>4</w:t>
             </w:r>
             <w:r>
               <w:rPr>
@@ -1817,7 +1911,7 @@
         </w:p>
         <w:p>
           <w:pPr>
-            <w:pStyle w:val="TOC2"/>
+            <w:pStyle w:val="Verzeichnis2"/>
             <w:tabs>
               <w:tab w:val="left" w:pos="880"/>
               <w:tab w:val="right" w:leader="dot" w:pos="9062"/>
@@ -1829,7 +1923,7 @@
               <w:lang w:eastAsia="de-CH"/>
             </w:rPr>
           </w:pPr>
-          <w:hyperlink w:anchor="_Toc306014186" w:history="1">
+          <w:hyperlink w:anchor="_Toc306560421" w:history="1">
             <w:r>
               <w:rPr>
                 <w:rStyle w:val="Hyperlink"/>
@@ -1872,7 +1966,7 @@
                 <w:noProof/>
                 <w:webHidden/>
               </w:rPr>
-              <w:instrText xml:space="preserve"> PAGEREF _Toc306014186 \h </w:instrText>
+              <w:instrText xml:space="preserve"> PAGEREF _Toc306560421 \h </w:instrText>
             </w:r>
             <w:r>
               <w:rPr>
@@ -1905,7 +1999,7 @@
         </w:p>
         <w:p>
           <w:pPr>
-            <w:pStyle w:val="TOC1"/>
+            <w:pStyle w:val="Verzeichnis1"/>
             <w:tabs>
               <w:tab w:val="left" w:pos="440"/>
               <w:tab w:val="right" w:leader="dot" w:pos="9062"/>
@@ -1918,7 +2012,7 @@
               <w:lang w:eastAsia="de-CH"/>
             </w:rPr>
           </w:pPr>
-          <w:hyperlink w:anchor="_Toc306014187" w:history="1">
+          <w:hyperlink w:anchor="_Toc306560422" w:history="1">
             <w:r>
               <w:rPr>
                 <w:rStyle w:val="Hyperlink"/>
@@ -1962,7 +2056,7 @@
                 <w:noProof/>
                 <w:webHidden/>
               </w:rPr>
-              <w:instrText xml:space="preserve"> PAGEREF _Toc306014187 \h </w:instrText>
+              <w:instrText xml:space="preserve"> PAGEREF _Toc306560422 \h </w:instrText>
             </w:r>
             <w:r>
               <w:rPr>
@@ -1982,7 +2076,7 @@
                 <w:noProof/>
                 <w:webHidden/>
               </w:rPr>
-              <w:t>5</w:t>
+              <w:t>6</w:t>
             </w:r>
             <w:r>
               <w:rPr>
@@ -1995,7 +2089,7 @@
         </w:p>
         <w:p>
           <w:pPr>
-            <w:pStyle w:val="TOC2"/>
+            <w:pStyle w:val="Verzeichnis2"/>
             <w:tabs>
               <w:tab w:val="left" w:pos="880"/>
               <w:tab w:val="right" w:leader="dot" w:pos="9062"/>
@@ -2007,7 +2101,7 @@
               <w:lang w:eastAsia="de-CH"/>
             </w:rPr>
           </w:pPr>
-          <w:hyperlink w:anchor="_Toc306014188" w:history="1">
+          <w:hyperlink w:anchor="_Toc306560423" w:history="1">
             <w:r>
               <w:rPr>
                 <w:rStyle w:val="Hyperlink"/>
@@ -2050,7 +2144,7 @@
                 <w:noProof/>
                 <w:webHidden/>
               </w:rPr>
-              <w:instrText xml:space="preserve"> PAGEREF _Toc306014188 \h </w:instrText>
+              <w:instrText xml:space="preserve"> PAGEREF _Toc306560423 \h </w:instrText>
             </w:r>
             <w:r>
               <w:rPr>
@@ -2070,7 +2164,7 @@
                 <w:noProof/>
                 <w:webHidden/>
               </w:rPr>
-              <w:t>5</w:t>
+              <w:t>6</w:t>
             </w:r>
             <w:r>
               <w:rPr>
@@ -2083,7 +2177,7 @@
         </w:p>
         <w:p>
           <w:pPr>
-            <w:pStyle w:val="TOC3"/>
+            <w:pStyle w:val="Verzeichnis3"/>
             <w:tabs>
               <w:tab w:val="left" w:pos="1100"/>
               <w:tab w:val="right" w:leader="dot" w:pos="9062"/>
@@ -2093,7 +2187,7 @@
               <w:sz w:val="22"/>
             </w:rPr>
           </w:pPr>
-          <w:hyperlink w:anchor="_Toc306014189" w:history="1">
+          <w:hyperlink w:anchor="_Toc306560424" w:history="1">
             <w:r>
               <w:rPr>
                 <w:rStyle w:val="Hyperlink"/>
@@ -2134,7 +2228,7 @@
                 <w:noProof/>
                 <w:webHidden/>
               </w:rPr>
-              <w:instrText xml:space="preserve"> PAGEREF _Toc306014189 \h </w:instrText>
+              <w:instrText xml:space="preserve"> PAGEREF _Toc306560424 \h </w:instrText>
             </w:r>
             <w:r>
               <w:rPr>
@@ -2154,7 +2248,7 @@
                 <w:noProof/>
                 <w:webHidden/>
               </w:rPr>
-              <w:t>6</w:t>
+              <w:t>7</w:t>
             </w:r>
             <w:r>
               <w:rPr>
@@ -2167,7 +2261,7 @@
         </w:p>
         <w:p>
           <w:pPr>
-            <w:pStyle w:val="TOC3"/>
+            <w:pStyle w:val="Verzeichnis3"/>
             <w:tabs>
               <w:tab w:val="left" w:pos="1100"/>
               <w:tab w:val="right" w:leader="dot" w:pos="9062"/>
@@ -2177,7 +2271,7 @@
               <w:sz w:val="22"/>
             </w:rPr>
           </w:pPr>
-          <w:hyperlink w:anchor="_Toc306014190" w:history="1">
+          <w:hyperlink w:anchor="_Toc306560425" w:history="1">
             <w:r>
               <w:rPr>
                 <w:rStyle w:val="Hyperlink"/>
@@ -2218,7 +2312,7 @@
                 <w:noProof/>
                 <w:webHidden/>
               </w:rPr>
-              <w:instrText xml:space="preserve"> PAGEREF _Toc306014190 \h </w:instrText>
+              <w:instrText xml:space="preserve"> PAGEREF _Toc306560425 \h </w:instrText>
             </w:r>
             <w:r>
               <w:rPr>
@@ -2238,7 +2332,7 @@
                 <w:noProof/>
                 <w:webHidden/>
               </w:rPr>
-              <w:t>6</w:t>
+              <w:t>7</w:t>
             </w:r>
             <w:r>
               <w:rPr>
@@ -2251,7 +2345,7 @@
         </w:p>
         <w:p>
           <w:pPr>
-            <w:pStyle w:val="TOC2"/>
+            <w:pStyle w:val="Verzeichnis2"/>
             <w:tabs>
               <w:tab w:val="left" w:pos="880"/>
               <w:tab w:val="right" w:leader="dot" w:pos="9062"/>
@@ -2263,7 +2357,7 @@
               <w:lang w:eastAsia="de-CH"/>
             </w:rPr>
           </w:pPr>
-          <w:hyperlink w:anchor="_Toc306014191" w:history="1">
+          <w:hyperlink w:anchor="_Toc306560426" w:history="1">
             <w:r>
               <w:rPr>
                 <w:rStyle w:val="Hyperlink"/>
@@ -2306,7 +2400,7 @@
                 <w:noProof/>
                 <w:webHidden/>
               </w:rPr>
-              <w:instrText xml:space="preserve"> PAGEREF _Toc306014191 \h </w:instrText>
+              <w:instrText xml:space="preserve"> PAGEREF _Toc306560426 \h </w:instrText>
             </w:r>
             <w:r>
               <w:rPr>
@@ -2326,7 +2420,7 @@
                 <w:noProof/>
                 <w:webHidden/>
               </w:rPr>
-              <w:t>6</w:t>
+              <w:t>7</w:t>
             </w:r>
             <w:r>
               <w:rPr>
@@ -2339,7 +2433,7 @@
         </w:p>
         <w:p>
           <w:pPr>
-            <w:pStyle w:val="TOC3"/>
+            <w:pStyle w:val="Verzeichnis3"/>
             <w:tabs>
               <w:tab w:val="left" w:pos="1100"/>
               <w:tab w:val="right" w:leader="dot" w:pos="9062"/>
@@ -2349,7 +2443,7 @@
               <w:sz w:val="22"/>
             </w:rPr>
           </w:pPr>
-          <w:hyperlink w:anchor="_Toc306014192" w:history="1">
+          <w:hyperlink w:anchor="_Toc306560427" w:history="1">
             <w:r>
               <w:rPr>
                 <w:rStyle w:val="Hyperlink"/>
@@ -2390,7 +2484,7 @@
                 <w:noProof/>
                 <w:webHidden/>
               </w:rPr>
-              <w:instrText xml:space="preserve"> PAGEREF _Toc306014192 \h </w:instrText>
+              <w:instrText xml:space="preserve"> PAGEREF _Toc306560427 \h </w:instrText>
             </w:r>
             <w:r>
               <w:rPr>
@@ -2410,7 +2504,7 @@
                 <w:noProof/>
                 <w:webHidden/>
               </w:rPr>
-              <w:t>7</w:t>
+              <w:t>8</w:t>
             </w:r>
             <w:r>
               <w:rPr>
@@ -2423,7 +2517,7 @@
         </w:p>
         <w:p>
           <w:pPr>
-            <w:pStyle w:val="TOC3"/>
+            <w:pStyle w:val="Verzeichnis3"/>
             <w:tabs>
               <w:tab w:val="left" w:pos="1100"/>
               <w:tab w:val="right" w:leader="dot" w:pos="9062"/>
@@ -2433,7 +2527,7 @@
               <w:sz w:val="22"/>
             </w:rPr>
           </w:pPr>
-          <w:hyperlink w:anchor="_Toc306014193" w:history="1">
+          <w:hyperlink w:anchor="_Toc306560428" w:history="1">
             <w:r>
               <w:rPr>
                 <w:rStyle w:val="Hyperlink"/>
@@ -2474,7 +2568,7 @@
                 <w:noProof/>
                 <w:webHidden/>
               </w:rPr>
-              <w:instrText xml:space="preserve"> PAGEREF _Toc306014193 \h </w:instrText>
+              <w:instrText xml:space="preserve"> PAGEREF _Toc306560428 \h </w:instrText>
             </w:r>
             <w:r>
               <w:rPr>
@@ -2494,7 +2588,7 @@
                 <w:noProof/>
                 <w:webHidden/>
               </w:rPr>
-              <w:t>7</w:t>
+              <w:t>8</w:t>
             </w:r>
             <w:r>
               <w:rPr>
@@ -2507,7 +2601,7 @@
         </w:p>
         <w:p>
           <w:pPr>
-            <w:pStyle w:val="TOC2"/>
+            <w:pStyle w:val="Verzeichnis2"/>
             <w:tabs>
               <w:tab w:val="left" w:pos="880"/>
               <w:tab w:val="right" w:leader="dot" w:pos="9062"/>
@@ -2519,7 +2613,7 @@
               <w:lang w:eastAsia="de-CH"/>
             </w:rPr>
           </w:pPr>
-          <w:hyperlink w:anchor="_Toc306014194" w:history="1">
+          <w:hyperlink w:anchor="_Toc306560429" w:history="1">
             <w:r>
               <w:rPr>
                 <w:rStyle w:val="Hyperlink"/>
@@ -2562,7 +2656,7 @@
                 <w:noProof/>
                 <w:webHidden/>
               </w:rPr>
-              <w:instrText xml:space="preserve"> PAGEREF _Toc306014194 \h </w:instrText>
+              <w:instrText xml:space="preserve"> PAGEREF _Toc306560429 \h </w:instrText>
             </w:r>
             <w:r>
               <w:rPr>
@@ -2582,7 +2676,7 @@
                 <w:noProof/>
                 <w:webHidden/>
               </w:rPr>
-              <w:t>8</w:t>
+              <w:t>9</w:t>
             </w:r>
             <w:r>
               <w:rPr>
@@ -2595,7 +2689,7 @@
         </w:p>
         <w:p>
           <w:pPr>
-            <w:pStyle w:val="TOC3"/>
+            <w:pStyle w:val="Verzeichnis3"/>
             <w:tabs>
               <w:tab w:val="left" w:pos="1100"/>
               <w:tab w:val="right" w:leader="dot" w:pos="9062"/>
@@ -2605,7 +2699,7 @@
               <w:sz w:val="22"/>
             </w:rPr>
           </w:pPr>
-          <w:hyperlink w:anchor="_Toc306014195" w:history="1">
+          <w:hyperlink w:anchor="_Toc306560430" w:history="1">
             <w:r>
               <w:rPr>
                 <w:rStyle w:val="Hyperlink"/>
@@ -2646,7 +2740,7 @@
                 <w:noProof/>
                 <w:webHidden/>
               </w:rPr>
-              <w:instrText xml:space="preserve"> PAGEREF _Toc306014195 \h </w:instrText>
+              <w:instrText xml:space="preserve"> PAGEREF _Toc306560430 \h </w:instrText>
             </w:r>
             <w:r>
               <w:rPr>
@@ -2666,7 +2760,7 @@
                 <w:noProof/>
                 <w:webHidden/>
               </w:rPr>
-              <w:t>8</w:t>
+              <w:t>9</w:t>
             </w:r>
             <w:r>
               <w:rPr>
@@ -2679,7 +2773,7 @@
         </w:p>
         <w:p>
           <w:pPr>
-            <w:pStyle w:val="TOC3"/>
+            <w:pStyle w:val="Verzeichnis3"/>
             <w:tabs>
               <w:tab w:val="left" w:pos="1100"/>
               <w:tab w:val="right" w:leader="dot" w:pos="9062"/>
@@ -2689,7 +2783,7 @@
               <w:sz w:val="22"/>
             </w:rPr>
           </w:pPr>
-          <w:hyperlink w:anchor="_Toc306014196" w:history="1">
+          <w:hyperlink w:anchor="_Toc306560431" w:history="1">
             <w:r>
               <w:rPr>
                 <w:rStyle w:val="Hyperlink"/>
@@ -2730,7 +2824,7 @@
                 <w:noProof/>
                 <w:webHidden/>
               </w:rPr>
-              <w:instrText xml:space="preserve"> PAGEREF _Toc306014196 \h </w:instrText>
+              <w:instrText xml:space="preserve"> PAGEREF _Toc306560431 \h </w:instrText>
             </w:r>
             <w:r>
               <w:rPr>
@@ -2750,7 +2844,7 @@
                 <w:noProof/>
                 <w:webHidden/>
               </w:rPr>
-              <w:t>8</w:t>
+              <w:t>10</w:t>
             </w:r>
             <w:r>
               <w:rPr>
@@ -2795,9 +2889,9 @@
     </w:p>
     <w:p>
       <w:pPr>
-        <w:pStyle w:val="Heading1"/>
-      </w:pPr>
-      <w:bookmarkStart w:id="4" w:name="_Toc306014178"/>
+        <w:pStyle w:val="berschrift1"/>
+      </w:pPr>
+      <w:bookmarkStart w:id="4" w:name="_Toc306560413"/>
       <w:r>
         <w:lastRenderedPageBreak/>
         <w:t>Vision</w:t>
@@ -2817,7 +2911,12 @@
         <w:t>sind</w:t>
       </w:r>
       <w:r>
-        <w:t xml:space="preserve"> in der Eingangshalle der Zühlke Engineering AG verschiedene Stellwände mit einer kleineren Auswahl an Projekten ausgestellt. Die einzelnen Projekte werden mittels einer sogenannten Project Note dargestellt – eine A4-Seite, welche Aufschluss über die Projektaufgabe, dessen Umsetzung, den Projektpartner und den Kundennutzen des Projektes gibt. </w:t>
+        <w:t xml:space="preserve"> in der Eingangshalle der Zühlke Engineering AG verschiedene Stellwände mit einer kleineren Auswahl an Projekten ausgestellt. Die einzelnen Projekte werden mittels einer sogenannten Project Note dargestellt – eine A4-Seite, welche Aufschluss über die Projektaufgabe, dessen Umsetzung, den Projektp</w:t>
+      </w:r>
+      <w:bookmarkStart w:id="5" w:name="_GoBack"/>
+      <w:bookmarkEnd w:id="5"/>
+      <w:r>
+        <w:t xml:space="preserve">artner und den Kundennutzen des Projektes gibt. </w:t>
       </w:r>
       <w:r>
         <w:br/>
@@ -3078,14 +3177,14 @@
     </w:p>
     <w:p>
       <w:pPr>
-        <w:pStyle w:val="Heading1"/>
-      </w:pPr>
-      <w:bookmarkStart w:id="5" w:name="_Toc306014179"/>
+        <w:pStyle w:val="berschrift1"/>
+      </w:pPr>
+      <w:bookmarkStart w:id="6" w:name="_Toc306560414"/>
       <w:r>
         <w:lastRenderedPageBreak/>
         <w:t>Vorgänger: Project Flip 1.0</w:t>
       </w:r>
-      <w:bookmarkEnd w:id="5"/>
+      <w:bookmarkEnd w:id="6"/>
     </w:p>
     <w:p>
       <w:r>
@@ -3134,7 +3233,15 @@
         <w:t xml:space="preserve"> Project N</w:t>
       </w:r>
       <w:r>
-        <w:t>otes auf einem Tablet-PC anzeigt.</w:t>
+        <w:t xml:space="preserve">otes auf einem </w:t>
+      </w:r>
+      <w:proofErr w:type="spellStart"/>
+      <w:r>
+        <w:t>Tablet</w:t>
+      </w:r>
+      <w:proofErr w:type="spellEnd"/>
+      <w:r>
+        <w:t>-PC anzeigt.</w:t>
       </w:r>
       <w:r>
         <w:t xml:space="preserve"> </w:t>
@@ -3235,7 +3342,7 @@
     </w:p>
     <w:p>
       <w:pPr>
-        <w:pStyle w:val="Caption"/>
+        <w:pStyle w:val="Beschriftung"/>
         <w:rPr>
           <w:noProof/>
         </w:rPr>
@@ -3263,100 +3370,108 @@
     </w:p>
     <w:p>
       <w:pPr>
-        <w:pStyle w:val="Heading2"/>
-      </w:pPr>
-      <w:bookmarkStart w:id="6" w:name="_Toc306014180"/>
+        <w:pStyle w:val="berschrift2"/>
+      </w:pPr>
+      <w:bookmarkStart w:id="7" w:name="_Toc306560415"/>
       <w:r>
         <w:t>Ziele</w:t>
-      </w:r>
-      <w:bookmarkEnd w:id="6"/>
-    </w:p>
-    <w:p>
-      <w:r>
-        <w:t xml:space="preserve">Die </w:t>
-      </w:r>
-      <w:r>
-        <w:t xml:space="preserve">Version 1.0 </w:t>
-      </w:r>
-      <w:r>
-        <w:t xml:space="preserve">verfolgte </w:t>
-      </w:r>
-      <w:r>
-        <w:t>zwei Hauptziele</w:t>
-      </w:r>
-      <w:r>
-        <w:t xml:space="preserve">. Das erste Bestreben </w:t>
-      </w:r>
-      <w:r>
-        <w:t xml:space="preserve">war das </w:t>
-      </w:r>
-      <w:r>
-        <w:t>Studium der dazumal neuen Touch-Technologie. Die zweite Absicht</w:t>
-      </w:r>
-      <w:r>
-        <w:t xml:space="preserve"> war die ansprechende Darstellung von Project Notes.</w:t>
-      </w:r>
-      <w:r>
-        <w:t xml:space="preserve"> </w:t>
-      </w:r>
-      <w:r>
-        <w:t xml:space="preserve">Sie bietet </w:t>
-      </w:r>
-      <w:r>
-        <w:t xml:space="preserve">den Verkäufern von Zühlke Engineering AG </w:t>
-      </w:r>
-      <w:r>
-        <w:t>eine Möglichkeit</w:t>
-      </w:r>
-      <w:r>
-        <w:t xml:space="preserve">, Project Notes an ein Verkaufsgespräch mitzunehmen und dem Kunden </w:t>
-      </w:r>
-      <w:r>
-        <w:t xml:space="preserve">auf eine innovative Art </w:t>
-      </w:r>
-      <w:r>
-        <w:t xml:space="preserve">zu </w:t>
-      </w:r>
-      <w:r>
-        <w:t>präsentieren</w:t>
-      </w:r>
-      <w:r>
-        <w:t xml:space="preserve">. </w:t>
-      </w:r>
-    </w:p>
-    <w:p>
-      <w:r>
-        <w:t xml:space="preserve">Durch die Festlegung </w:t>
-      </w:r>
-      <w:r>
-        <w:t>der oben genannten</w:t>
-      </w:r>
-      <w:r>
-        <w:t xml:space="preserve"> Ziele</w:t>
-      </w:r>
-      <w:r>
-        <w:t xml:space="preserve"> war die A</w:t>
-      </w:r>
-      <w:r>
-        <w:t>pplikation ganz klar auf Tablet-</w:t>
-      </w:r>
-      <w:r>
-        <w:t>PCs ausgerichtet.</w:t>
-      </w:r>
-    </w:p>
-    <w:p>
-      <w:pPr>
-        <w:pStyle w:val="Heading2"/>
-      </w:pPr>
-      <w:bookmarkStart w:id="7" w:name="_Toc306014181"/>
-      <w:r>
-        <w:t>Funktionalitäten</w:t>
       </w:r>
       <w:bookmarkEnd w:id="7"/>
     </w:p>
     <w:p>
-      <w:pPr>
-        <w:pStyle w:val="ListParagraph"/>
+      <w:r>
+        <w:t xml:space="preserve">Die </w:t>
+      </w:r>
+      <w:r>
+        <w:t xml:space="preserve">Version 1.0 </w:t>
+      </w:r>
+      <w:r>
+        <w:t xml:space="preserve">verfolgte </w:t>
+      </w:r>
+      <w:r>
+        <w:t>zwei Hauptziele</w:t>
+      </w:r>
+      <w:r>
+        <w:t xml:space="preserve">. Das erste Bestreben </w:t>
+      </w:r>
+      <w:r>
+        <w:t xml:space="preserve">war das </w:t>
+      </w:r>
+      <w:r>
+        <w:t>Studium der dazumal neuen Touch-Technologie. Die zweite Absicht</w:t>
+      </w:r>
+      <w:r>
+        <w:t xml:space="preserve"> war die ansprechende Darstellung von Project Notes.</w:t>
+      </w:r>
+      <w:r>
+        <w:t xml:space="preserve"> </w:t>
+      </w:r>
+      <w:r>
+        <w:t xml:space="preserve">Sie bietet </w:t>
+      </w:r>
+      <w:r>
+        <w:t xml:space="preserve">den Verkäufern von Zühlke Engineering AG </w:t>
+      </w:r>
+      <w:r>
+        <w:t>eine Möglichkeit</w:t>
+      </w:r>
+      <w:r>
+        <w:t xml:space="preserve">, Project Notes an ein Verkaufsgespräch mitzunehmen und dem Kunden </w:t>
+      </w:r>
+      <w:r>
+        <w:t xml:space="preserve">auf eine innovative Art </w:t>
+      </w:r>
+      <w:r>
+        <w:t xml:space="preserve">zu </w:t>
+      </w:r>
+      <w:r>
+        <w:t>präsentieren</w:t>
+      </w:r>
+      <w:r>
+        <w:t xml:space="preserve">. </w:t>
+      </w:r>
+    </w:p>
+    <w:p>
+      <w:r>
+        <w:t xml:space="preserve">Durch die Festlegung </w:t>
+      </w:r>
+      <w:r>
+        <w:t>der oben genannten</w:t>
+      </w:r>
+      <w:r>
+        <w:t xml:space="preserve"> Ziele</w:t>
+      </w:r>
+      <w:r>
+        <w:t xml:space="preserve"> war die A</w:t>
+      </w:r>
+      <w:r>
+        <w:t xml:space="preserve">pplikation ganz klar auf </w:t>
+      </w:r>
+      <w:proofErr w:type="spellStart"/>
+      <w:r>
+        <w:t>Tablet</w:t>
+      </w:r>
+      <w:proofErr w:type="spellEnd"/>
+      <w:r>
+        <w:t>-</w:t>
+      </w:r>
+      <w:r>
+        <w:t>PCs ausgerichtet.</w:t>
+      </w:r>
+    </w:p>
+    <w:p>
+      <w:pPr>
+        <w:pStyle w:val="berschrift2"/>
+      </w:pPr>
+      <w:bookmarkStart w:id="8" w:name="_Toc306560416"/>
+      <w:r>
+        <w:t>Funktionalitäten</w:t>
+      </w:r>
+      <w:bookmarkEnd w:id="8"/>
+    </w:p>
+    <w:p>
+      <w:pPr>
+        <w:pStyle w:val="Listenabsatz"/>
         <w:numPr>
           <w:ilvl w:val="0"/>
           <w:numId w:val="9"/>
@@ -3368,7 +3483,7 @@
     </w:p>
     <w:p>
       <w:pPr>
-        <w:pStyle w:val="ListParagraph"/>
+        <w:pStyle w:val="Listenabsatz"/>
         <w:numPr>
           <w:ilvl w:val="0"/>
           <w:numId w:val="9"/>
@@ -3380,7 +3495,7 @@
     </w:p>
     <w:p>
       <w:pPr>
-        <w:pStyle w:val="ListParagraph"/>
+        <w:pStyle w:val="Listenabsatz"/>
         <w:numPr>
           <w:ilvl w:val="0"/>
           <w:numId w:val="9"/>
@@ -3392,7 +3507,7 @@
     </w:p>
     <w:p>
       <w:pPr>
-        <w:pStyle w:val="ListParagraph"/>
+        <w:pStyle w:val="Listenabsatz"/>
         <w:numPr>
           <w:ilvl w:val="0"/>
           <w:numId w:val="9"/>
@@ -3431,7 +3546,7 @@
     </w:p>
     <w:p>
       <w:pPr>
-        <w:pStyle w:val="ListParagraph"/>
+        <w:pStyle w:val="Listenabsatz"/>
         <w:numPr>
           <w:ilvl w:val="0"/>
           <w:numId w:val="9"/>
@@ -3455,147 +3570,181 @@
     </w:p>
     <w:p>
       <w:pPr>
-        <w:pStyle w:val="Heading2"/>
-      </w:pPr>
-      <w:bookmarkStart w:id="8" w:name="_Toc306014182"/>
-      <w:r>
-        <w:t>Lessons Learned</w:t>
-      </w:r>
-      <w:bookmarkEnd w:id="8"/>
+        <w:pStyle w:val="berschrift2"/>
+      </w:pPr>
+      <w:bookmarkStart w:id="9" w:name="_Toc306560417"/>
+      <w:proofErr w:type="spellStart"/>
+      <w:r>
+        <w:t>Lessons</w:t>
+      </w:r>
+      <w:proofErr w:type="spellEnd"/>
+      <w:r>
+        <w:t xml:space="preserve"> </w:t>
+      </w:r>
+      <w:proofErr w:type="spellStart"/>
+      <w:r>
+        <w:t>Learned</w:t>
+      </w:r>
+      <w:bookmarkEnd w:id="9"/>
+      <w:proofErr w:type="spellEnd"/>
     </w:p>
     <w:p>
       <w:pPr>
-        <w:pStyle w:val="Heading3"/>
-      </w:pPr>
-      <w:bookmarkStart w:id="9" w:name="_Toc306014183"/>
+        <w:pStyle w:val="berschrift3"/>
+      </w:pPr>
+      <w:bookmarkStart w:id="10" w:name="_Toc306560418"/>
       <w:r>
         <w:t>Bildumwandlung</w:t>
-      </w:r>
-      <w:bookmarkEnd w:id="9"/>
-    </w:p>
-    <w:p>
-      <w:r>
-        <w:t>Jede</w:t>
-      </w:r>
-      <w:r>
-        <w:t xml:space="preserve"> Project Note</w:t>
-      </w:r>
-      <w:r>
-        <w:t>, deren Originalversion ein</w:t>
-      </w:r>
-      <w:r>
-        <w:t xml:space="preserve"> PDF-</w:t>
-      </w:r>
-      <w:r>
-        <w:t>Dokument</w:t>
-      </w:r>
-      <w:r>
-        <w:t xml:space="preserve"> ist</w:t>
-      </w:r>
-      <w:r>
-        <w:t>,</w:t>
-      </w:r>
-      <w:r>
-        <w:t xml:space="preserve"> </w:t>
-      </w:r>
-      <w:r>
-        <w:t xml:space="preserve">wurde </w:t>
-      </w:r>
-      <w:r>
-        <w:t>in ein Bild umgewandelt</w:t>
-      </w:r>
-      <w:r>
-        <w:t xml:space="preserve"> und </w:t>
-      </w:r>
-      <w:r>
-        <w:t>benötigte</w:t>
-      </w:r>
-      <w:r>
-        <w:t xml:space="preserve"> </w:t>
-      </w:r>
-      <w:r>
-        <w:t>daher</w:t>
-      </w:r>
-      <w:r>
-        <w:t xml:space="preserve"> mehr</w:t>
-      </w:r>
-      <w:r>
-        <w:t xml:space="preserve"> Speicherplatz. Zusätzlich </w:t>
-      </w:r>
-      <w:r>
-        <w:t>bot</w:t>
-      </w:r>
-      <w:r>
-        <w:t xml:space="preserve"> das</w:t>
-      </w:r>
-      <w:r>
-        <w:t xml:space="preserve"> dadurch entstandene </w:t>
-      </w:r>
-      <w:r>
-        <w:t>Bild</w:t>
-      </w:r>
-      <w:r>
-        <w:t xml:space="preserve"> der Project Note eine</w:t>
-      </w:r>
-      <w:r>
-        <w:t xml:space="preserve"> schlechter</w:t>
-      </w:r>
-      <w:r>
-        <w:t>e</w:t>
-      </w:r>
-      <w:r>
-        <w:t xml:space="preserve"> </w:t>
-      </w:r>
-      <w:r>
-        <w:t>Lesequalität, da die darin enthaltene</w:t>
-      </w:r>
-      <w:r>
-        <w:t>n</w:t>
-      </w:r>
-      <w:r>
-        <w:t xml:space="preserve"> </w:t>
-      </w:r>
-      <w:r>
-        <w:t>Bild</w:t>
-      </w:r>
-      <w:r>
-        <w:t>er</w:t>
-      </w:r>
-      <w:r>
-        <w:t xml:space="preserve"> und Schrift</w:t>
-      </w:r>
-      <w:r>
-        <w:t>en</w:t>
-      </w:r>
-      <w:r>
-        <w:t xml:space="preserve"> nicht vektorisiert waren.</w:t>
-      </w:r>
-    </w:p>
-    <w:p>
-      <w:pPr>
-        <w:pStyle w:val="Heading3"/>
-      </w:pPr>
-      <w:bookmarkStart w:id="10" w:name="_Toc306014184"/>
-      <w:r>
-        <w:t>Performance / Hardware</w:t>
       </w:r>
       <w:bookmarkEnd w:id="10"/>
     </w:p>
     <w:p>
       <w:r>
-        <w:t>Da die Hardware des Tablet PCs</w:t>
+        <w:t>Jede</w:t>
+      </w:r>
+      <w:r>
+        <w:t xml:space="preserve"> Project Note</w:t>
+      </w:r>
+      <w:r>
+        <w:t>, deren Originalversion ein</w:t>
+      </w:r>
+      <w:r>
+        <w:t xml:space="preserve"> PDF-</w:t>
+      </w:r>
+      <w:r>
+        <w:t>Dokument</w:t>
+      </w:r>
+      <w:r>
+        <w:t xml:space="preserve"> ist</w:t>
+      </w:r>
+      <w:r>
+        <w:t>,</w:t>
       </w:r>
       <w:r>
         <w:t xml:space="preserve"> </w:t>
       </w:r>
       <w:r>
+        <w:t xml:space="preserve">wurde </w:t>
+      </w:r>
+      <w:r>
+        <w:t>in ein Bild umgewandelt</w:t>
+      </w:r>
+      <w:r>
+        <w:t xml:space="preserve"> und </w:t>
+      </w:r>
+      <w:r>
+        <w:t>benötigte</w:t>
+      </w:r>
+      <w:r>
+        <w:t xml:space="preserve"> </w:t>
+      </w:r>
+      <w:r>
+        <w:t>daher</w:t>
+      </w:r>
+      <w:r>
+        <w:t xml:space="preserve"> mehr</w:t>
+      </w:r>
+      <w:r>
+        <w:t xml:space="preserve"> Speicherplatz. Zusätzlich </w:t>
+      </w:r>
+      <w:r>
+        <w:t>bot</w:t>
+      </w:r>
+      <w:r>
+        <w:t xml:space="preserve"> das</w:t>
+      </w:r>
+      <w:r>
+        <w:t xml:space="preserve"> dadurch entstandene </w:t>
+      </w:r>
+      <w:r>
+        <w:t>Bild</w:t>
+      </w:r>
+      <w:r>
+        <w:t xml:space="preserve"> der Project Note eine</w:t>
+      </w:r>
+      <w:r>
+        <w:t xml:space="preserve"> schlechter</w:t>
+      </w:r>
+      <w:r>
+        <w:t>e</w:t>
+      </w:r>
+      <w:r>
+        <w:t xml:space="preserve"> </w:t>
+      </w:r>
+      <w:r>
+        <w:t>Lesequalität, da die darin enthaltene</w:t>
+      </w:r>
+      <w:r>
+        <w:t>n</w:t>
+      </w:r>
+      <w:r>
+        <w:t xml:space="preserve"> </w:t>
+      </w:r>
+      <w:r>
+        <w:t>Bild</w:t>
+      </w:r>
+      <w:r>
+        <w:t>er</w:t>
+      </w:r>
+      <w:r>
+        <w:t xml:space="preserve"> und Schrift</w:t>
+      </w:r>
+      <w:r>
+        <w:t>en</w:t>
+      </w:r>
+      <w:r>
+        <w:t xml:space="preserve"> nicht </w:t>
+      </w:r>
+      <w:proofErr w:type="spellStart"/>
+      <w:r>
+        <w:t>vektorisiert</w:t>
+      </w:r>
+      <w:proofErr w:type="spellEnd"/>
+      <w:r>
+        <w:t xml:space="preserve"> waren.</w:t>
+      </w:r>
+    </w:p>
+    <w:p>
+      <w:pPr>
+        <w:pStyle w:val="berschrift3"/>
+      </w:pPr>
+      <w:bookmarkStart w:id="11" w:name="_Toc306560419"/>
+      <w:r>
+        <w:t>Performance / Hardware</w:t>
+      </w:r>
+      <w:bookmarkEnd w:id="11"/>
+    </w:p>
+    <w:p>
+      <w:r>
+        <w:t xml:space="preserve">Da die Hardware des </w:t>
+      </w:r>
+      <w:proofErr w:type="spellStart"/>
+      <w:r>
+        <w:t>Tablet</w:t>
+      </w:r>
+      <w:proofErr w:type="spellEnd"/>
+      <w:r>
+        <w:t xml:space="preserve"> PCs</w:t>
+      </w:r>
+      <w:r>
+        <w:t xml:space="preserve"> </w:t>
+      </w:r>
+      <w:r>
         <w:t xml:space="preserve">auf akkuschonende Komponenten optimiert ist, stellte die Leistung des PCs ein grösseres Problem dar. Zum Beispiel flackerten die Objekte, </w:t>
       </w:r>
       <w:r>
         <w:t>wenn sie</w:t>
       </w:r>
       <w:r>
-        <w:t xml:space="preserve"> per Multitouch grö</w:t>
+        <w:t xml:space="preserve"> per </w:t>
+      </w:r>
+      <w:proofErr w:type="spellStart"/>
+      <w:r>
+        <w:t>Multitouch</w:t>
+      </w:r>
+      <w:proofErr w:type="spellEnd"/>
+      <w:r>
+        <w:t xml:space="preserve"> grö</w:t>
       </w:r>
       <w:r>
         <w:t>sser oder kleiner gemacht wurden</w:t>
@@ -3616,20 +3765,20 @@
           <w:szCs w:val="22"/>
         </w:rPr>
       </w:pPr>
-      <w:bookmarkStart w:id="11" w:name="_Toc306014185"/>
       <w:r>
         <w:br w:type="page"/>
       </w:r>
     </w:p>
     <w:p>
       <w:pPr>
-        <w:pStyle w:val="Heading1"/>
-      </w:pPr>
+        <w:pStyle w:val="berschrift1"/>
+      </w:pPr>
+      <w:bookmarkStart w:id="12" w:name="_Toc306560420"/>
       <w:r>
         <w:lastRenderedPageBreak/>
         <w:t>Interviews</w:t>
       </w:r>
-      <w:bookmarkEnd w:id="11"/>
+      <w:bookmarkEnd w:id="12"/>
     </w:p>
     <w:p>
       <w:r>
@@ -3662,13 +3811,13 @@
     </w:p>
     <w:p>
       <w:pPr>
-        <w:pStyle w:val="Heading2"/>
-      </w:pPr>
-      <w:bookmarkStart w:id="12" w:name="_Toc306014186"/>
+        <w:pStyle w:val="berschrift2"/>
+      </w:pPr>
+      <w:bookmarkStart w:id="13" w:name="_Toc306560421"/>
       <w:r>
         <w:t>Fragen</w:t>
       </w:r>
-      <w:bookmarkEnd w:id="12"/>
+      <w:bookmarkEnd w:id="13"/>
     </w:p>
     <w:p>
       <w:pPr>
@@ -3911,7 +4060,21 @@
         <w:rPr>
           <w:b/>
         </w:rPr>
-        <w:t>F7: Wieviele davon setzen sich mit den Project Notes auseinander?</w:t>
+        <w:t xml:space="preserve">F7: </w:t>
+      </w:r>
+      <w:proofErr w:type="spellStart"/>
+      <w:r>
+        <w:rPr>
+          <w:b/>
+        </w:rPr>
+        <w:t>Wieviele</w:t>
+      </w:r>
+      <w:proofErr w:type="spellEnd"/>
+      <w:r>
+        <w:rPr>
+          <w:b/>
+        </w:rPr>
+        <w:t xml:space="preserve"> davon setzen sich mit den Project Notes auseinander?</w:t>
       </w:r>
     </w:p>
     <w:p>
@@ -3928,7 +4091,15 @@
         <w:t>ote</w:t>
       </w:r>
       <w:r>
-        <w:t xml:space="preserve"> aus ihrem Bereich auseinander (Bsp. .NET). Nehmen auch oft etwas mit, fragen nach. Fragen ob man gewisse Bücher kaufen kann.</w:t>
+        <w:t xml:space="preserve"> aus ihrem Bereich auseinander (Bsp</w:t>
+      </w:r>
+      <w:proofErr w:type="gramStart"/>
+      <w:r>
+        <w:t>. .</w:t>
+      </w:r>
+      <w:proofErr w:type="gramEnd"/>
+      <w:r>
+        <w:t>NET). Nehmen auch oft etwas mit, fragen nach. Fragen ob man gewisse Bücher kaufen kann.</w:t>
       </w:r>
     </w:p>
     <w:p>
@@ -3952,7 +4123,21 @@
         <w:rPr>
           <w:b/>
         </w:rPr>
-        <w:t>F8: Wieviel Zeit verbringen sie dort?</w:t>
+        <w:t xml:space="preserve">F8: </w:t>
+      </w:r>
+      <w:proofErr w:type="spellStart"/>
+      <w:r>
+        <w:rPr>
+          <w:b/>
+        </w:rPr>
+        <w:t>Wieviel</w:t>
+      </w:r>
+      <w:proofErr w:type="spellEnd"/>
+      <w:r>
+        <w:rPr>
+          <w:b/>
+        </w:rPr>
+        <w:t xml:space="preserve"> Zeit verbringen sie dort?</w:t>
       </w:r>
     </w:p>
     <w:p>
@@ -4003,7 +4188,35 @@
         <w:rPr>
           <w:b/>
         </w:rPr>
-        <w:t>F10: Wieviele sitzen ab, wieviele stehen?</w:t>
+        <w:t xml:space="preserve">F10: </w:t>
+      </w:r>
+      <w:proofErr w:type="spellStart"/>
+      <w:r>
+        <w:rPr>
+          <w:b/>
+        </w:rPr>
+        <w:t>Wieviele</w:t>
+      </w:r>
+      <w:proofErr w:type="spellEnd"/>
+      <w:r>
+        <w:rPr>
+          <w:b/>
+        </w:rPr>
+        <w:t xml:space="preserve"> sitzen ab, </w:t>
+      </w:r>
+      <w:proofErr w:type="spellStart"/>
+      <w:r>
+        <w:rPr>
+          <w:b/>
+        </w:rPr>
+        <w:t>wieviele</w:t>
+      </w:r>
+      <w:proofErr w:type="spellEnd"/>
+      <w:r>
+        <w:rPr>
+          <w:b/>
+        </w:rPr>
+        <w:t xml:space="preserve"> stehen?</w:t>
       </w:r>
     </w:p>
     <w:p>
@@ -4042,24 +4255,34 @@
           <w:szCs w:val="22"/>
         </w:rPr>
       </w:pPr>
-      <w:bookmarkStart w:id="13" w:name="_Toc306014187"/>
       <w:r>
         <w:br w:type="page"/>
       </w:r>
     </w:p>
     <w:p>
       <w:pPr>
-        <w:pStyle w:val="Heading1"/>
-      </w:pPr>
+        <w:pStyle w:val="berschrift1"/>
+      </w:pPr>
+      <w:bookmarkStart w:id="14" w:name="_Toc306560422"/>
+      <w:proofErr w:type="spellStart"/>
       <w:r>
         <w:lastRenderedPageBreak/>
         <w:t>Personas</w:t>
       </w:r>
-      <w:bookmarkEnd w:id="13"/>
+      <w:bookmarkEnd w:id="14"/>
+      <w:proofErr w:type="spellEnd"/>
     </w:p>
     <w:p>
       <w:r>
-        <w:t xml:space="preserve">Aus dem Interview lassen sich primär zwei Personas erstellen. Die eine ist für die Umsetzung von Projekten zuständig (siehe </w:t>
+        <w:t xml:space="preserve">Aus dem Interview lassen sich primär zwei </w:t>
+      </w:r>
+      <w:proofErr w:type="spellStart"/>
+      <w:r>
+        <w:t>Personas</w:t>
+      </w:r>
+      <w:proofErr w:type="spellEnd"/>
+      <w:r>
+        <w:t xml:space="preserve"> erstellen. Die eine ist für die Umsetzung von Projekten zuständig (siehe </w:t>
       </w:r>
       <w:r>
         <w:fldChar w:fldCharType="begin"/>
@@ -4261,24 +4484,24 @@
     </w:p>
     <w:p>
       <w:pPr>
-        <w:pStyle w:val="Heading2"/>
-      </w:pPr>
-      <w:bookmarkStart w:id="14" w:name="_Ref306005254"/>
-      <w:bookmarkStart w:id="15" w:name="_Ref306005257"/>
-      <w:bookmarkStart w:id="16" w:name="_Toc306014188"/>
+        <w:pStyle w:val="berschrift2"/>
+      </w:pPr>
+      <w:bookmarkStart w:id="15" w:name="_Ref306005254"/>
+      <w:bookmarkStart w:id="16" w:name="_Ref306005257"/>
+      <w:bookmarkStart w:id="17" w:name="_Toc306560423"/>
       <w:r>
         <w:t xml:space="preserve">Persona </w:t>
       </w:r>
       <w:r>
         <w:t>Ulrich Umsetzer</w:t>
       </w:r>
-      <w:bookmarkEnd w:id="14"/>
       <w:bookmarkEnd w:id="15"/>
       <w:bookmarkEnd w:id="16"/>
+      <w:bookmarkEnd w:id="17"/>
     </w:p>
     <w:tbl>
       <w:tblPr>
-        <w:tblStyle w:val="TableGrid"/>
+        <w:tblStyle w:val="Tabellenraster"/>
         <w:tblW w:w="0" w:type="auto"/>
         <w:tblLook w:val="04A0" w:firstRow="1" w:lastRow="0" w:firstColumn="1" w:lastColumn="0" w:noHBand="0" w:noVBand="1"/>
       </w:tblPr>
@@ -4647,7 +4870,15 @@
           </w:tcPr>
           <w:p>
             <w:r>
-              <w:t>Eigenschaften / Behaviour Variables</w:t>
+              <w:t xml:space="preserve">Eigenschaften / </w:t>
+            </w:r>
+            <w:proofErr w:type="spellStart"/>
+            <w:r>
+              <w:t>Behaviour</w:t>
+            </w:r>
+            <w:proofErr w:type="spellEnd"/>
+            <w:r>
+              <w:t xml:space="preserve"> Variables</w:t>
             </w:r>
           </w:p>
         </w:tc>
@@ -4657,7 +4888,7 @@
           </w:tcPr>
           <w:p>
             <w:pPr>
-              <w:pStyle w:val="ListParagraph"/>
+              <w:pStyle w:val="Listenabsatz"/>
               <w:numPr>
                 <w:ilvl w:val="0"/>
                 <w:numId w:val="7"/>
@@ -4669,7 +4900,7 @@
           </w:p>
           <w:p>
             <w:pPr>
-              <w:pStyle w:val="ListParagraph"/>
+              <w:pStyle w:val="Listenabsatz"/>
               <w:numPr>
                 <w:ilvl w:val="0"/>
                 <w:numId w:val="7"/>
@@ -4684,7 +4915,7 @@
           </w:p>
           <w:p>
             <w:pPr>
-              <w:pStyle w:val="ListParagraph"/>
+              <w:pStyle w:val="Listenabsatz"/>
               <w:numPr>
                 <w:ilvl w:val="0"/>
                 <w:numId w:val="7"/>
@@ -4696,7 +4927,7 @@
           </w:p>
           <w:p>
             <w:pPr>
-              <w:pStyle w:val="ListParagraph"/>
+              <w:pStyle w:val="Listenabsatz"/>
               <w:numPr>
                 <w:ilvl w:val="0"/>
                 <w:numId w:val="7"/>
@@ -4737,7 +4968,7 @@
           </w:tcPr>
           <w:p>
             <w:pPr>
-              <w:pStyle w:val="ListParagraph"/>
+              <w:pStyle w:val="Listenabsatz"/>
               <w:numPr>
                 <w:ilvl w:val="0"/>
                 <w:numId w:val="5"/>
@@ -4749,7 +4980,7 @@
           </w:p>
           <w:p>
             <w:pPr>
-              <w:pStyle w:val="ListParagraph"/>
+              <w:pStyle w:val="Listenabsatz"/>
               <w:numPr>
                 <w:ilvl w:val="0"/>
                 <w:numId w:val="5"/>
@@ -4773,9 +5004,9 @@
     </w:tbl>
     <w:p>
       <w:pPr>
-        <w:pStyle w:val="Heading3"/>
-      </w:pPr>
-      <w:bookmarkStart w:id="17" w:name="_Toc306014189"/>
+        <w:pStyle w:val="berschrift3"/>
+      </w:pPr>
+      <w:bookmarkStart w:id="18" w:name="_Toc306560424"/>
       <w:r>
         <w:lastRenderedPageBreak/>
         <w:t>Ist</w:t>
@@ -4785,173 +5016,176 @@
       </w:r>
       <w:r>
         <w:t>-1</w:t>
-      </w:r>
-      <w:bookmarkEnd w:id="17"/>
-    </w:p>
-    <w:p>
-      <w:r>
-        <w:t xml:space="preserve">Ulrich Umsetzer hat sich mit zwei Mitarbeitern der Zühlke Engineering AG verabredet um </w:t>
-      </w:r>
-      <w:r>
-        <w:t>eine geplante Zusammenarbeit zu besprechen.</w:t>
-      </w:r>
-      <w:r>
-        <w:t xml:space="preserve"> Dabei handelt es sich um ein Projekt im .Net-Bereich. </w:t>
-      </w:r>
-      <w:r>
-        <w:t>Ulrich erscheint pünktlich bei der Firma, erfährt aber von der Empfangsdame, dass die beiden Mitarbeiter sich etwas verspäten. Er entscheidet sich daher, die Zeit zu nutzen</w:t>
-      </w:r>
-      <w:r>
-        <w:t>,</w:t>
-      </w:r>
-      <w:r>
-        <w:t xml:space="preserve"> um sich bei den ausgestellten Project Notes umzusehen. </w:t>
-      </w:r>
-      <w:r>
-        <w:t>Dabei sucht er nach Projekten</w:t>
-      </w:r>
-      <w:r>
-        <w:t>,</w:t>
-      </w:r>
-      <w:r>
-        <w:t xml:space="preserve"> die ebenfalls mit .Net umgesetzt wurden.</w:t>
-      </w:r>
-      <w:r>
-        <w:t xml:space="preserve"> Nach kurzem Suchen stösst er auf das erste Projekt, welches diesen Kriterien entspricht. </w:t>
-      </w:r>
-      <w:r>
-        <w:t xml:space="preserve">Er studiert die Project Note daher aufmerksam. </w:t>
-      </w:r>
-    </w:p>
-    <w:p>
-      <w:r>
-        <w:t>Wenig später</w:t>
-      </w:r>
-      <w:r>
-        <w:t xml:space="preserve"> wird er von den beiden Mitarb</w:t>
-      </w:r>
-      <w:r>
-        <w:t>eitern der Zühlke Engineering AG</w:t>
-      </w:r>
-      <w:r>
-        <w:t xml:space="preserve"> abgeholt. </w:t>
-      </w:r>
-      <w:r>
-        <w:t>Leider hat Ulrich in dieser Zeit die Project Note nicht zu Ende lesen können. Er würde daher gerne eine Kopie davon mitnehmen</w:t>
-      </w:r>
-      <w:r>
-        <w:t xml:space="preserve">, </w:t>
-      </w:r>
-      <w:r>
-        <w:t xml:space="preserve">doch gibt es nicht von allen ausgestellten Projekten Kopien. </w:t>
-      </w:r>
-      <w:r>
-        <w:t>Ulrich bittet daher einen der beiden Mitarbeiter</w:t>
-      </w:r>
-      <w:r>
-        <w:t>,</w:t>
-      </w:r>
-      <w:r>
-        <w:t xml:space="preserve"> ihm diese doch zukommen zu lassen. </w:t>
-      </w:r>
-      <w:r>
-        <w:t xml:space="preserve">Dieser willigt gerne ein </w:t>
-      </w:r>
-      <w:r>
-        <w:t xml:space="preserve">und schlägt </w:t>
-      </w:r>
-      <w:r>
-        <w:t>vor, dass er Ulrich</w:t>
-      </w:r>
-      <w:r>
-        <w:t xml:space="preserve"> </w:t>
-      </w:r>
-      <w:r>
-        <w:t>auch gleich mehrere Projekte aus</w:t>
-      </w:r>
-      <w:r>
-        <w:t xml:space="preserve"> diesem Bereich zukommen lassen könnte.</w:t>
-      </w:r>
-    </w:p>
-    <w:p>
-      <w:r>
-        <w:t>Nach der Besprechung begibt sich Ulrich zurück ins Büro</w:t>
-      </w:r>
-      <w:r>
-        <w:t xml:space="preserve"> der Firma XY AG</w:t>
-      </w:r>
-      <w:r>
-        <w:t>. Dort angekommen</w:t>
-      </w:r>
-      <w:r>
-        <w:t>,</w:t>
-      </w:r>
-      <w:r>
-        <w:t xml:space="preserve"> ruft er seine </w:t>
-      </w:r>
-      <w:r>
-        <w:t>Em</w:t>
-      </w:r>
-      <w:r>
-        <w:t>ails ab</w:t>
-      </w:r>
-      <w:r>
-        <w:t>.</w:t>
-      </w:r>
-      <w:r>
-        <w:t xml:space="preserve"> Der Zühlke Engineering AG Mitarbeiter hat ihm eine kleine Auswahl an spannenden .Net-Projekten zukommen lassen. </w:t>
-      </w:r>
-      <w:r>
-        <w:t xml:space="preserve">Ulrich druckt zwei, die ihm </w:t>
-      </w:r>
-      <w:r>
-        <w:t xml:space="preserve">besonders </w:t>
-      </w:r>
-      <w:r>
-        <w:t>interessant erscheinen, aus und liest diese nun in aller Ruhe.</w:t>
-      </w:r>
-      <w:r>
-        <w:t xml:space="preserve"> </w:t>
-      </w:r>
-    </w:p>
-    <w:p>
-      <w:pPr>
-        <w:pStyle w:val="Heading3"/>
-      </w:pPr>
-      <w:bookmarkStart w:id="18" w:name="_Toc306014190"/>
-      <w:r>
-        <w:t>Soll-Szenario-1</w:t>
       </w:r>
       <w:bookmarkEnd w:id="18"/>
     </w:p>
     <w:p>
       <w:r>
-        <w:t>Ulrich Umsetzer hat sich mit zwei Mitarbeitern der Zühlke Engineering AG verabredet um eine geplante Zusammenarbeit zu besprechen. Dabei handelt es sich um ein Projekt im .Net-Bereich. Ulrich erscheint pünktlich bei der Firma, erfährt aber von der Empfangsdame, dass die beiden Mitarbeiter sich etwas verspäten. Die Empfangsdame weist ihn zudem darauf hin, dass die Project Notes nun über den neu erworbenen Surface Tisch eingesehen werden können. Ulrich sieht dies als ideale Chance, ein solches Gerät einmal selber zu testen. Interessiert setzt er sich daher an den Tisch und beginnt sogleich nach Projekten im .Net-Bereich zu suchen. Diese findet Ulrich auch schnell und er ist b</w:t>
-      </w:r>
-      <w:r>
-        <w:t>e</w:t>
-      </w:r>
-      <w:r>
-        <w:t xml:space="preserve">eindruckt über die grosse Auswahl an Projekten. Ulrich sucht sich davon einige interessante aus und beginnt diese zu lesen. </w:t>
+        <w:t xml:space="preserve">Ulrich Umsetzer hat sich mit zwei Mitarbeitern der Zühlke Engineering AG verabredet um </w:t>
+      </w:r>
+      <w:r>
+        <w:t>eine geplante Zusammenarbeit zu besprechen.</w:t>
+      </w:r>
+      <w:r>
+        <w:t xml:space="preserve"> Dabei handelt es sich um ein Projekt im .Net-Bereich. </w:t>
+      </w:r>
+      <w:r>
+        <w:t>Ulrich erscheint pünktlich bei der Firma, erfährt aber von der Empfangsdame, dass die beiden Mitarbeiter sich etwas verspäten. Er entscheidet sich daher, die Zeit zu nutzen</w:t>
+      </w:r>
+      <w:r>
+        <w:t>,</w:t>
+      </w:r>
+      <w:r>
+        <w:t xml:space="preserve"> um sich bei den ausgestellten Project Notes umzusehen. </w:t>
+      </w:r>
+      <w:r>
+        <w:t>Dabei sucht er nach Projekten</w:t>
+      </w:r>
+      <w:r>
+        <w:t>,</w:t>
+      </w:r>
+      <w:r>
+        <w:t xml:space="preserve"> die ebenfalls mit .Net umgesetzt wurden.</w:t>
+      </w:r>
+      <w:r>
+        <w:t xml:space="preserve"> Nach kurzem Suchen stösst er auf das erste Projekt, welches diesen Kriterien entspricht. </w:t>
+      </w:r>
+      <w:r>
+        <w:t xml:space="preserve">Er studiert die Project Note daher aufmerksam. </w:t>
       </w:r>
     </w:p>
     <w:p>
       <w:r>
-        <w:t xml:space="preserve">Wenig später </w:t>
-      </w:r>
-      <w:r>
-        <w:t>wird er von den beiden Mitarbeitern der Zühlke Engineering AG abgeholt. Nun würde Ulrich die Artikel aber gerne doch genauer studieren. Er nutzt daher die Möglichkeit, dass die P</w:t>
-      </w:r>
-      <w:r>
-        <w:t>roject Notes auch an eine Emaila</w:t>
-      </w:r>
-      <w:r>
-        <w:t>dresse verschickt werden können:</w:t>
+        <w:t>Wenig später</w:t>
+      </w:r>
+      <w:r>
+        <w:t xml:space="preserve"> wird er von den beiden Mitarb</w:t>
+      </w:r>
+      <w:r>
+        <w:t>eitern der Zühlke Engineering AG</w:t>
+      </w:r>
+      <w:r>
+        <w:t xml:space="preserve"> abgeholt. </w:t>
+      </w:r>
+      <w:r>
+        <w:t>Leider hat Ulrich in dieser Zeit die Project Note nicht zu Ende lesen können. Er würde daher gerne eine Kopie davon mitnehmen</w:t>
+      </w:r>
+      <w:r>
+        <w:t xml:space="preserve">, </w:t>
+      </w:r>
+      <w:r>
+        <w:t xml:space="preserve">doch gibt es nicht von allen ausgestellten Projekten Kopien. </w:t>
+      </w:r>
+      <w:r>
+        <w:t>Ulrich bittet daher einen der beiden Mitarbeiter</w:t>
+      </w:r>
+      <w:r>
+        <w:t>,</w:t>
+      </w:r>
+      <w:r>
+        <w:t xml:space="preserve"> ihm diese doch zukommen zu lassen. </w:t>
+      </w:r>
+      <w:r>
+        <w:t xml:space="preserve">Dieser willigt gerne ein </w:t>
+      </w:r>
+      <w:r>
+        <w:t xml:space="preserve">und schlägt </w:t>
+      </w:r>
+      <w:r>
+        <w:t>vor, dass er Ulrich</w:t>
+      </w:r>
+      <w:r>
+        <w:t xml:space="preserve"> </w:t>
+      </w:r>
+      <w:r>
+        <w:t>auch gleich mehrere Projekte aus</w:t>
+      </w:r>
+      <w:r>
+        <w:t xml:space="preserve"> diesem Bereich zukommen lassen könnte.</w:t>
       </w:r>
     </w:p>
     <w:p>
-      <w:pPr>
-        <w:pStyle w:val="ListParagraph"/>
+      <w:r>
+        <w:t>Nach der Besprechung begibt sich Ulrich zurück ins Büro</w:t>
+      </w:r>
+      <w:r>
+        <w:t xml:space="preserve"> der Firma XY AG</w:t>
+      </w:r>
+      <w:r>
+        <w:t>. Dort angekommen</w:t>
+      </w:r>
+      <w:r>
+        <w:t>,</w:t>
+      </w:r>
+      <w:r>
+        <w:t xml:space="preserve"> ruft er seine </w:t>
+      </w:r>
+      <w:r>
+        <w:t>Em</w:t>
+      </w:r>
+      <w:r>
+        <w:t>ails ab</w:t>
+      </w:r>
+      <w:r>
+        <w:t>.</w:t>
+      </w:r>
+      <w:r>
+        <w:t xml:space="preserve"> Der Zühlke Engineering AG Mitarbeiter hat ihm eine kleine Auswahl an spannenden .Net-Projekten zukommen lassen. </w:t>
+      </w:r>
+      <w:r>
+        <w:t xml:space="preserve">Ulrich druckt zwei, die ihm </w:t>
+      </w:r>
+      <w:r>
+        <w:t xml:space="preserve">besonders </w:t>
+      </w:r>
+      <w:r>
+        <w:t>interessant erscheinen, aus und liest diese nun in aller Ruhe.</w:t>
+      </w:r>
+      <w:r>
+        <w:t xml:space="preserve"> </w:t>
+      </w:r>
+    </w:p>
+    <w:p>
+      <w:pPr>
+        <w:pStyle w:val="berschrift3"/>
+      </w:pPr>
+      <w:bookmarkStart w:id="19" w:name="_Toc306560425"/>
+      <w:r>
+        <w:t>Soll-Szenario-1</w:t>
+      </w:r>
+      <w:bookmarkEnd w:id="19"/>
+    </w:p>
+    <w:p>
+      <w:r>
+        <w:t>Ulrich Umsetzer hat sich mit zwei Mitarbeitern der Zühlke Engineering AG verabredet um eine geplante Zusammenarbeit zu besprechen. Dabei handelt es sich um ein Projekt im .Net-Bereich. Ulrich erscheint pünktlich bei der Firma, erfährt aber von der Empfangsdame, dass die beiden Mitarbeiter sich etwas verspäten. Die Empfangsdame weist ihn zudem darauf hin, dass die Project Notes nun über den neu erworbenen Surface Tisch eingesehen werden können. Ulrich sieht dies als ideale Chance, ein solches Gerät einmal selber zu testen. Interessiert setzt er sich daher an den Tisch und beginnt sogleich nach Projekten im .Net-Bereich zu suchen. Diese findet Ulrich auch schnell und er ist b</w:t>
+      </w:r>
+      <w:r>
+        <w:t>e</w:t>
+      </w:r>
+      <w:r>
+        <w:t>eindruckt über die grosse Auswahl an Projekten. Ulrich sucht sich davon einige interessante aus</w:t>
+      </w:r>
+      <w:r>
+        <w:t xml:space="preserve"> und beginnt diese zu lesen.</w:t>
+      </w:r>
+    </w:p>
+    <w:p>
+      <w:r>
+        <w:t xml:space="preserve">Wenig später </w:t>
+      </w:r>
+      <w:r>
+        <w:t>wird er von den beiden Mitarbeitern der Zühlke Engineering AG abgeholt. Nun würde Ulrich die Artikel aber gerne doch genauer studieren. Er nutzt daher die Möglichkeit, dass die P</w:t>
+      </w:r>
+      <w:r>
+        <w:t>roject Notes auch an eine Emaila</w:t>
+      </w:r>
+      <w:r>
+        <w:t>dresse verschickt werden können:</w:t>
+      </w:r>
+    </w:p>
+    <w:p>
+      <w:pPr>
+        <w:pStyle w:val="Listenabsatz"/>
         <w:numPr>
           <w:ilvl w:val="0"/>
           <w:numId w:val="11"/>
@@ -4978,7 +5212,7 @@
     </w:p>
     <w:p>
       <w:pPr>
-        <w:pStyle w:val="ListParagraph"/>
+        <w:pStyle w:val="Listenabsatz"/>
         <w:numPr>
           <w:ilvl w:val="0"/>
           <w:numId w:val="11"/>
@@ -5017,7 +5251,7 @@
     </w:p>
     <w:p>
       <w:pPr>
-        <w:pStyle w:val="ListParagraph"/>
+        <w:pStyle w:val="Listenabsatz"/>
         <w:numPr>
           <w:ilvl w:val="0"/>
           <w:numId w:val="11"/>
@@ -5027,7 +5261,15 @@
         <w:t>Ulrich</w:t>
       </w:r>
       <w:r>
-        <w:t xml:space="preserve"> bekommt anfangs von der Sekretärin ein getaggtes </w:t>
+        <w:t xml:space="preserve"> bekommt anfangs von der Sekretärin ein </w:t>
+      </w:r>
+      <w:proofErr w:type="spellStart"/>
+      <w:r>
+        <w:t>getaggtes</w:t>
+      </w:r>
+      <w:proofErr w:type="spellEnd"/>
+      <w:r>
+        <w:t xml:space="preserve"> </w:t>
       </w:r>
       <w:r>
         <w:t>Objekt</w:t>
@@ -5137,31 +5379,34 @@
         <w:t xml:space="preserve">besonders </w:t>
       </w:r>
       <w:r>
-        <w:t xml:space="preserve">interessant erscheinen, aus und liest diese nun in aller Ruhe. </w:t>
+        <w:t>interessant erscheinen, aus und liest diese nun in all</w:t>
+      </w:r>
+      <w:r>
+        <w:t>er Ruhe.</w:t>
       </w:r>
     </w:p>
     <w:p>
       <w:pPr>
-        <w:pStyle w:val="Heading2"/>
-      </w:pPr>
-      <w:bookmarkStart w:id="19" w:name="_Ref306005265"/>
-      <w:bookmarkStart w:id="20" w:name="_Ref306005270"/>
-      <w:bookmarkStart w:id="21" w:name="_Ref306005273"/>
-      <w:bookmarkStart w:id="22" w:name="_Toc306014191"/>
+        <w:pStyle w:val="berschrift2"/>
+      </w:pPr>
+      <w:bookmarkStart w:id="20" w:name="_Ref306005265"/>
+      <w:bookmarkStart w:id="21" w:name="_Ref306005270"/>
+      <w:bookmarkStart w:id="22" w:name="_Ref306005273"/>
+      <w:bookmarkStart w:id="23" w:name="_Toc306560426"/>
       <w:r>
         <w:t xml:space="preserve">Persona </w:t>
       </w:r>
       <w:r>
         <w:t>Erik Entscheider</w:t>
       </w:r>
-      <w:bookmarkEnd w:id="19"/>
       <w:bookmarkEnd w:id="20"/>
       <w:bookmarkEnd w:id="21"/>
       <w:bookmarkEnd w:id="22"/>
+      <w:bookmarkEnd w:id="23"/>
     </w:p>
     <w:tbl>
       <w:tblPr>
-        <w:tblStyle w:val="TableGrid"/>
+        <w:tblStyle w:val="Tabellenraster"/>
         <w:tblW w:w="0" w:type="auto"/>
         <w:tblLook w:val="04A0" w:firstRow="1" w:lastRow="0" w:firstColumn="1" w:lastColumn="0" w:noHBand="0" w:noVBand="1"/>
       </w:tblPr>
@@ -5444,7 +5689,15 @@
           </w:tcPr>
           <w:p>
             <w:r>
-              <w:t>Eigenschaften / Behaviour Variables</w:t>
+              <w:t xml:space="preserve">Eigenschaften / </w:t>
+            </w:r>
+            <w:proofErr w:type="spellStart"/>
+            <w:r>
+              <w:t>Behaviour</w:t>
+            </w:r>
+            <w:proofErr w:type="spellEnd"/>
+            <w:r>
+              <w:t xml:space="preserve"> Variables</w:t>
             </w:r>
           </w:p>
         </w:tc>
@@ -5454,7 +5707,7 @@
           </w:tcPr>
           <w:p>
             <w:pPr>
-              <w:pStyle w:val="ListParagraph"/>
+              <w:pStyle w:val="Listenabsatz"/>
               <w:numPr>
                 <w:ilvl w:val="0"/>
                 <w:numId w:val="7"/>
@@ -5466,7 +5719,7 @@
           </w:p>
           <w:p>
             <w:pPr>
-              <w:pStyle w:val="ListParagraph"/>
+              <w:pStyle w:val="Listenabsatz"/>
               <w:numPr>
                 <w:ilvl w:val="0"/>
                 <w:numId w:val="7"/>
@@ -5507,7 +5760,7 @@
           </w:tcPr>
           <w:p>
             <w:pPr>
-              <w:pStyle w:val="ListParagraph"/>
+              <w:pStyle w:val="Listenabsatz"/>
               <w:numPr>
                 <w:ilvl w:val="0"/>
                 <w:numId w:val="6"/>
@@ -5519,7 +5772,7 @@
           </w:p>
           <w:p>
             <w:pPr>
-              <w:pStyle w:val="ListParagraph"/>
+              <w:pStyle w:val="Listenabsatz"/>
               <w:numPr>
                 <w:ilvl w:val="0"/>
                 <w:numId w:val="6"/>
@@ -5534,15 +5787,15 @@
     </w:tbl>
     <w:p>
       <w:pPr>
-        <w:pStyle w:val="Heading3"/>
-      </w:pPr>
-      <w:bookmarkStart w:id="23" w:name="_Toc305165274"/>
-      <w:bookmarkStart w:id="24" w:name="_Toc306014192"/>
+        <w:pStyle w:val="berschrift3"/>
+      </w:pPr>
+      <w:bookmarkStart w:id="24" w:name="_Toc305165274"/>
+      <w:bookmarkStart w:id="25" w:name="_Toc306560427"/>
       <w:r>
         <w:t>Ist-Szenario-1</w:t>
       </w:r>
-      <w:bookmarkEnd w:id="23"/>
       <w:bookmarkEnd w:id="24"/>
+      <w:bookmarkEnd w:id="25"/>
     </w:p>
     <w:p>
       <w:r>
@@ -5598,15 +5851,15 @@
     </w:p>
     <w:p>
       <w:pPr>
-        <w:pStyle w:val="Heading3"/>
-      </w:pPr>
-      <w:bookmarkStart w:id="25" w:name="_Toc305165275"/>
-      <w:bookmarkStart w:id="26" w:name="_Toc306014193"/>
+        <w:pStyle w:val="berschrift3"/>
+      </w:pPr>
+      <w:bookmarkStart w:id="26" w:name="_Toc305165275"/>
+      <w:bookmarkStart w:id="27" w:name="_Toc306560428"/>
       <w:r>
         <w:t>Soll-Szenario-1</w:t>
       </w:r>
-      <w:bookmarkEnd w:id="25"/>
       <w:bookmarkEnd w:id="26"/>
+      <w:bookmarkEnd w:id="27"/>
     </w:p>
     <w:p>
       <w:r>
@@ -5670,20 +5923,86 @@
     </w:p>
     <w:p>
       <w:r>
-        <w:t xml:space="preserve">Gerade in diesem Augenblick wird Erik von seinem Gesprächspartner in der Eingangshalle abgeholt. Erik entdeckte aber bereits zuvor, dass die Project Notes auch ausgedruckt werden können. Dies will er sich zu Nutzen machen und druckt die </w:t>
-      </w:r>
-      <w:r>
-        <w:t>Project Notes, die er bereits vorsorglich zum Drucken markiert hat, aus.</w:t>
+        <w:t>Gerade in diesem Augenblick wird Erik von seinem Gesprächspartner in der Eingangshalle abgeholt.</w:t>
       </w:r>
     </w:p>
     <w:p>
       <w:pPr>
-        <w:pStyle w:val="Heading2"/>
-      </w:pPr>
-      <w:bookmarkStart w:id="27" w:name="_Toc306014194"/>
+        <w:pStyle w:val="berschrift4"/>
+      </w:pPr>
+      <w:r>
+        <w:t>Alternative A</w:t>
+      </w:r>
+    </w:p>
+    <w:p>
+      <w:r>
+        <w:t xml:space="preserve">Erik entdeckte aber bereits zuvor, dass die Project Notes auch ausgedruckt werden können. Dies will er sich zu Nutzen machen und druckt die </w:t>
+      </w:r>
+      <w:r>
+        <w:t>Project Notes, die er bereits vorsorglich zum Drucken markiert hat, aus.</w:t>
+      </w:r>
+    </w:p>
+    <w:p>
+      <w:pPr>
+        <w:pStyle w:val="berschrift4"/>
+      </w:pPr>
+      <w:r>
+        <w:t>Alternative B</w:t>
+      </w:r>
+    </w:p>
+    <w:p>
+      <w:r>
+        <w:t>Als Erik zuvor eine Project Note zum Drucken markieren wollte, wurde er aufgefordert, seinen Besucher-</w:t>
+      </w:r>
+      <w:proofErr w:type="spellStart"/>
+      <w:r>
+        <w:t>Badge</w:t>
+      </w:r>
+      <w:proofErr w:type="spellEnd"/>
+      <w:r>
+        <w:t xml:space="preserve"> auf den Tisch zu legen. Nun entfernt er seinen </w:t>
+      </w:r>
+      <w:proofErr w:type="spellStart"/>
+      <w:r>
+        <w:t>Badge</w:t>
+      </w:r>
+      <w:proofErr w:type="spellEnd"/>
+      <w:r>
+        <w:t xml:space="preserve"> vom Tisch und erstaunt wird ihm vom Tisch mitgeteilt, dass seine ausgewählten Project Notes beim Verlassen der Zühlke Engineering AG für ihn ausgedruckt würden.</w:t>
+      </w:r>
+    </w:p>
+    <w:p>
+      <w:r>
+        <w:t xml:space="preserve">Nach dem Meeting </w:t>
+      </w:r>
+      <w:r>
+        <w:t xml:space="preserve">muss Erik seinen </w:t>
+      </w:r>
+      <w:proofErr w:type="spellStart"/>
+      <w:r>
+        <w:t>Badge</w:t>
+      </w:r>
+      <w:proofErr w:type="spellEnd"/>
+      <w:r>
+        <w:t xml:space="preserve"> abgeben. Die freundliche Sekretärin </w:t>
+      </w:r>
+      <w:proofErr w:type="gramStart"/>
+      <w:r>
+        <w:t>gib</w:t>
+      </w:r>
+      <w:proofErr w:type="gramEnd"/>
+      <w:r>
+        <w:t xml:space="preserve"> ihm seine zuvor ausgewählten Project Notes in gedruckter Form ab. Erik nimmt die Ausdrucke entgegen, bedankt sich herzlich und freut sich, wie gut die internen Abläufe in der Zühlke funktionieren.</w:t>
+      </w:r>
+    </w:p>
+    <w:p>
+      <w:pPr>
+        <w:pStyle w:val="berschrift2"/>
+      </w:pPr>
       <w:bookmarkStart w:id="28" w:name="_Ref306014739"/>
       <w:bookmarkStart w:id="29" w:name="_Ref306014742"/>
       <w:bookmarkStart w:id="30" w:name="_Ref306014770"/>
+      <w:bookmarkStart w:id="31" w:name="_Toc306560429"/>
       <w:r>
         <w:t>Persona Bettina</w:t>
       </w:r>
@@ -5693,14 +6012,14 @@
       <w:r>
         <w:t>in</w:t>
       </w:r>
-      <w:bookmarkEnd w:id="27"/>
       <w:bookmarkEnd w:id="28"/>
       <w:bookmarkEnd w:id="29"/>
       <w:bookmarkEnd w:id="30"/>
+      <w:bookmarkEnd w:id="31"/>
     </w:p>
     <w:tbl>
       <w:tblPr>
-        <w:tblStyle w:val="TableGrid"/>
+        <w:tblStyle w:val="Tabellenraster"/>
         <w:tblW w:w="9270" w:type="dxa"/>
         <w:tblLayout w:type="fixed"/>
         <w:tblLook w:val="04A0" w:firstRow="1" w:lastRow="0" w:firstColumn="1" w:lastColumn="0" w:noHBand="0" w:noVBand="1"/>
@@ -5963,7 +6282,15 @@
           </w:tcPr>
           <w:p>
             <w:r>
-              <w:t>Eigenschaften / Behaviour Variables</w:t>
+              <w:t xml:space="preserve">Eigenschaften / </w:t>
+            </w:r>
+            <w:proofErr w:type="spellStart"/>
+            <w:r>
+              <w:t>Behaviour</w:t>
+            </w:r>
+            <w:proofErr w:type="spellEnd"/>
+            <w:r>
+              <w:t xml:space="preserve"> Variables</w:t>
             </w:r>
           </w:p>
         </w:tc>
@@ -5973,7 +6300,7 @@
           </w:tcPr>
           <w:p>
             <w:pPr>
-              <w:pStyle w:val="ListParagraph"/>
+              <w:pStyle w:val="Listenabsatz"/>
               <w:numPr>
                 <w:ilvl w:val="0"/>
                 <w:numId w:val="7"/>
@@ -5985,7 +6312,7 @@
           </w:p>
           <w:p>
             <w:pPr>
-              <w:pStyle w:val="ListParagraph"/>
+              <w:pStyle w:val="Listenabsatz"/>
               <w:numPr>
                 <w:ilvl w:val="0"/>
                 <w:numId w:val="7"/>
@@ -6000,7 +6327,7 @@
           </w:p>
           <w:p>
             <w:pPr>
-              <w:pStyle w:val="ListParagraph"/>
+              <w:pStyle w:val="Listenabsatz"/>
               <w:numPr>
                 <w:ilvl w:val="0"/>
                 <w:numId w:val="7"/>
@@ -6029,7 +6356,7 @@
           </w:tcPr>
           <w:p>
             <w:pPr>
-              <w:pStyle w:val="ListParagraph"/>
+              <w:pStyle w:val="Listenabsatz"/>
               <w:numPr>
                 <w:ilvl w:val="0"/>
                 <w:numId w:val="5"/>
@@ -6041,7 +6368,7 @@
           </w:p>
           <w:p>
             <w:pPr>
-              <w:pStyle w:val="ListParagraph"/>
+              <w:pStyle w:val="Listenabsatz"/>
               <w:numPr>
                 <w:ilvl w:val="0"/>
                 <w:numId w:val="5"/>
@@ -6056,121 +6383,125 @@
     </w:tbl>
     <w:p>
       <w:pPr>
-        <w:pStyle w:val="Heading3"/>
-      </w:pPr>
-      <w:bookmarkStart w:id="31" w:name="_Toc306014195"/>
+        <w:pStyle w:val="berschrift3"/>
+      </w:pPr>
+      <w:bookmarkStart w:id="32" w:name="_Toc306560430"/>
       <w:r>
         <w:t>Ist-Szenario-1</w:t>
-      </w:r>
-      <w:bookmarkEnd w:id="31"/>
-    </w:p>
-    <w:p>
-      <w:r>
-        <w:t>Bettina</w:t>
-      </w:r>
-      <w:r>
-        <w:t xml:space="preserve"> Bewerber</w:t>
-      </w:r>
-      <w:r>
-        <w:t>in</w:t>
-      </w:r>
-      <w:r>
-        <w:t xml:space="preserve"> </w:t>
-      </w:r>
-      <w:r>
-        <w:t xml:space="preserve">hat bei der Zühlke Engineering AG ein Vorstellunggespräch. </w:t>
-      </w:r>
-      <w:r>
-        <w:t xml:space="preserve">Aus diesem Grund </w:t>
-      </w:r>
-      <w:r>
-        <w:t>ist sie extra e</w:t>
-      </w:r>
-      <w:r>
-        <w:t>twas früher erschienen</w:t>
-      </w:r>
-      <w:r>
-        <w:t>.</w:t>
-      </w:r>
-      <w:r>
-        <w:t xml:space="preserve"> Bettina</w:t>
-      </w:r>
-      <w:r>
-        <w:t xml:space="preserve"> wird </w:t>
-      </w:r>
-      <w:r>
-        <w:t>nach ihrer Anmeldung beim</w:t>
-      </w:r>
-      <w:r>
-        <w:t xml:space="preserve"> Empfang darauf hingewiesen, dass </w:t>
-      </w:r>
-      <w:r>
-        <w:t xml:space="preserve">sie </w:t>
-      </w:r>
-      <w:r>
-        <w:t xml:space="preserve">sich ja in der Zwischenzeit die ausgestellten Project Notes ansehen könnte. </w:t>
-      </w:r>
-      <w:r>
-        <w:t>Dies sieht Bettina als Ansporn um weiteres über die Zühlke Engineering AG zu erfahren.</w:t>
-      </w:r>
-      <w:r>
-        <w:t xml:space="preserve"> Sie stöbert daher interessiert durch die verschiedenen Project Notes. </w:t>
-      </w:r>
-      <w:r>
-        <w:t xml:space="preserve">Dabei </w:t>
-      </w:r>
-      <w:r>
-        <w:t>be</w:t>
-      </w:r>
-      <w:r>
-        <w:t>schränkt sie sich nicht</w:t>
-      </w:r>
-      <w:r>
-        <w:t xml:space="preserve"> auf </w:t>
-      </w:r>
-      <w:r>
-        <w:t xml:space="preserve">ein </w:t>
-      </w:r>
-      <w:r>
-        <w:t>bestimmte</w:t>
-      </w:r>
-      <w:r>
-        <w:t>s Thema</w:t>
-      </w:r>
-      <w:r>
-        <w:t>,</w:t>
-      </w:r>
-      <w:r>
-        <w:t xml:space="preserve"> sondern bewegt sich von einer</w:t>
-      </w:r>
-      <w:r>
-        <w:t xml:space="preserve"> interessanten</w:t>
-      </w:r>
-      <w:r>
-        <w:t xml:space="preserve"> Project Note</w:t>
-      </w:r>
-      <w:r>
-        <w:t xml:space="preserve"> zur nächsten.</w:t>
-      </w:r>
-      <w:r>
-        <w:t xml:space="preserve"> Nach einiger Zeit </w:t>
-      </w:r>
-      <w:r>
-        <w:t>wird sie von ihrem Gesprächspartner abgeholt.</w:t>
-      </w:r>
-    </w:p>
-    <w:p>
-      <w:pPr>
-        <w:pStyle w:val="Heading3"/>
-      </w:pPr>
-      <w:bookmarkStart w:id="32" w:name="_Toc306014196"/>
-      <w:r>
-        <w:t>Soll-Szenario-1</w:t>
       </w:r>
       <w:bookmarkEnd w:id="32"/>
     </w:p>
     <w:p>
       <w:r>
+        <w:t>Bettina</w:t>
+      </w:r>
+      <w:r>
+        <w:t xml:space="preserve"> Bewerber</w:t>
+      </w:r>
+      <w:r>
+        <w:t>in</w:t>
+      </w:r>
+      <w:r>
+        <w:t xml:space="preserve"> </w:t>
+      </w:r>
+      <w:r>
+        <w:t xml:space="preserve">hat bei der Zühlke Engineering AG ein Vorstellunggespräch. </w:t>
+      </w:r>
+      <w:r>
+        <w:t xml:space="preserve">Aus diesem Grund </w:t>
+      </w:r>
+      <w:r>
+        <w:t>ist sie extra e</w:t>
+      </w:r>
+      <w:r>
+        <w:t>twas früher erschienen</w:t>
+      </w:r>
+      <w:r>
+        <w:t>.</w:t>
+      </w:r>
+      <w:r>
+        <w:t xml:space="preserve"> Bettina</w:t>
+      </w:r>
+      <w:r>
+        <w:t xml:space="preserve"> wird </w:t>
+      </w:r>
+      <w:r>
+        <w:t>nach ihrer Anmeldung beim</w:t>
+      </w:r>
+      <w:r>
+        <w:t xml:space="preserve"> Empfang darauf hingewiesen, dass </w:t>
+      </w:r>
+      <w:r>
+        <w:t xml:space="preserve">sie </w:t>
+      </w:r>
+      <w:r>
+        <w:t xml:space="preserve">sich ja in der Zwischenzeit die ausgestellten Project Notes ansehen könnte. </w:t>
+      </w:r>
+      <w:r>
+        <w:t xml:space="preserve">Dies sieht Bettina als Ansporn um weiteres </w:t>
+      </w:r>
+      <w:r>
+        <w:lastRenderedPageBreak/>
+        <w:t>über die Zühlke Engineering AG zu erfahren.</w:t>
+      </w:r>
+      <w:r>
+        <w:t xml:space="preserve"> Sie stöbert daher interessiert durch die verschiedenen Project Notes. </w:t>
+      </w:r>
+      <w:r>
+        <w:t xml:space="preserve">Dabei </w:t>
+      </w:r>
+      <w:r>
+        <w:t>be</w:t>
+      </w:r>
+      <w:r>
+        <w:t>schränkt sie sich nicht</w:t>
+      </w:r>
+      <w:r>
+        <w:t xml:space="preserve"> auf </w:t>
+      </w:r>
+      <w:r>
+        <w:t xml:space="preserve">ein </w:t>
+      </w:r>
+      <w:r>
+        <w:t>bestimmte</w:t>
+      </w:r>
+      <w:r>
+        <w:t>s Thema</w:t>
+      </w:r>
+      <w:r>
+        <w:t>,</w:t>
+      </w:r>
+      <w:r>
+        <w:t xml:space="preserve"> sondern bewegt sich von einer</w:t>
+      </w:r>
+      <w:r>
+        <w:t xml:space="preserve"> interessanten</w:t>
+      </w:r>
+      <w:r>
+        <w:t xml:space="preserve"> Project Note</w:t>
+      </w:r>
+      <w:r>
+        <w:t xml:space="preserve"> zur nächsten.</w:t>
+      </w:r>
+      <w:r>
+        <w:t xml:space="preserve"> Nach einiger Zeit </w:t>
+      </w:r>
+      <w:r>
+        <w:t>wird sie von ihrem Gesprächspartner abgeholt.</w:t>
+      </w:r>
+    </w:p>
+    <w:p>
+      <w:pPr>
+        <w:pStyle w:val="berschrift3"/>
+      </w:pPr>
+      <w:bookmarkStart w:id="33" w:name="_Toc306560431"/>
+      <w:r>
+        <w:t>Soll-Szenario-1</w:t>
+      </w:r>
+      <w:bookmarkEnd w:id="33"/>
+    </w:p>
+    <w:p>
+      <w:r>
         <w:t>Bettina Bewerberin hat bei der Zühlke Engineering AG ein Vorstellunggespräch. Aus diesem Grund ist sie extra etwas früher erschienen. Bettina wird nach ihrer Anmeldung beim Empfang darauf hingewiesen, dass sie ja in dieser Zeit den neu erworbenen Surface</w:t>
       </w:r>
       <w:r>
@@ -6227,8 +6558,6 @@
       <w:r>
         <w:t xml:space="preserve"> Nach einiger Zeit </w:t>
       </w:r>
-      <w:bookmarkStart w:id="33" w:name="_GoBack"/>
-      <w:bookmarkEnd w:id="33"/>
       <w:r>
         <w:t>wird sie von ihrem Gesprächspartner abgeholt.</w:t>
       </w:r>
@@ -6276,7 +6605,7 @@
 <w:ftr xmlns:wpc="http://schemas.microsoft.com/office/word/2010/wordprocessingCanvas" xmlns:mc="http://schemas.openxmlformats.org/markup-compatibility/2006" xmlns:o="urn:schemas-microsoft-com:office:office" xmlns:r="http://schemas.openxmlformats.org/officeDocument/2006/relationships" xmlns:m="http://schemas.openxmlformats.org/officeDocument/2006/math" xmlns:v="urn:schemas-microsoft-com:vml" xmlns:wp14="http://schemas.microsoft.com/office/word/2010/wordprocessingDrawing" xmlns:wp="http://schemas.openxmlformats.org/drawingml/2006/wordprocessingDrawing" xmlns:w10="urn:schemas-microsoft-com:office:word" xmlns:w="http://schemas.openxmlformats.org/wordprocessingml/2006/main" xmlns:w14="http://schemas.microsoft.com/office/word/2010/wordml" xmlns:wpg="http://schemas.microsoft.com/office/word/2010/wordprocessingGroup" xmlns:wpi="http://schemas.microsoft.com/office/word/2010/wordprocessingInk" xmlns:wne="http://schemas.microsoft.com/office/word/2006/wordml" xmlns:wps="http://schemas.microsoft.com/office/word/2010/wordprocessingShape" mc:Ignorable="w14 wp14">
   <w:p>
     <w:pPr>
-      <w:pStyle w:val="Footer"/>
+      <w:pStyle w:val="Fuzeile"/>
     </w:pPr>
     <w:r>
       <w:t>Project Flip 2.0 - Vision</w:t>
@@ -6297,7 +6626,7 @@
       <w:rPr>
         <w:noProof/>
       </w:rPr>
-      <w:t>11. Oktober 2011</w:t>
+      <w:t>16. Oktober 2011</w:t>
     </w:r>
     <w:r>
       <w:fldChar w:fldCharType="end"/>
@@ -6335,7 +6664,7 @@
         <w:noProof/>
         <w:lang w:val="de-DE"/>
       </w:rPr>
-      <w:t>9</w:t>
+      <w:t>2</w:t>
     </w:r>
     <w:r>
       <w:rPr>
@@ -6356,7 +6685,7 @@
           <w:noProof/>
           <w:lang w:val="de-DE"/>
         </w:rPr>
-        <w:t>9</w:t>
+        <w:t>10</w:t>
       </w:r>
     </w:fldSimple>
   </w:p>
@@ -6392,7 +6721,7 @@
 <w:hdr xmlns:wpc="http://schemas.microsoft.com/office/word/2010/wordprocessingCanvas" xmlns:mc="http://schemas.openxmlformats.org/markup-compatibility/2006" xmlns:o="urn:schemas-microsoft-com:office:office" xmlns:r="http://schemas.openxmlformats.org/officeDocument/2006/relationships" xmlns:m="http://schemas.openxmlformats.org/officeDocument/2006/math" xmlns:v="urn:schemas-microsoft-com:vml" xmlns:wp14="http://schemas.microsoft.com/office/word/2010/wordprocessingDrawing" xmlns:wp="http://schemas.openxmlformats.org/drawingml/2006/wordprocessingDrawing" xmlns:w10="urn:schemas-microsoft-com:office:word" xmlns:w="http://schemas.openxmlformats.org/wordprocessingml/2006/main" xmlns:w14="http://schemas.microsoft.com/office/word/2010/wordml" xmlns:wpg="http://schemas.microsoft.com/office/word/2010/wordprocessingGroup" xmlns:wpi="http://schemas.microsoft.com/office/word/2010/wordprocessingInk" xmlns:wne="http://schemas.microsoft.com/office/word/2006/wordml" xmlns:wps="http://schemas.microsoft.com/office/word/2010/wordprocessingShape" mc:Ignorable="w14 wp14">
   <w:p>
     <w:pPr>
-      <w:pStyle w:val="Header"/>
+      <w:pStyle w:val="Kopfzeile"/>
     </w:pPr>
     <w:r>
       <w:rPr>
@@ -6888,7 +7217,7 @@
     <w:lvl w:ilvl="0">
       <w:start w:val="1"/>
       <w:numFmt w:val="decimal"/>
-      <w:pStyle w:val="Heading1"/>
+      <w:pStyle w:val="berschrift1"/>
       <w:lvlText w:val="%1"/>
       <w:lvlJc w:val="left"/>
       <w:pPr>
@@ -6898,7 +7227,7 @@
     <w:lvl w:ilvl="1">
       <w:start w:val="1"/>
       <w:numFmt w:val="decimal"/>
-      <w:pStyle w:val="Heading2"/>
+      <w:pStyle w:val="berschrift2"/>
       <w:lvlText w:val="%1.%2"/>
       <w:lvlJc w:val="left"/>
       <w:pPr>
@@ -6908,7 +7237,7 @@
     <w:lvl w:ilvl="2">
       <w:start w:val="1"/>
       <w:numFmt w:val="decimal"/>
-      <w:pStyle w:val="Heading3"/>
+      <w:pStyle w:val="berschrift3"/>
       <w:lvlText w:val="%1.%2.%3"/>
       <w:lvlJc w:val="left"/>
       <w:pPr>
@@ -6918,7 +7247,7 @@
     <w:lvl w:ilvl="3">
       <w:start w:val="1"/>
       <w:numFmt w:val="decimal"/>
-      <w:pStyle w:val="Heading4"/>
+      <w:pStyle w:val="berschrift4"/>
       <w:lvlText w:val="%1.%2.%3.%4"/>
       <w:lvlJc w:val="left"/>
       <w:pPr>
@@ -6928,7 +7257,7 @@
     <w:lvl w:ilvl="4">
       <w:start w:val="1"/>
       <w:numFmt w:val="decimal"/>
-      <w:pStyle w:val="Heading5"/>
+      <w:pStyle w:val="berschrift5"/>
       <w:lvlText w:val="%1.%2.%3.%4.%5"/>
       <w:lvlJc w:val="left"/>
       <w:pPr>
@@ -6938,7 +7267,7 @@
     <w:lvl w:ilvl="5">
       <w:start w:val="1"/>
       <w:numFmt w:val="decimal"/>
-      <w:pStyle w:val="Heading6"/>
+      <w:pStyle w:val="berschrift6"/>
       <w:lvlText w:val="%1.%2.%3.%4.%5.%6"/>
       <w:lvlJc w:val="left"/>
       <w:pPr>
@@ -6948,7 +7277,7 @@
     <w:lvl w:ilvl="6">
       <w:start w:val="1"/>
       <w:numFmt w:val="decimal"/>
-      <w:pStyle w:val="Heading7"/>
+      <w:pStyle w:val="berschrift7"/>
       <w:lvlText w:val="%1.%2.%3.%4.%5.%6.%7"/>
       <w:lvlJc w:val="left"/>
       <w:pPr>
@@ -6958,7 +7287,7 @@
     <w:lvl w:ilvl="7">
       <w:start w:val="1"/>
       <w:numFmt w:val="decimal"/>
-      <w:pStyle w:val="Heading8"/>
+      <w:pStyle w:val="berschrift8"/>
       <w:lvlText w:val="%1.%2.%3.%4.%5.%6.%7.%8"/>
       <w:lvlJc w:val="left"/>
       <w:pPr>
@@ -6968,7 +7297,7 @@
     <w:lvl w:ilvl="8">
       <w:start w:val="1"/>
       <w:numFmt w:val="decimal"/>
-      <w:pStyle w:val="Heading9"/>
+      <w:pStyle w:val="berschrift9"/>
       <w:lvlText w:val="%1.%2.%3.%4.%5.%6.%7.%8.%9"/>
       <w:lvlJc w:val="left"/>
       <w:pPr>
@@ -7690,7 +8019,7 @@
     <w:lsdException w:name="Bibliography" w:uiPriority="37"/>
     <w:lsdException w:name="TOC Heading" w:uiPriority="39" w:qFormat="1"/>
   </w:latentStyles>
-  <w:style w:type="paragraph" w:default="1" w:styleId="Normal">
+  <w:style w:type="paragraph" w:default="1" w:styleId="Standard">
     <w:name w:val="Normal"/>
     <w:qFormat/>
     <w:rsid w:val="003C3BB7"/>
@@ -7699,11 +8028,11 @@
       <w:szCs w:val="20"/>
     </w:rPr>
   </w:style>
-  <w:style w:type="paragraph" w:styleId="Heading1">
+  <w:style w:type="paragraph" w:styleId="berschrift1">
     <w:name w:val="heading 1"/>
-    <w:basedOn w:val="Normal"/>
-    <w:next w:val="Normal"/>
-    <w:link w:val="Heading1Char"/>
+    <w:basedOn w:val="Standard"/>
+    <w:next w:val="Standard"/>
+    <w:link w:val="berschrift1Zchn"/>
     <w:uiPriority w:val="9"/>
     <w:qFormat/>
     <w:rsid w:val="00976450"/>
@@ -7731,11 +8060,11 @@
       <w:szCs w:val="22"/>
     </w:rPr>
   </w:style>
-  <w:style w:type="paragraph" w:styleId="Heading2">
+  <w:style w:type="paragraph" w:styleId="berschrift2">
     <w:name w:val="heading 2"/>
-    <w:basedOn w:val="Normal"/>
-    <w:next w:val="Normal"/>
-    <w:link w:val="Heading2Char"/>
+    <w:basedOn w:val="Standard"/>
+    <w:next w:val="Standard"/>
+    <w:link w:val="berschrift2Zchn"/>
     <w:uiPriority w:val="9"/>
     <w:unhideWhenUsed/>
     <w:qFormat/>
@@ -7762,11 +8091,11 @@
       <w:szCs w:val="22"/>
     </w:rPr>
   </w:style>
-  <w:style w:type="paragraph" w:styleId="Heading3">
+  <w:style w:type="paragraph" w:styleId="berschrift3">
     <w:name w:val="heading 3"/>
-    <w:basedOn w:val="Normal"/>
-    <w:next w:val="Normal"/>
-    <w:link w:val="Heading3Char"/>
+    <w:basedOn w:val="Standard"/>
+    <w:next w:val="Standard"/>
+    <w:link w:val="berschrift3Zchn"/>
     <w:uiPriority w:val="9"/>
     <w:unhideWhenUsed/>
     <w:qFormat/>
@@ -7789,11 +8118,11 @@
       <w:szCs w:val="22"/>
     </w:rPr>
   </w:style>
-  <w:style w:type="paragraph" w:styleId="Heading4">
+  <w:style w:type="paragraph" w:styleId="berschrift4">
     <w:name w:val="heading 4"/>
-    <w:basedOn w:val="Normal"/>
-    <w:next w:val="Normal"/>
-    <w:link w:val="Heading4Char"/>
+    <w:basedOn w:val="Standard"/>
+    <w:next w:val="Standard"/>
+    <w:link w:val="berschrift4Zchn"/>
     <w:uiPriority w:val="9"/>
     <w:unhideWhenUsed/>
     <w:qFormat/>
@@ -7818,11 +8147,11 @@
       <w:szCs w:val="22"/>
     </w:rPr>
   </w:style>
-  <w:style w:type="paragraph" w:styleId="Heading5">
+  <w:style w:type="paragraph" w:styleId="berschrift5">
     <w:name w:val="heading 5"/>
-    <w:basedOn w:val="Normal"/>
-    <w:next w:val="Normal"/>
-    <w:link w:val="Heading5Char"/>
+    <w:basedOn w:val="Standard"/>
+    <w:next w:val="Standard"/>
+    <w:link w:val="berschrift5Zchn"/>
     <w:uiPriority w:val="9"/>
     <w:unhideWhenUsed/>
     <w:qFormat/>
@@ -7843,11 +8172,11 @@
       <w:szCs w:val="22"/>
     </w:rPr>
   </w:style>
-  <w:style w:type="paragraph" w:styleId="Heading6">
+  <w:style w:type="paragraph" w:styleId="berschrift6">
     <w:name w:val="heading 6"/>
-    <w:basedOn w:val="Normal"/>
-    <w:next w:val="Normal"/>
-    <w:link w:val="Heading6Char"/>
+    <w:basedOn w:val="Standard"/>
+    <w:next w:val="Standard"/>
+    <w:link w:val="berschrift6Zchn"/>
     <w:uiPriority w:val="9"/>
     <w:semiHidden/>
     <w:unhideWhenUsed/>
@@ -7872,11 +8201,11 @@
       <w:szCs w:val="22"/>
     </w:rPr>
   </w:style>
-  <w:style w:type="paragraph" w:styleId="Heading7">
+  <w:style w:type="paragraph" w:styleId="berschrift7">
     <w:name w:val="heading 7"/>
-    <w:basedOn w:val="Normal"/>
-    <w:next w:val="Normal"/>
-    <w:link w:val="Heading7Char"/>
+    <w:basedOn w:val="Standard"/>
+    <w:next w:val="Standard"/>
+    <w:link w:val="berschrift7Zchn"/>
     <w:uiPriority w:val="9"/>
     <w:semiHidden/>
     <w:unhideWhenUsed/>
@@ -7898,11 +8227,11 @@
       <w:szCs w:val="22"/>
     </w:rPr>
   </w:style>
-  <w:style w:type="paragraph" w:styleId="Heading8">
+  <w:style w:type="paragraph" w:styleId="berschrift8">
     <w:name w:val="heading 8"/>
-    <w:basedOn w:val="Normal"/>
-    <w:next w:val="Normal"/>
-    <w:link w:val="Heading8Char"/>
+    <w:basedOn w:val="Standard"/>
+    <w:next w:val="Standard"/>
+    <w:link w:val="berschrift8Zchn"/>
     <w:uiPriority w:val="9"/>
     <w:semiHidden/>
     <w:unhideWhenUsed/>
@@ -7923,11 +8252,11 @@
       <w:szCs w:val="18"/>
     </w:rPr>
   </w:style>
-  <w:style w:type="paragraph" w:styleId="Heading9">
+  <w:style w:type="paragraph" w:styleId="berschrift9">
     <w:name w:val="heading 9"/>
-    <w:basedOn w:val="Normal"/>
-    <w:next w:val="Normal"/>
-    <w:link w:val="Heading9Char"/>
+    <w:basedOn w:val="Standard"/>
+    <w:next w:val="Standard"/>
+    <w:link w:val="berschrift9Zchn"/>
     <w:uiPriority w:val="9"/>
     <w:semiHidden/>
     <w:unhideWhenUsed/>
@@ -7949,13 +8278,13 @@
       <w:szCs w:val="18"/>
     </w:rPr>
   </w:style>
-  <w:style w:type="character" w:default="1" w:styleId="DefaultParagraphFont">
+  <w:style w:type="character" w:default="1" w:styleId="Absatz-Standardschriftart">
     <w:name w:val="Default Paragraph Font"/>
     <w:uiPriority w:val="1"/>
     <w:semiHidden/>
     <w:unhideWhenUsed/>
   </w:style>
-  <w:style w:type="table" w:default="1" w:styleId="TableNormal">
+  <w:style w:type="table" w:default="1" w:styleId="NormaleTabelle">
     <w:name w:val="Normal Table"/>
     <w:uiPriority w:val="99"/>
     <w:semiHidden/>
@@ -7970,16 +8299,16 @@
       </w:tblCellMar>
     </w:tblPr>
   </w:style>
-  <w:style w:type="numbering" w:default="1" w:styleId="NoList">
+  <w:style w:type="numbering" w:default="1" w:styleId="KeineListe">
     <w:name w:val="No List"/>
     <w:uiPriority w:val="99"/>
     <w:semiHidden/>
     <w:unhideWhenUsed/>
   </w:style>
-  <w:style w:type="character" w:customStyle="1" w:styleId="Heading1Char">
-    <w:name w:val="Heading 1 Char"/>
-    <w:basedOn w:val="DefaultParagraphFont"/>
-    <w:link w:val="Heading1"/>
+  <w:style w:type="character" w:customStyle="1" w:styleId="berschrift1Zchn">
+    <w:name w:val="Überschrift 1 Zchn"/>
+    <w:basedOn w:val="Absatz-Standardschriftart"/>
+    <w:link w:val="berschrift1"/>
     <w:uiPriority w:val="9"/>
     <w:rsid w:val="00976450"/>
     <w:rPr>
@@ -7992,10 +8321,10 @@
       <w:shd w:val="clear" w:color="auto" w:fill="D5D3EA"/>
     </w:rPr>
   </w:style>
-  <w:style w:type="character" w:customStyle="1" w:styleId="Heading2Char">
-    <w:name w:val="Heading 2 Char"/>
-    <w:basedOn w:val="DefaultParagraphFont"/>
-    <w:link w:val="Heading2"/>
+  <w:style w:type="character" w:customStyle="1" w:styleId="berschrift2Zchn">
+    <w:name w:val="Überschrift 2 Zchn"/>
+    <w:basedOn w:val="Absatz-Standardschriftart"/>
+    <w:link w:val="berschrift2"/>
     <w:uiPriority w:val="9"/>
     <w:rsid w:val="00976450"/>
     <w:rPr>
@@ -8006,9 +8335,9 @@
       <w:shd w:val="clear" w:color="auto" w:fill="FFFFFF" w:themeFill="background1"/>
     </w:rPr>
   </w:style>
-  <w:style w:type="table" w:styleId="TableGrid">
+  <w:style w:type="table" w:styleId="Tabellenraster">
     <w:name w:val="Table Grid"/>
-    <w:basedOn w:val="TableNormal"/>
+    <w:basedOn w:val="NormaleTabelle"/>
     <w:uiPriority w:val="59"/>
     <w:rsid w:val="00651384"/>
     <w:pPr>
@@ -8032,9 +8361,9 @@
       </w:tblCellMar>
     </w:tblPr>
   </w:style>
-  <w:style w:type="table" w:styleId="LightGrid-Accent1">
+  <w:style w:type="table" w:styleId="HellesRaster-Akzent1">
     <w:name w:val="Light Grid Accent 1"/>
-    <w:basedOn w:val="TableNormal"/>
+    <w:basedOn w:val="NormaleTabelle"/>
     <w:uiPriority w:val="62"/>
     <w:rsid w:val="00CB0412"/>
     <w:pPr>
@@ -8162,9 +8491,9 @@
       </w:tcPr>
     </w:tblStylePr>
   </w:style>
-  <w:style w:type="table" w:styleId="MediumShading1-Accent1">
+  <w:style w:type="table" w:styleId="MittlereSchattierung1-Akzent1">
     <w:name w:val="Medium Shading 1 Accent 1"/>
-    <w:basedOn w:val="TableNormal"/>
+    <w:basedOn w:val="NormaleTabelle"/>
     <w:uiPriority w:val="63"/>
     <w:rsid w:val="00FC564C"/>
     <w:pPr>
@@ -8262,9 +8591,9 @@
       </w:tcPr>
     </w:tblStylePr>
   </w:style>
-  <w:style w:type="table" w:styleId="MediumList2-Accent1">
+  <w:style w:type="table" w:styleId="MittlereListe2-Akzent1">
     <w:name w:val="Medium List 2 Accent 1"/>
-    <w:basedOn w:val="TableNormal"/>
+    <w:basedOn w:val="NormaleTabelle"/>
     <w:uiPriority w:val="66"/>
     <w:rsid w:val="00CB0412"/>
     <w:pPr>
@@ -8390,9 +8719,9 @@
       </w:tcPr>
     </w:tblStylePr>
   </w:style>
-  <w:style w:type="table" w:styleId="MediumList1-Accent1">
+  <w:style w:type="table" w:styleId="MittlereListe1-Akzent1">
     <w:name w:val="Medium List 1 Accent 1"/>
-    <w:basedOn w:val="TableNormal"/>
+    <w:basedOn w:val="NormaleTabelle"/>
     <w:uiPriority w:val="65"/>
     <w:rsid w:val="00CB0412"/>
     <w:pPr>
@@ -8474,10 +8803,10 @@
       </w:tcPr>
     </w:tblStylePr>
   </w:style>
-  <w:style w:type="character" w:customStyle="1" w:styleId="Heading3Char">
-    <w:name w:val="Heading 3 Char"/>
-    <w:basedOn w:val="DefaultParagraphFont"/>
-    <w:link w:val="Heading3"/>
+  <w:style w:type="character" w:customStyle="1" w:styleId="berschrift3Zchn">
+    <w:name w:val="Überschrift 3 Zchn"/>
+    <w:basedOn w:val="Absatz-Standardschriftart"/>
+    <w:link w:val="berschrift3"/>
     <w:uiPriority w:val="9"/>
     <w:rsid w:val="00976450"/>
     <w:rPr>
@@ -8485,10 +8814,10 @@
       <w:spacing w:val="15"/>
     </w:rPr>
   </w:style>
-  <w:style w:type="character" w:customStyle="1" w:styleId="Heading4Char">
-    <w:name w:val="Heading 4 Char"/>
-    <w:basedOn w:val="DefaultParagraphFont"/>
-    <w:link w:val="Heading4"/>
+  <w:style w:type="character" w:customStyle="1" w:styleId="berschrift4Zchn">
+    <w:name w:val="Überschrift 4 Zchn"/>
+    <w:basedOn w:val="Absatz-Standardschriftart"/>
+    <w:link w:val="berschrift4"/>
     <w:uiPriority w:val="9"/>
     <w:rsid w:val="00976450"/>
     <w:rPr>
@@ -8497,10 +8826,10 @@
       <w:spacing w:val="10"/>
     </w:rPr>
   </w:style>
-  <w:style w:type="character" w:customStyle="1" w:styleId="Heading5Char">
-    <w:name w:val="Heading 5 Char"/>
-    <w:basedOn w:val="DefaultParagraphFont"/>
-    <w:link w:val="Heading5"/>
+  <w:style w:type="character" w:customStyle="1" w:styleId="berschrift5Zchn">
+    <w:name w:val="Überschrift 5 Zchn"/>
+    <w:basedOn w:val="Absatz-Standardschriftart"/>
+    <w:link w:val="berschrift5"/>
     <w:uiPriority w:val="9"/>
     <w:rsid w:val="00976450"/>
     <w:rPr>
@@ -8509,10 +8838,10 @@
       <w:spacing w:val="10"/>
     </w:rPr>
   </w:style>
-  <w:style w:type="character" w:customStyle="1" w:styleId="Heading6Char">
-    <w:name w:val="Heading 6 Char"/>
-    <w:basedOn w:val="DefaultParagraphFont"/>
-    <w:link w:val="Heading6"/>
+  <w:style w:type="character" w:customStyle="1" w:styleId="berschrift6Zchn">
+    <w:name w:val="Überschrift 6 Zchn"/>
+    <w:basedOn w:val="Absatz-Standardschriftart"/>
+    <w:link w:val="berschrift6"/>
     <w:uiPriority w:val="9"/>
     <w:semiHidden/>
     <w:rsid w:val="003C3BB7"/>
@@ -8522,10 +8851,10 @@
       <w:spacing w:val="10"/>
     </w:rPr>
   </w:style>
-  <w:style w:type="character" w:customStyle="1" w:styleId="Heading7Char">
-    <w:name w:val="Heading 7 Char"/>
-    <w:basedOn w:val="DefaultParagraphFont"/>
-    <w:link w:val="Heading7"/>
+  <w:style w:type="character" w:customStyle="1" w:styleId="berschrift7Zchn">
+    <w:name w:val="Überschrift 7 Zchn"/>
+    <w:basedOn w:val="Absatz-Standardschriftart"/>
+    <w:link w:val="berschrift7"/>
     <w:uiPriority w:val="9"/>
     <w:semiHidden/>
     <w:rsid w:val="003C3BB7"/>
@@ -8535,10 +8864,10 @@
       <w:spacing w:val="10"/>
     </w:rPr>
   </w:style>
-  <w:style w:type="character" w:customStyle="1" w:styleId="Heading8Char">
-    <w:name w:val="Heading 8 Char"/>
-    <w:basedOn w:val="DefaultParagraphFont"/>
-    <w:link w:val="Heading8"/>
+  <w:style w:type="character" w:customStyle="1" w:styleId="berschrift8Zchn">
+    <w:name w:val="Überschrift 8 Zchn"/>
+    <w:basedOn w:val="Absatz-Standardschriftart"/>
+    <w:link w:val="berschrift8"/>
     <w:uiPriority w:val="9"/>
     <w:semiHidden/>
     <w:rsid w:val="003C3BB7"/>
@@ -8549,10 +8878,10 @@
       <w:szCs w:val="18"/>
     </w:rPr>
   </w:style>
-  <w:style w:type="character" w:customStyle="1" w:styleId="Heading9Char">
-    <w:name w:val="Heading 9 Char"/>
-    <w:basedOn w:val="DefaultParagraphFont"/>
-    <w:link w:val="Heading9"/>
+  <w:style w:type="character" w:customStyle="1" w:styleId="berschrift9Zchn">
+    <w:name w:val="Überschrift 9 Zchn"/>
+    <w:basedOn w:val="Absatz-Standardschriftart"/>
+    <w:link w:val="berschrift9"/>
     <w:uiPriority w:val="9"/>
     <w:semiHidden/>
     <w:rsid w:val="003C3BB7"/>
@@ -8564,10 +8893,10 @@
       <w:szCs w:val="18"/>
     </w:rPr>
   </w:style>
-  <w:style w:type="paragraph" w:styleId="Caption">
+  <w:style w:type="paragraph" w:styleId="Beschriftung">
     <w:name w:val="caption"/>
-    <w:basedOn w:val="Normal"/>
-    <w:next w:val="Normal"/>
+    <w:basedOn w:val="Standard"/>
+    <w:next w:val="Standard"/>
     <w:uiPriority w:val="35"/>
     <w:unhideWhenUsed/>
     <w:qFormat/>
@@ -8580,11 +8909,11 @@
       <w:szCs w:val="16"/>
     </w:rPr>
   </w:style>
-  <w:style w:type="paragraph" w:styleId="Title">
+  <w:style w:type="paragraph" w:styleId="Titel">
     <w:name w:val="Title"/>
-    <w:basedOn w:val="Normal"/>
-    <w:next w:val="Normal"/>
-    <w:link w:val="TitleChar"/>
+    <w:basedOn w:val="Standard"/>
+    <w:next w:val="Standard"/>
+    <w:link w:val="TitelZchn"/>
     <w:uiPriority w:val="10"/>
     <w:qFormat/>
     <w:rsid w:val="005E2896"/>
@@ -8600,10 +8929,10 @@
       <w:szCs w:val="52"/>
     </w:rPr>
   </w:style>
-  <w:style w:type="character" w:customStyle="1" w:styleId="TitleChar">
-    <w:name w:val="Title Char"/>
-    <w:basedOn w:val="DefaultParagraphFont"/>
-    <w:link w:val="Title"/>
+  <w:style w:type="character" w:customStyle="1" w:styleId="TitelZchn">
+    <w:name w:val="Titel Zchn"/>
+    <w:basedOn w:val="Absatz-Standardschriftart"/>
+    <w:link w:val="Titel"/>
     <w:uiPriority w:val="10"/>
     <w:rsid w:val="005E2896"/>
     <w:rPr>
@@ -8615,11 +8944,11 @@
       <w:szCs w:val="52"/>
     </w:rPr>
   </w:style>
-  <w:style w:type="paragraph" w:styleId="Subtitle">
+  <w:style w:type="paragraph" w:styleId="Untertitel">
     <w:name w:val="Subtitle"/>
-    <w:basedOn w:val="Normal"/>
-    <w:next w:val="Normal"/>
-    <w:link w:val="SubtitleChar"/>
+    <w:basedOn w:val="Standard"/>
+    <w:next w:val="Standard"/>
+    <w:link w:val="UntertitelZchn"/>
     <w:uiPriority w:val="11"/>
     <w:qFormat/>
     <w:rsid w:val="003C3BB7"/>
@@ -8634,10 +8963,10 @@
       <w:szCs w:val="24"/>
     </w:rPr>
   </w:style>
-  <w:style w:type="character" w:customStyle="1" w:styleId="SubtitleChar">
-    <w:name w:val="Subtitle Char"/>
-    <w:basedOn w:val="DefaultParagraphFont"/>
-    <w:link w:val="Subtitle"/>
+  <w:style w:type="character" w:customStyle="1" w:styleId="UntertitelZchn">
+    <w:name w:val="Untertitel Zchn"/>
+    <w:basedOn w:val="Absatz-Standardschriftart"/>
+    <w:link w:val="Untertitel"/>
     <w:uiPriority w:val="11"/>
     <w:rsid w:val="003C3BB7"/>
     <w:rPr>
@@ -8648,7 +8977,7 @@
       <w:szCs w:val="24"/>
     </w:rPr>
   </w:style>
-  <w:style w:type="character" w:styleId="Strong">
+  <w:style w:type="character" w:styleId="Fett">
     <w:name w:val="Strong"/>
     <w:uiPriority w:val="22"/>
     <w:qFormat/>
@@ -8658,7 +8987,7 @@
       <w:bCs/>
     </w:rPr>
   </w:style>
-  <w:style w:type="character" w:styleId="Emphasis">
+  <w:style w:type="character" w:styleId="Hervorhebung">
     <w:name w:val="Emphasis"/>
     <w:uiPriority w:val="20"/>
     <w:qFormat/>
@@ -8669,10 +8998,10 @@
       <w:spacing w:val="5"/>
     </w:rPr>
   </w:style>
-  <w:style w:type="paragraph" w:styleId="NoSpacing">
+  <w:style w:type="paragraph" w:styleId="KeinLeerraum">
     <w:name w:val="No Spacing"/>
-    <w:basedOn w:val="Normal"/>
-    <w:link w:val="NoSpacingChar"/>
+    <w:basedOn w:val="Standard"/>
+    <w:link w:val="KeinLeerraumZchn"/>
     <w:uiPriority w:val="1"/>
     <w:qFormat/>
     <w:rsid w:val="003C3BB7"/>
@@ -8680,10 +9009,10 @@
       <w:spacing w:after="0"/>
     </w:pPr>
   </w:style>
-  <w:style w:type="character" w:customStyle="1" w:styleId="NoSpacingChar">
-    <w:name w:val="No Spacing Char"/>
-    <w:basedOn w:val="DefaultParagraphFont"/>
-    <w:link w:val="NoSpacing"/>
+  <w:style w:type="character" w:customStyle="1" w:styleId="KeinLeerraumZchn">
+    <w:name w:val="Kein Leerraum Zchn"/>
+    <w:basedOn w:val="Absatz-Standardschriftart"/>
+    <w:link w:val="KeinLeerraum"/>
     <w:uiPriority w:val="1"/>
     <w:rsid w:val="003C3BB7"/>
     <w:rPr>
@@ -8691,9 +9020,9 @@
       <w:szCs w:val="20"/>
     </w:rPr>
   </w:style>
-  <w:style w:type="paragraph" w:styleId="ListParagraph">
+  <w:style w:type="paragraph" w:styleId="Listenabsatz">
     <w:name w:val="List Paragraph"/>
-    <w:basedOn w:val="Normal"/>
+    <w:basedOn w:val="Standard"/>
     <w:uiPriority w:val="34"/>
     <w:qFormat/>
     <w:rsid w:val="003C3BB7"/>
@@ -8702,11 +9031,11 @@
       <w:contextualSpacing/>
     </w:pPr>
   </w:style>
-  <w:style w:type="paragraph" w:styleId="Quote">
+  <w:style w:type="paragraph" w:styleId="Zitat">
     <w:name w:val="Quote"/>
-    <w:basedOn w:val="Normal"/>
-    <w:next w:val="Normal"/>
-    <w:link w:val="QuoteChar"/>
+    <w:basedOn w:val="Standard"/>
+    <w:next w:val="Standard"/>
+    <w:link w:val="ZitatZchn"/>
     <w:uiPriority w:val="29"/>
     <w:qFormat/>
     <w:rsid w:val="003C3BB7"/>
@@ -8715,10 +9044,10 @@
       <w:iCs/>
     </w:rPr>
   </w:style>
-  <w:style w:type="character" w:customStyle="1" w:styleId="QuoteChar">
-    <w:name w:val="Quote Char"/>
-    <w:basedOn w:val="DefaultParagraphFont"/>
-    <w:link w:val="Quote"/>
+  <w:style w:type="character" w:customStyle="1" w:styleId="ZitatZchn">
+    <w:name w:val="Zitat Zchn"/>
+    <w:basedOn w:val="Absatz-Standardschriftart"/>
+    <w:link w:val="Zitat"/>
     <w:uiPriority w:val="29"/>
     <w:rsid w:val="003C3BB7"/>
     <w:rPr>
@@ -8728,11 +9057,11 @@
       <w:szCs w:val="20"/>
     </w:rPr>
   </w:style>
-  <w:style w:type="paragraph" w:styleId="IntenseQuote">
+  <w:style w:type="paragraph" w:styleId="IntensivesZitat">
     <w:name w:val="Intense Quote"/>
-    <w:basedOn w:val="Normal"/>
-    <w:next w:val="Normal"/>
-    <w:link w:val="IntenseQuoteChar"/>
+    <w:basedOn w:val="Standard"/>
+    <w:next w:val="Standard"/>
+    <w:link w:val="IntensivesZitatZchn"/>
     <w:uiPriority w:val="30"/>
     <w:qFormat/>
     <w:rsid w:val="003C3BB7"/>
@@ -8751,10 +9080,10 @@
       <w:color w:val="4F81BD" w:themeColor="accent1"/>
     </w:rPr>
   </w:style>
-  <w:style w:type="character" w:customStyle="1" w:styleId="IntenseQuoteChar">
-    <w:name w:val="Intense Quote Char"/>
-    <w:basedOn w:val="DefaultParagraphFont"/>
-    <w:link w:val="IntenseQuote"/>
+  <w:style w:type="character" w:customStyle="1" w:styleId="IntensivesZitatZchn">
+    <w:name w:val="Intensives Zitat Zchn"/>
+    <w:basedOn w:val="Absatz-Standardschriftart"/>
+    <w:link w:val="IntensivesZitat"/>
     <w:uiPriority w:val="30"/>
     <w:rsid w:val="003C3BB7"/>
     <w:rPr>
@@ -8765,7 +9094,7 @@
       <w:szCs w:val="20"/>
     </w:rPr>
   </w:style>
-  <w:style w:type="character" w:styleId="SubtleEmphasis">
+  <w:style w:type="character" w:styleId="SchwacheHervorhebung">
     <w:name w:val="Subtle Emphasis"/>
     <w:uiPriority w:val="19"/>
     <w:qFormat/>
@@ -8776,7 +9105,7 @@
       <w:color w:val="243F60" w:themeColor="accent1" w:themeShade="7F"/>
     </w:rPr>
   </w:style>
-  <w:style w:type="character" w:styleId="IntenseEmphasis">
+  <w:style w:type="character" w:styleId="IntensiveHervorhebung">
     <w:name w:val="Intense Emphasis"/>
     <w:uiPriority w:val="21"/>
     <w:qFormat/>
@@ -8789,7 +9118,7 @@
       <w:spacing w:val="10"/>
     </w:rPr>
   </w:style>
-  <w:style w:type="character" w:styleId="SubtleReference">
+  <w:style w:type="character" w:styleId="SchwacherVerweis">
     <w:name w:val="Subtle Reference"/>
     <w:uiPriority w:val="31"/>
     <w:qFormat/>
@@ -8800,7 +9129,7 @@
       <w:color w:val="4F81BD" w:themeColor="accent1"/>
     </w:rPr>
   </w:style>
-  <w:style w:type="character" w:styleId="IntenseReference">
+  <w:style w:type="character" w:styleId="IntensiverVerweis">
     <w:name w:val="Intense Reference"/>
     <w:uiPriority w:val="32"/>
     <w:qFormat/>
@@ -8814,7 +9143,7 @@
       <w:color w:val="4F81BD" w:themeColor="accent1"/>
     </w:rPr>
   </w:style>
-  <w:style w:type="character" w:styleId="BookTitle">
+  <w:style w:type="character" w:styleId="Buchtitel">
     <w:name w:val="Book Title"/>
     <w:uiPriority w:val="33"/>
     <w:qFormat/>
@@ -8827,10 +9156,10 @@
       <w:spacing w:val="9"/>
     </w:rPr>
   </w:style>
-  <w:style w:type="paragraph" w:styleId="TOCHeading">
+  <w:style w:type="paragraph" w:styleId="Inhaltsverzeichnisberschrift">
     <w:name w:val="TOC Heading"/>
-    <w:basedOn w:val="Heading1"/>
-    <w:next w:val="Normal"/>
+    <w:basedOn w:val="berschrift1"/>
+    <w:next w:val="Standard"/>
     <w:uiPriority w:val="39"/>
     <w:unhideWhenUsed/>
     <w:qFormat/>
@@ -8842,10 +9171,10 @@
       <w:lang w:bidi="en-US"/>
     </w:rPr>
   </w:style>
-  <w:style w:type="paragraph" w:styleId="TOC1">
+  <w:style w:type="paragraph" w:styleId="Verzeichnis1">
     <w:name w:val="toc 1"/>
-    <w:basedOn w:val="Normal"/>
-    <w:next w:val="Normal"/>
+    <w:basedOn w:val="Standard"/>
+    <w:next w:val="Standard"/>
     <w:autoRedefine/>
     <w:uiPriority w:val="39"/>
     <w:unhideWhenUsed/>
@@ -8858,10 +9187,10 @@
       <w:b/>
     </w:rPr>
   </w:style>
-  <w:style w:type="paragraph" w:styleId="TOC2">
+  <w:style w:type="paragraph" w:styleId="Verzeichnis2">
     <w:name w:val="toc 2"/>
-    <w:basedOn w:val="Normal"/>
-    <w:next w:val="Normal"/>
+    <w:basedOn w:val="Standard"/>
+    <w:next w:val="Standard"/>
     <w:autoRedefine/>
     <w:uiPriority w:val="39"/>
     <w:unhideWhenUsed/>
@@ -8874,7 +9203,7 @@
   </w:style>
   <w:style w:type="character" w:styleId="Hyperlink">
     <w:name w:val="Hyperlink"/>
-    <w:basedOn w:val="DefaultParagraphFont"/>
+    <w:basedOn w:val="Absatz-Standardschriftart"/>
     <w:uiPriority w:val="99"/>
     <w:unhideWhenUsed/>
     <w:rsid w:val="006F2255"/>
@@ -8883,10 +9212,10 @@
       <w:u w:val="single"/>
     </w:rPr>
   </w:style>
-  <w:style w:type="paragraph" w:styleId="BalloonText">
+  <w:style w:type="paragraph" w:styleId="Sprechblasentext">
     <w:name w:val="Balloon Text"/>
-    <w:basedOn w:val="Normal"/>
-    <w:link w:val="BalloonTextChar"/>
+    <w:basedOn w:val="Standard"/>
+    <w:link w:val="SprechblasentextZchn"/>
     <w:uiPriority w:val="99"/>
     <w:semiHidden/>
     <w:unhideWhenUsed/>
@@ -8900,10 +9229,10 @@
       <w:szCs w:val="16"/>
     </w:rPr>
   </w:style>
-  <w:style w:type="character" w:customStyle="1" w:styleId="BalloonTextChar">
-    <w:name w:val="Balloon Text Char"/>
-    <w:basedOn w:val="DefaultParagraphFont"/>
-    <w:link w:val="BalloonText"/>
+  <w:style w:type="character" w:customStyle="1" w:styleId="SprechblasentextZchn">
+    <w:name w:val="Sprechblasentext Zchn"/>
+    <w:basedOn w:val="Absatz-Standardschriftart"/>
+    <w:link w:val="Sprechblasentext"/>
     <w:uiPriority w:val="99"/>
     <w:semiHidden/>
     <w:rsid w:val="006F2255"/>
@@ -8913,10 +9242,10 @@
       <w:szCs w:val="16"/>
     </w:rPr>
   </w:style>
-  <w:style w:type="paragraph" w:styleId="TOC3">
+  <w:style w:type="paragraph" w:styleId="Verzeichnis3">
     <w:name w:val="toc 3"/>
-    <w:basedOn w:val="Normal"/>
-    <w:next w:val="Normal"/>
+    <w:basedOn w:val="Standard"/>
+    <w:next w:val="Standard"/>
     <w:autoRedefine/>
     <w:uiPriority w:val="39"/>
     <w:unhideWhenUsed/>
@@ -8931,10 +9260,10 @@
       <w:lang w:eastAsia="de-CH"/>
     </w:rPr>
   </w:style>
-  <w:style w:type="paragraph" w:styleId="Header">
+  <w:style w:type="paragraph" w:styleId="Kopfzeile">
     <w:name w:val="header"/>
-    <w:basedOn w:val="Normal"/>
-    <w:link w:val="HeaderChar"/>
+    <w:basedOn w:val="Standard"/>
+    <w:link w:val="KopfzeileZchn"/>
     <w:uiPriority w:val="99"/>
     <w:unhideWhenUsed/>
     <w:rsid w:val="008F2373"/>
@@ -8946,10 +9275,10 @@
       <w:spacing w:after="0"/>
     </w:pPr>
   </w:style>
-  <w:style w:type="character" w:customStyle="1" w:styleId="HeaderChar">
-    <w:name w:val="Header Char"/>
-    <w:basedOn w:val="DefaultParagraphFont"/>
-    <w:link w:val="Header"/>
+  <w:style w:type="character" w:customStyle="1" w:styleId="KopfzeileZchn">
+    <w:name w:val="Kopfzeile Zchn"/>
+    <w:basedOn w:val="Absatz-Standardschriftart"/>
+    <w:link w:val="Kopfzeile"/>
     <w:uiPriority w:val="99"/>
     <w:rsid w:val="008F2373"/>
     <w:rPr>
@@ -8957,10 +9286,10 @@
       <w:szCs w:val="20"/>
     </w:rPr>
   </w:style>
-  <w:style w:type="paragraph" w:styleId="Footer">
+  <w:style w:type="paragraph" w:styleId="Fuzeile">
     <w:name w:val="footer"/>
-    <w:basedOn w:val="Normal"/>
-    <w:link w:val="FooterChar"/>
+    <w:basedOn w:val="Standard"/>
+    <w:link w:val="FuzeileZchn"/>
     <w:uiPriority w:val="99"/>
     <w:unhideWhenUsed/>
     <w:rsid w:val="008F2373"/>
@@ -8972,10 +9301,10 @@
       <w:spacing w:after="0"/>
     </w:pPr>
   </w:style>
-  <w:style w:type="character" w:customStyle="1" w:styleId="FooterChar">
-    <w:name w:val="Footer Char"/>
-    <w:basedOn w:val="DefaultParagraphFont"/>
-    <w:link w:val="Footer"/>
+  <w:style w:type="character" w:customStyle="1" w:styleId="FuzeileZchn">
+    <w:name w:val="Fußzeile Zchn"/>
+    <w:basedOn w:val="Absatz-Standardschriftart"/>
+    <w:link w:val="Fuzeile"/>
     <w:uiPriority w:val="99"/>
     <w:rsid w:val="008F2373"/>
     <w:rPr>
@@ -8983,9 +9312,9 @@
       <w:szCs w:val="20"/>
     </w:rPr>
   </w:style>
-  <w:style w:type="table" w:styleId="LightShading">
+  <w:style w:type="table" w:styleId="HelleSchattierung">
     <w:name w:val="Light Shading"/>
-    <w:basedOn w:val="TableNormal"/>
+    <w:basedOn w:val="NormaleTabelle"/>
     <w:uiPriority w:val="60"/>
     <w:rsid w:val="00587CD7"/>
     <w:pPr>
@@ -9234,7 +9563,7 @@
     <w:lsdException w:name="Bibliography" w:uiPriority="37"/>
     <w:lsdException w:name="TOC Heading" w:uiPriority="39" w:qFormat="1"/>
   </w:latentStyles>
-  <w:style w:type="paragraph" w:default="1" w:styleId="Normal">
+  <w:style w:type="paragraph" w:default="1" w:styleId="Standard">
     <w:name w:val="Normal"/>
     <w:qFormat/>
     <w:rsid w:val="003C3BB7"/>
@@ -9243,11 +9572,11 @@
       <w:szCs w:val="20"/>
     </w:rPr>
   </w:style>
-  <w:style w:type="paragraph" w:styleId="Heading1">
+  <w:style w:type="paragraph" w:styleId="berschrift1">
     <w:name w:val="heading 1"/>
-    <w:basedOn w:val="Normal"/>
-    <w:next w:val="Normal"/>
-    <w:link w:val="Heading1Char"/>
+    <w:basedOn w:val="Standard"/>
+    <w:next w:val="Standard"/>
+    <w:link w:val="berschrift1Zchn"/>
     <w:uiPriority w:val="9"/>
     <w:qFormat/>
     <w:rsid w:val="00976450"/>
@@ -9275,11 +9604,11 @@
       <w:szCs w:val="22"/>
     </w:rPr>
   </w:style>
-  <w:style w:type="paragraph" w:styleId="Heading2">
+  <w:style w:type="paragraph" w:styleId="berschrift2">
     <w:name w:val="heading 2"/>
-    <w:basedOn w:val="Normal"/>
-    <w:next w:val="Normal"/>
-    <w:link w:val="Heading2Char"/>
+    <w:basedOn w:val="Standard"/>
+    <w:next w:val="Standard"/>
+    <w:link w:val="berschrift2Zchn"/>
     <w:uiPriority w:val="9"/>
     <w:unhideWhenUsed/>
     <w:qFormat/>
@@ -9306,11 +9635,11 @@
       <w:szCs w:val="22"/>
     </w:rPr>
   </w:style>
-  <w:style w:type="paragraph" w:styleId="Heading3">
+  <w:style w:type="paragraph" w:styleId="berschrift3">
     <w:name w:val="heading 3"/>
-    <w:basedOn w:val="Normal"/>
-    <w:next w:val="Normal"/>
-    <w:link w:val="Heading3Char"/>
+    <w:basedOn w:val="Standard"/>
+    <w:next w:val="Standard"/>
+    <w:link w:val="berschrift3Zchn"/>
     <w:uiPriority w:val="9"/>
     <w:unhideWhenUsed/>
     <w:qFormat/>
@@ -9333,11 +9662,11 @@
       <w:szCs w:val="22"/>
     </w:rPr>
   </w:style>
-  <w:style w:type="paragraph" w:styleId="Heading4">
+  <w:style w:type="paragraph" w:styleId="berschrift4">
     <w:name w:val="heading 4"/>
-    <w:basedOn w:val="Normal"/>
-    <w:next w:val="Normal"/>
-    <w:link w:val="Heading4Char"/>
+    <w:basedOn w:val="Standard"/>
+    <w:next w:val="Standard"/>
+    <w:link w:val="berschrift4Zchn"/>
     <w:uiPriority w:val="9"/>
     <w:unhideWhenUsed/>
     <w:qFormat/>
@@ -9362,11 +9691,11 @@
       <w:szCs w:val="22"/>
     </w:rPr>
   </w:style>
-  <w:style w:type="paragraph" w:styleId="Heading5">
+  <w:style w:type="paragraph" w:styleId="berschrift5">
     <w:name w:val="heading 5"/>
-    <w:basedOn w:val="Normal"/>
-    <w:next w:val="Normal"/>
-    <w:link w:val="Heading5Char"/>
+    <w:basedOn w:val="Standard"/>
+    <w:next w:val="Standard"/>
+    <w:link w:val="berschrift5Zchn"/>
     <w:uiPriority w:val="9"/>
     <w:unhideWhenUsed/>
     <w:qFormat/>
@@ -9387,11 +9716,11 @@
       <w:szCs w:val="22"/>
     </w:rPr>
   </w:style>
-  <w:style w:type="paragraph" w:styleId="Heading6">
+  <w:style w:type="paragraph" w:styleId="berschrift6">
     <w:name w:val="heading 6"/>
-    <w:basedOn w:val="Normal"/>
-    <w:next w:val="Normal"/>
-    <w:link w:val="Heading6Char"/>
+    <w:basedOn w:val="Standard"/>
+    <w:next w:val="Standard"/>
+    <w:link w:val="berschrift6Zchn"/>
     <w:uiPriority w:val="9"/>
     <w:semiHidden/>
     <w:unhideWhenUsed/>
@@ -9416,11 +9745,11 @@
       <w:szCs w:val="22"/>
     </w:rPr>
   </w:style>
-  <w:style w:type="paragraph" w:styleId="Heading7">
+  <w:style w:type="paragraph" w:styleId="berschrift7">
     <w:name w:val="heading 7"/>
-    <w:basedOn w:val="Normal"/>
-    <w:next w:val="Normal"/>
-    <w:link w:val="Heading7Char"/>
+    <w:basedOn w:val="Standard"/>
+    <w:next w:val="Standard"/>
+    <w:link w:val="berschrift7Zchn"/>
     <w:uiPriority w:val="9"/>
     <w:semiHidden/>
     <w:unhideWhenUsed/>
@@ -9442,11 +9771,11 @@
       <w:szCs w:val="22"/>
     </w:rPr>
   </w:style>
-  <w:style w:type="paragraph" w:styleId="Heading8">
+  <w:style w:type="paragraph" w:styleId="berschrift8">
     <w:name w:val="heading 8"/>
-    <w:basedOn w:val="Normal"/>
-    <w:next w:val="Normal"/>
-    <w:link w:val="Heading8Char"/>
+    <w:basedOn w:val="Standard"/>
+    <w:next w:val="Standard"/>
+    <w:link w:val="berschrift8Zchn"/>
     <w:uiPriority w:val="9"/>
     <w:semiHidden/>
     <w:unhideWhenUsed/>
@@ -9467,11 +9796,11 @@
       <w:szCs w:val="18"/>
     </w:rPr>
   </w:style>
-  <w:style w:type="paragraph" w:styleId="Heading9">
+  <w:style w:type="paragraph" w:styleId="berschrift9">
     <w:name w:val="heading 9"/>
-    <w:basedOn w:val="Normal"/>
-    <w:next w:val="Normal"/>
-    <w:link w:val="Heading9Char"/>
+    <w:basedOn w:val="Standard"/>
+    <w:next w:val="Standard"/>
+    <w:link w:val="berschrift9Zchn"/>
     <w:uiPriority w:val="9"/>
     <w:semiHidden/>
     <w:unhideWhenUsed/>
@@ -9493,13 +9822,13 @@
       <w:szCs w:val="18"/>
     </w:rPr>
   </w:style>
-  <w:style w:type="character" w:default="1" w:styleId="DefaultParagraphFont">
+  <w:style w:type="character" w:default="1" w:styleId="Absatz-Standardschriftart">
     <w:name w:val="Default Paragraph Font"/>
     <w:uiPriority w:val="1"/>
     <w:semiHidden/>
     <w:unhideWhenUsed/>
   </w:style>
-  <w:style w:type="table" w:default="1" w:styleId="TableNormal">
+  <w:style w:type="table" w:default="1" w:styleId="NormaleTabelle">
     <w:name w:val="Normal Table"/>
     <w:uiPriority w:val="99"/>
     <w:semiHidden/>
@@ -9514,16 +9843,16 @@
       </w:tblCellMar>
     </w:tblPr>
   </w:style>
-  <w:style w:type="numbering" w:default="1" w:styleId="NoList">
+  <w:style w:type="numbering" w:default="1" w:styleId="KeineListe">
     <w:name w:val="No List"/>
     <w:uiPriority w:val="99"/>
     <w:semiHidden/>
     <w:unhideWhenUsed/>
   </w:style>
-  <w:style w:type="character" w:customStyle="1" w:styleId="Heading1Char">
-    <w:name w:val="Heading 1 Char"/>
-    <w:basedOn w:val="DefaultParagraphFont"/>
-    <w:link w:val="Heading1"/>
+  <w:style w:type="character" w:customStyle="1" w:styleId="berschrift1Zchn">
+    <w:name w:val="Überschrift 1 Zchn"/>
+    <w:basedOn w:val="Absatz-Standardschriftart"/>
+    <w:link w:val="berschrift1"/>
     <w:uiPriority w:val="9"/>
     <w:rsid w:val="00976450"/>
     <w:rPr>
@@ -9536,10 +9865,10 @@
       <w:shd w:val="clear" w:color="auto" w:fill="D5D3EA"/>
     </w:rPr>
   </w:style>
-  <w:style w:type="character" w:customStyle="1" w:styleId="Heading2Char">
-    <w:name w:val="Heading 2 Char"/>
-    <w:basedOn w:val="DefaultParagraphFont"/>
-    <w:link w:val="Heading2"/>
+  <w:style w:type="character" w:customStyle="1" w:styleId="berschrift2Zchn">
+    <w:name w:val="Überschrift 2 Zchn"/>
+    <w:basedOn w:val="Absatz-Standardschriftart"/>
+    <w:link w:val="berschrift2"/>
     <w:uiPriority w:val="9"/>
     <w:rsid w:val="00976450"/>
     <w:rPr>
@@ -9550,9 +9879,9 @@
       <w:shd w:val="clear" w:color="auto" w:fill="FFFFFF" w:themeFill="background1"/>
     </w:rPr>
   </w:style>
-  <w:style w:type="table" w:styleId="TableGrid">
+  <w:style w:type="table" w:styleId="Tabellenraster">
     <w:name w:val="Table Grid"/>
-    <w:basedOn w:val="TableNormal"/>
+    <w:basedOn w:val="NormaleTabelle"/>
     <w:uiPriority w:val="59"/>
     <w:rsid w:val="00651384"/>
     <w:pPr>
@@ -9576,9 +9905,9 @@
       </w:tblCellMar>
     </w:tblPr>
   </w:style>
-  <w:style w:type="table" w:styleId="LightGrid-Accent1">
+  <w:style w:type="table" w:styleId="HellesRaster-Akzent1">
     <w:name w:val="Light Grid Accent 1"/>
-    <w:basedOn w:val="TableNormal"/>
+    <w:basedOn w:val="NormaleTabelle"/>
     <w:uiPriority w:val="62"/>
     <w:rsid w:val="00CB0412"/>
     <w:pPr>
@@ -9706,9 +10035,9 @@
       </w:tcPr>
     </w:tblStylePr>
   </w:style>
-  <w:style w:type="table" w:styleId="MediumShading1-Accent1">
+  <w:style w:type="table" w:styleId="MittlereSchattierung1-Akzent1">
     <w:name w:val="Medium Shading 1 Accent 1"/>
-    <w:basedOn w:val="TableNormal"/>
+    <w:basedOn w:val="NormaleTabelle"/>
     <w:uiPriority w:val="63"/>
     <w:rsid w:val="00FC564C"/>
     <w:pPr>
@@ -9806,9 +10135,9 @@
       </w:tcPr>
     </w:tblStylePr>
   </w:style>
-  <w:style w:type="table" w:styleId="MediumList2-Accent1">
+  <w:style w:type="table" w:styleId="MittlereListe2-Akzent1">
     <w:name w:val="Medium List 2 Accent 1"/>
-    <w:basedOn w:val="TableNormal"/>
+    <w:basedOn w:val="NormaleTabelle"/>
     <w:uiPriority w:val="66"/>
     <w:rsid w:val="00CB0412"/>
     <w:pPr>
@@ -9934,9 +10263,9 @@
       </w:tcPr>
     </w:tblStylePr>
   </w:style>
-  <w:style w:type="table" w:styleId="MediumList1-Accent1">
+  <w:style w:type="table" w:styleId="MittlereListe1-Akzent1">
     <w:name w:val="Medium List 1 Accent 1"/>
-    <w:basedOn w:val="TableNormal"/>
+    <w:basedOn w:val="NormaleTabelle"/>
     <w:uiPriority w:val="65"/>
     <w:rsid w:val="00CB0412"/>
     <w:pPr>
@@ -10018,10 +10347,10 @@
       </w:tcPr>
     </w:tblStylePr>
   </w:style>
-  <w:style w:type="character" w:customStyle="1" w:styleId="Heading3Char">
-    <w:name w:val="Heading 3 Char"/>
-    <w:basedOn w:val="DefaultParagraphFont"/>
-    <w:link w:val="Heading3"/>
+  <w:style w:type="character" w:customStyle="1" w:styleId="berschrift3Zchn">
+    <w:name w:val="Überschrift 3 Zchn"/>
+    <w:basedOn w:val="Absatz-Standardschriftart"/>
+    <w:link w:val="berschrift3"/>
     <w:uiPriority w:val="9"/>
     <w:rsid w:val="00976450"/>
     <w:rPr>
@@ -10029,10 +10358,10 @@
       <w:spacing w:val="15"/>
     </w:rPr>
   </w:style>
-  <w:style w:type="character" w:customStyle="1" w:styleId="Heading4Char">
-    <w:name w:val="Heading 4 Char"/>
-    <w:basedOn w:val="DefaultParagraphFont"/>
-    <w:link w:val="Heading4"/>
+  <w:style w:type="character" w:customStyle="1" w:styleId="berschrift4Zchn">
+    <w:name w:val="Überschrift 4 Zchn"/>
+    <w:basedOn w:val="Absatz-Standardschriftart"/>
+    <w:link w:val="berschrift4"/>
     <w:uiPriority w:val="9"/>
     <w:rsid w:val="00976450"/>
     <w:rPr>
@@ -10041,10 +10370,10 @@
       <w:spacing w:val="10"/>
     </w:rPr>
   </w:style>
-  <w:style w:type="character" w:customStyle="1" w:styleId="Heading5Char">
-    <w:name w:val="Heading 5 Char"/>
-    <w:basedOn w:val="DefaultParagraphFont"/>
-    <w:link w:val="Heading5"/>
+  <w:style w:type="character" w:customStyle="1" w:styleId="berschrift5Zchn">
+    <w:name w:val="Überschrift 5 Zchn"/>
+    <w:basedOn w:val="Absatz-Standardschriftart"/>
+    <w:link w:val="berschrift5"/>
     <w:uiPriority w:val="9"/>
     <w:rsid w:val="00976450"/>
     <w:rPr>
@@ -10053,10 +10382,10 @@
       <w:spacing w:val="10"/>
     </w:rPr>
   </w:style>
-  <w:style w:type="character" w:customStyle="1" w:styleId="Heading6Char">
-    <w:name w:val="Heading 6 Char"/>
-    <w:basedOn w:val="DefaultParagraphFont"/>
-    <w:link w:val="Heading6"/>
+  <w:style w:type="character" w:customStyle="1" w:styleId="berschrift6Zchn">
+    <w:name w:val="Überschrift 6 Zchn"/>
+    <w:basedOn w:val="Absatz-Standardschriftart"/>
+    <w:link w:val="berschrift6"/>
     <w:uiPriority w:val="9"/>
     <w:semiHidden/>
     <w:rsid w:val="003C3BB7"/>
@@ -10066,10 +10395,10 @@
       <w:spacing w:val="10"/>
     </w:rPr>
   </w:style>
-  <w:style w:type="character" w:customStyle="1" w:styleId="Heading7Char">
-    <w:name w:val="Heading 7 Char"/>
-    <w:basedOn w:val="DefaultParagraphFont"/>
-    <w:link w:val="Heading7"/>
+  <w:style w:type="character" w:customStyle="1" w:styleId="berschrift7Zchn">
+    <w:name w:val="Überschrift 7 Zchn"/>
+    <w:basedOn w:val="Absatz-Standardschriftart"/>
+    <w:link w:val="berschrift7"/>
     <w:uiPriority w:val="9"/>
     <w:semiHidden/>
     <w:rsid w:val="003C3BB7"/>
@@ -10079,10 +10408,10 @@
       <w:spacing w:val="10"/>
     </w:rPr>
   </w:style>
-  <w:style w:type="character" w:customStyle="1" w:styleId="Heading8Char">
-    <w:name w:val="Heading 8 Char"/>
-    <w:basedOn w:val="DefaultParagraphFont"/>
-    <w:link w:val="Heading8"/>
+  <w:style w:type="character" w:customStyle="1" w:styleId="berschrift8Zchn">
+    <w:name w:val="Überschrift 8 Zchn"/>
+    <w:basedOn w:val="Absatz-Standardschriftart"/>
+    <w:link w:val="berschrift8"/>
     <w:uiPriority w:val="9"/>
     <w:semiHidden/>
     <w:rsid w:val="003C3BB7"/>
@@ -10093,10 +10422,10 @@
       <w:szCs w:val="18"/>
     </w:rPr>
   </w:style>
-  <w:style w:type="character" w:customStyle="1" w:styleId="Heading9Char">
-    <w:name w:val="Heading 9 Char"/>
-    <w:basedOn w:val="DefaultParagraphFont"/>
-    <w:link w:val="Heading9"/>
+  <w:style w:type="character" w:customStyle="1" w:styleId="berschrift9Zchn">
+    <w:name w:val="Überschrift 9 Zchn"/>
+    <w:basedOn w:val="Absatz-Standardschriftart"/>
+    <w:link w:val="berschrift9"/>
     <w:uiPriority w:val="9"/>
     <w:semiHidden/>
     <w:rsid w:val="003C3BB7"/>
@@ -10108,10 +10437,10 @@
       <w:szCs w:val="18"/>
     </w:rPr>
   </w:style>
-  <w:style w:type="paragraph" w:styleId="Caption">
+  <w:style w:type="paragraph" w:styleId="Beschriftung">
     <w:name w:val="caption"/>
-    <w:basedOn w:val="Normal"/>
-    <w:next w:val="Normal"/>
+    <w:basedOn w:val="Standard"/>
+    <w:next w:val="Standard"/>
     <w:uiPriority w:val="35"/>
     <w:unhideWhenUsed/>
     <w:qFormat/>
@@ -10124,11 +10453,11 @@
       <w:szCs w:val="16"/>
     </w:rPr>
   </w:style>
-  <w:style w:type="paragraph" w:styleId="Title">
+  <w:style w:type="paragraph" w:styleId="Titel">
     <w:name w:val="Title"/>
-    <w:basedOn w:val="Normal"/>
-    <w:next w:val="Normal"/>
-    <w:link w:val="TitleChar"/>
+    <w:basedOn w:val="Standard"/>
+    <w:next w:val="Standard"/>
+    <w:link w:val="TitelZchn"/>
     <w:uiPriority w:val="10"/>
     <w:qFormat/>
     <w:rsid w:val="005E2896"/>
@@ -10144,10 +10473,10 @@
       <w:szCs w:val="52"/>
     </w:rPr>
   </w:style>
-  <w:style w:type="character" w:customStyle="1" w:styleId="TitleChar">
-    <w:name w:val="Title Char"/>
-    <w:basedOn w:val="DefaultParagraphFont"/>
-    <w:link w:val="Title"/>
+  <w:style w:type="character" w:customStyle="1" w:styleId="TitelZchn">
+    <w:name w:val="Titel Zchn"/>
+    <w:basedOn w:val="Absatz-Standardschriftart"/>
+    <w:link w:val="Titel"/>
     <w:uiPriority w:val="10"/>
     <w:rsid w:val="005E2896"/>
     <w:rPr>
@@ -10159,11 +10488,11 @@
       <w:szCs w:val="52"/>
     </w:rPr>
   </w:style>
-  <w:style w:type="paragraph" w:styleId="Subtitle">
+  <w:style w:type="paragraph" w:styleId="Untertitel">
     <w:name w:val="Subtitle"/>
-    <w:basedOn w:val="Normal"/>
-    <w:next w:val="Normal"/>
-    <w:link w:val="SubtitleChar"/>
+    <w:basedOn w:val="Standard"/>
+    <w:next w:val="Standard"/>
+    <w:link w:val="UntertitelZchn"/>
     <w:uiPriority w:val="11"/>
     <w:qFormat/>
     <w:rsid w:val="003C3BB7"/>
@@ -10178,10 +10507,10 @@
       <w:szCs w:val="24"/>
     </w:rPr>
   </w:style>
-  <w:style w:type="character" w:customStyle="1" w:styleId="SubtitleChar">
-    <w:name w:val="Subtitle Char"/>
-    <w:basedOn w:val="DefaultParagraphFont"/>
-    <w:link w:val="Subtitle"/>
+  <w:style w:type="character" w:customStyle="1" w:styleId="UntertitelZchn">
+    <w:name w:val="Untertitel Zchn"/>
+    <w:basedOn w:val="Absatz-Standardschriftart"/>
+    <w:link w:val="Untertitel"/>
     <w:uiPriority w:val="11"/>
     <w:rsid w:val="003C3BB7"/>
     <w:rPr>
@@ -10192,7 +10521,7 @@
       <w:szCs w:val="24"/>
     </w:rPr>
   </w:style>
-  <w:style w:type="character" w:styleId="Strong">
+  <w:style w:type="character" w:styleId="Fett">
     <w:name w:val="Strong"/>
     <w:uiPriority w:val="22"/>
     <w:qFormat/>
@@ -10202,7 +10531,7 @@
       <w:bCs/>
     </w:rPr>
   </w:style>
-  <w:style w:type="character" w:styleId="Emphasis">
+  <w:style w:type="character" w:styleId="Hervorhebung">
     <w:name w:val="Emphasis"/>
     <w:uiPriority w:val="20"/>
     <w:qFormat/>
@@ -10213,10 +10542,10 @@
       <w:spacing w:val="5"/>
     </w:rPr>
   </w:style>
-  <w:style w:type="paragraph" w:styleId="NoSpacing">
+  <w:style w:type="paragraph" w:styleId="KeinLeerraum">
     <w:name w:val="No Spacing"/>
-    <w:basedOn w:val="Normal"/>
-    <w:link w:val="NoSpacingChar"/>
+    <w:basedOn w:val="Standard"/>
+    <w:link w:val="KeinLeerraumZchn"/>
     <w:uiPriority w:val="1"/>
     <w:qFormat/>
     <w:rsid w:val="003C3BB7"/>
@@ -10224,10 +10553,10 @@
       <w:spacing w:after="0"/>
     </w:pPr>
   </w:style>
-  <w:style w:type="character" w:customStyle="1" w:styleId="NoSpacingChar">
-    <w:name w:val="No Spacing Char"/>
-    <w:basedOn w:val="DefaultParagraphFont"/>
-    <w:link w:val="NoSpacing"/>
+  <w:style w:type="character" w:customStyle="1" w:styleId="KeinLeerraumZchn">
+    <w:name w:val="Kein Leerraum Zchn"/>
+    <w:basedOn w:val="Absatz-Standardschriftart"/>
+    <w:link w:val="KeinLeerraum"/>
     <w:uiPriority w:val="1"/>
     <w:rsid w:val="003C3BB7"/>
     <w:rPr>
@@ -10235,9 +10564,9 @@
       <w:szCs w:val="20"/>
     </w:rPr>
   </w:style>
-  <w:style w:type="paragraph" w:styleId="ListParagraph">
+  <w:style w:type="paragraph" w:styleId="Listenabsatz">
     <w:name w:val="List Paragraph"/>
-    <w:basedOn w:val="Normal"/>
+    <w:basedOn w:val="Standard"/>
     <w:uiPriority w:val="34"/>
     <w:qFormat/>
     <w:rsid w:val="003C3BB7"/>
@@ -10246,11 +10575,11 @@
       <w:contextualSpacing/>
     </w:pPr>
   </w:style>
-  <w:style w:type="paragraph" w:styleId="Quote">
+  <w:style w:type="paragraph" w:styleId="Zitat">
     <w:name w:val="Quote"/>
-    <w:basedOn w:val="Normal"/>
-    <w:next w:val="Normal"/>
-    <w:link w:val="QuoteChar"/>
+    <w:basedOn w:val="Standard"/>
+    <w:next w:val="Standard"/>
+    <w:link w:val="ZitatZchn"/>
     <w:uiPriority w:val="29"/>
     <w:qFormat/>
     <w:rsid w:val="003C3BB7"/>
@@ -10259,10 +10588,10 @@
       <w:iCs/>
     </w:rPr>
   </w:style>
-  <w:style w:type="character" w:customStyle="1" w:styleId="QuoteChar">
-    <w:name w:val="Quote Char"/>
-    <w:basedOn w:val="DefaultParagraphFont"/>
-    <w:link w:val="Quote"/>
+  <w:style w:type="character" w:customStyle="1" w:styleId="ZitatZchn">
+    <w:name w:val="Zitat Zchn"/>
+    <w:basedOn w:val="Absatz-Standardschriftart"/>
+    <w:link w:val="Zitat"/>
     <w:uiPriority w:val="29"/>
     <w:rsid w:val="003C3BB7"/>
     <w:rPr>
@@ -10272,11 +10601,11 @@
       <w:szCs w:val="20"/>
     </w:rPr>
   </w:style>
-  <w:style w:type="paragraph" w:styleId="IntenseQuote">
+  <w:style w:type="paragraph" w:styleId="IntensivesZitat">
     <w:name w:val="Intense Quote"/>
-    <w:basedOn w:val="Normal"/>
-    <w:next w:val="Normal"/>
-    <w:link w:val="IntenseQuoteChar"/>
+    <w:basedOn w:val="Standard"/>
+    <w:next w:val="Standard"/>
+    <w:link w:val="IntensivesZitatZchn"/>
     <w:uiPriority w:val="30"/>
     <w:qFormat/>
     <w:rsid w:val="003C3BB7"/>
@@ -10295,10 +10624,10 @@
       <w:color w:val="4F81BD" w:themeColor="accent1"/>
     </w:rPr>
   </w:style>
-  <w:style w:type="character" w:customStyle="1" w:styleId="IntenseQuoteChar">
-    <w:name w:val="Intense Quote Char"/>
-    <w:basedOn w:val="DefaultParagraphFont"/>
-    <w:link w:val="IntenseQuote"/>
+  <w:style w:type="character" w:customStyle="1" w:styleId="IntensivesZitatZchn">
+    <w:name w:val="Intensives Zitat Zchn"/>
+    <w:basedOn w:val="Absatz-Standardschriftart"/>
+    <w:link w:val="IntensivesZitat"/>
     <w:uiPriority w:val="30"/>
     <w:rsid w:val="003C3BB7"/>
     <w:rPr>
@@ -10309,7 +10638,7 @@
       <w:szCs w:val="20"/>
     </w:rPr>
   </w:style>
-  <w:style w:type="character" w:styleId="SubtleEmphasis">
+  <w:style w:type="character" w:styleId="SchwacheHervorhebung">
     <w:name w:val="Subtle Emphasis"/>
     <w:uiPriority w:val="19"/>
     <w:qFormat/>
@@ -10320,7 +10649,7 @@
       <w:color w:val="243F60" w:themeColor="accent1" w:themeShade="7F"/>
     </w:rPr>
   </w:style>
-  <w:style w:type="character" w:styleId="IntenseEmphasis">
+  <w:style w:type="character" w:styleId="IntensiveHervorhebung">
     <w:name w:val="Intense Emphasis"/>
     <w:uiPriority w:val="21"/>
     <w:qFormat/>
@@ -10333,7 +10662,7 @@
       <w:spacing w:val="10"/>
     </w:rPr>
   </w:style>
-  <w:style w:type="character" w:styleId="SubtleReference">
+  <w:style w:type="character" w:styleId="SchwacherVerweis">
     <w:name w:val="Subtle Reference"/>
     <w:uiPriority w:val="31"/>
     <w:qFormat/>
@@ -10344,7 +10673,7 @@
       <w:color w:val="4F81BD" w:themeColor="accent1"/>
     </w:rPr>
   </w:style>
-  <w:style w:type="character" w:styleId="IntenseReference">
+  <w:style w:type="character" w:styleId="IntensiverVerweis">
     <w:name w:val="Intense Reference"/>
     <w:uiPriority w:val="32"/>
     <w:qFormat/>
@@ -10358,7 +10687,7 @@
       <w:color w:val="4F81BD" w:themeColor="accent1"/>
     </w:rPr>
   </w:style>
-  <w:style w:type="character" w:styleId="BookTitle">
+  <w:style w:type="character" w:styleId="Buchtitel">
     <w:name w:val="Book Title"/>
     <w:uiPriority w:val="33"/>
     <w:qFormat/>
@@ -10371,10 +10700,10 @@
       <w:spacing w:val="9"/>
     </w:rPr>
   </w:style>
-  <w:style w:type="paragraph" w:styleId="TOCHeading">
+  <w:style w:type="paragraph" w:styleId="Inhaltsverzeichnisberschrift">
     <w:name w:val="TOC Heading"/>
-    <w:basedOn w:val="Heading1"/>
-    <w:next w:val="Normal"/>
+    <w:basedOn w:val="berschrift1"/>
+    <w:next w:val="Standard"/>
     <w:uiPriority w:val="39"/>
     <w:unhideWhenUsed/>
     <w:qFormat/>
@@ -10386,10 +10715,10 @@
       <w:lang w:bidi="en-US"/>
     </w:rPr>
   </w:style>
-  <w:style w:type="paragraph" w:styleId="TOC1">
+  <w:style w:type="paragraph" w:styleId="Verzeichnis1">
     <w:name w:val="toc 1"/>
-    <w:basedOn w:val="Normal"/>
-    <w:next w:val="Normal"/>
+    <w:basedOn w:val="Standard"/>
+    <w:next w:val="Standard"/>
     <w:autoRedefine/>
     <w:uiPriority w:val="39"/>
     <w:unhideWhenUsed/>
@@ -10402,10 +10731,10 @@
       <w:b/>
     </w:rPr>
   </w:style>
-  <w:style w:type="paragraph" w:styleId="TOC2">
+  <w:style w:type="paragraph" w:styleId="Verzeichnis2">
     <w:name w:val="toc 2"/>
-    <w:basedOn w:val="Normal"/>
-    <w:next w:val="Normal"/>
+    <w:basedOn w:val="Standard"/>
+    <w:next w:val="Standard"/>
     <w:autoRedefine/>
     <w:uiPriority w:val="39"/>
     <w:unhideWhenUsed/>
@@ -10418,7 +10747,7 @@
   </w:style>
   <w:style w:type="character" w:styleId="Hyperlink">
     <w:name w:val="Hyperlink"/>
-    <w:basedOn w:val="DefaultParagraphFont"/>
+    <w:basedOn w:val="Absatz-Standardschriftart"/>
     <w:uiPriority w:val="99"/>
     <w:unhideWhenUsed/>
     <w:rsid w:val="006F2255"/>
@@ -10427,10 +10756,10 @@
       <w:u w:val="single"/>
     </w:rPr>
   </w:style>
-  <w:style w:type="paragraph" w:styleId="BalloonText">
+  <w:style w:type="paragraph" w:styleId="Sprechblasentext">
     <w:name w:val="Balloon Text"/>
-    <w:basedOn w:val="Normal"/>
-    <w:link w:val="BalloonTextChar"/>
+    <w:basedOn w:val="Standard"/>
+    <w:link w:val="SprechblasentextZchn"/>
     <w:uiPriority w:val="99"/>
     <w:semiHidden/>
     <w:unhideWhenUsed/>
@@ -10444,10 +10773,10 @@
       <w:szCs w:val="16"/>
     </w:rPr>
   </w:style>
-  <w:style w:type="character" w:customStyle="1" w:styleId="BalloonTextChar">
-    <w:name w:val="Balloon Text Char"/>
-    <w:basedOn w:val="DefaultParagraphFont"/>
-    <w:link w:val="BalloonText"/>
+  <w:style w:type="character" w:customStyle="1" w:styleId="SprechblasentextZchn">
+    <w:name w:val="Sprechblasentext Zchn"/>
+    <w:basedOn w:val="Absatz-Standardschriftart"/>
+    <w:link w:val="Sprechblasentext"/>
     <w:uiPriority w:val="99"/>
     <w:semiHidden/>
     <w:rsid w:val="006F2255"/>
@@ -10457,10 +10786,10 @@
       <w:szCs w:val="16"/>
     </w:rPr>
   </w:style>
-  <w:style w:type="paragraph" w:styleId="TOC3">
+  <w:style w:type="paragraph" w:styleId="Verzeichnis3">
     <w:name w:val="toc 3"/>
-    <w:basedOn w:val="Normal"/>
-    <w:next w:val="Normal"/>
+    <w:basedOn w:val="Standard"/>
+    <w:next w:val="Standard"/>
     <w:autoRedefine/>
     <w:uiPriority w:val="39"/>
     <w:unhideWhenUsed/>
@@ -10475,10 +10804,10 @@
       <w:lang w:eastAsia="de-CH"/>
     </w:rPr>
   </w:style>
-  <w:style w:type="paragraph" w:styleId="Header">
+  <w:style w:type="paragraph" w:styleId="Kopfzeile">
     <w:name w:val="header"/>
-    <w:basedOn w:val="Normal"/>
-    <w:link w:val="HeaderChar"/>
+    <w:basedOn w:val="Standard"/>
+    <w:link w:val="KopfzeileZchn"/>
     <w:uiPriority w:val="99"/>
     <w:unhideWhenUsed/>
     <w:rsid w:val="008F2373"/>
@@ -10490,10 +10819,10 @@
       <w:spacing w:after="0"/>
     </w:pPr>
   </w:style>
-  <w:style w:type="character" w:customStyle="1" w:styleId="HeaderChar">
-    <w:name w:val="Header Char"/>
-    <w:basedOn w:val="DefaultParagraphFont"/>
-    <w:link w:val="Header"/>
+  <w:style w:type="character" w:customStyle="1" w:styleId="KopfzeileZchn">
+    <w:name w:val="Kopfzeile Zchn"/>
+    <w:basedOn w:val="Absatz-Standardschriftart"/>
+    <w:link w:val="Kopfzeile"/>
     <w:uiPriority w:val="99"/>
     <w:rsid w:val="008F2373"/>
     <w:rPr>
@@ -10501,10 +10830,10 @@
       <w:szCs w:val="20"/>
     </w:rPr>
   </w:style>
-  <w:style w:type="paragraph" w:styleId="Footer">
+  <w:style w:type="paragraph" w:styleId="Fuzeile">
     <w:name w:val="footer"/>
-    <w:basedOn w:val="Normal"/>
-    <w:link w:val="FooterChar"/>
+    <w:basedOn w:val="Standard"/>
+    <w:link w:val="FuzeileZchn"/>
     <w:uiPriority w:val="99"/>
     <w:unhideWhenUsed/>
     <w:rsid w:val="008F2373"/>
@@ -10516,10 +10845,10 @@
       <w:spacing w:after="0"/>
     </w:pPr>
   </w:style>
-  <w:style w:type="character" w:customStyle="1" w:styleId="FooterChar">
-    <w:name w:val="Footer Char"/>
-    <w:basedOn w:val="DefaultParagraphFont"/>
-    <w:link w:val="Footer"/>
+  <w:style w:type="character" w:customStyle="1" w:styleId="FuzeileZchn">
+    <w:name w:val="Fußzeile Zchn"/>
+    <w:basedOn w:val="Absatz-Standardschriftart"/>
+    <w:link w:val="Fuzeile"/>
     <w:uiPriority w:val="99"/>
     <w:rsid w:val="008F2373"/>
     <w:rPr>
@@ -10527,9 +10856,9 @@
       <w:szCs w:val="20"/>
     </w:rPr>
   </w:style>
-  <w:style w:type="table" w:styleId="LightShading">
+  <w:style w:type="table" w:styleId="HelleSchattierung">
     <w:name w:val="Light Shading"/>
-    <w:basedOn w:val="TableNormal"/>
+    <w:basedOn w:val="NormaleTabelle"/>
     <w:uiPriority w:val="60"/>
     <w:rsid w:val="00587CD7"/>
     <w:pPr>
@@ -10912,7 +11241,7 @@
 </file>
 
 <file path=customXml/itemProps1.xml><?xml version="1.0" encoding="utf-8"?>
-<ds:datastoreItem xmlns:ds="http://schemas.openxmlformats.org/officeDocument/2006/customXml" ds:itemID="{2F363F2D-C115-4535-9FA8-17DA1CFA7482}">
+<ds:datastoreItem xmlns:ds="http://schemas.openxmlformats.org/officeDocument/2006/customXml" ds:itemID="{C64239E9-DB84-4652-AE65-903F1F4C31D6}">
   <ds:schemaRefs>
     <ds:schemaRef ds:uri="http://schemas.openxmlformats.org/officeDocument/2006/bibliography"/>
   </ds:schemaRefs>

</xml_diff>

<commit_message>
refs #506 refs #507 refs #508
</commit_message>
<xml_diff>
--- a/doc/03_Technischer_Bericht_Teil_2/01_Vorstudie/01_Vorstudie.docx
+++ b/doc/03_Technischer_Bericht_Teil_2/01_Vorstudie/01_Vorstudie.docx
@@ -72,19 +72,11 @@
                   </w:rPr>
                   <w:t xml:space="preserve"> </w:t>
                 </w:r>
-                <w:proofErr w:type="spellStart"/>
                 <w:r>
                   <w:rPr>
                     <w:color w:val="4F4F59"/>
                   </w:rPr>
-                  <w:t>Treichler</w:t>
-                </w:r>
-                <w:proofErr w:type="spellEnd"/>
-                <w:r>
-                  <w:rPr>
-                    <w:color w:val="4F4F59"/>
-                  </w:rPr>
-                  <w:t xml:space="preserve"> Delia</w:t>
+                  <w:t>Treichler Delia</w:t>
                 </w:r>
               </w:p>
               <w:p>
@@ -273,21 +265,7 @@
                       <w:rPr>
                         <w:rFonts w:asciiTheme="majorHAnsi" w:eastAsiaTheme="majorEastAsia" w:hAnsiTheme="majorHAnsi" w:cstheme="majorBidi"/>
                       </w:rPr>
-                      <w:t xml:space="preserve">Vision, </w:t>
-                    </w:r>
-                    <w:proofErr w:type="spellStart"/>
-                    <w:r>
-                      <w:rPr>
-                        <w:rFonts w:asciiTheme="majorHAnsi" w:eastAsiaTheme="majorEastAsia" w:hAnsiTheme="majorHAnsi" w:cstheme="majorBidi"/>
-                      </w:rPr>
-                      <w:t>Personas</w:t>
-                    </w:r>
-                    <w:proofErr w:type="spellEnd"/>
-                    <w:r>
-                      <w:rPr>
-                        <w:rFonts w:asciiTheme="majorHAnsi" w:eastAsiaTheme="majorEastAsia" w:hAnsiTheme="majorHAnsi" w:cstheme="majorBidi"/>
-                      </w:rPr>
-                      <w:t xml:space="preserve"> &amp; Szenarien</w:t>
+                      <w:t>Vision, Personas &amp; Szenarien</w:t>
                     </w:r>
                   </w:p>
                 </w:tc>
@@ -547,11 +525,9 @@
             <w:tcW w:w="2303" w:type="dxa"/>
           </w:tcPr>
           <w:p>
-            <w:proofErr w:type="spellStart"/>
             <w:r>
               <w:t>cheidt</w:t>
             </w:r>
-            <w:proofErr w:type="spellEnd"/>
           </w:p>
         </w:tc>
       </w:tr>
@@ -599,14 +575,12 @@
             <w:tcW w:w="2303" w:type="dxa"/>
           </w:tcPr>
           <w:p>
-            <w:proofErr w:type="spellStart"/>
             <w:r>
               <w:t>c</w:t>
             </w:r>
             <w:r>
               <w:t>heidt</w:t>
             </w:r>
-            <w:proofErr w:type="spellEnd"/>
           </w:p>
         </w:tc>
       </w:tr>
@@ -670,11 +644,9 @@
             <w:pPr>
               <w:cnfStyle w:val="000000100000" w:firstRow="0" w:lastRow="0" w:firstColumn="0" w:lastColumn="0" w:oddVBand="0" w:evenVBand="0" w:oddHBand="1" w:evenHBand="0" w:firstRowFirstColumn="0" w:firstRowLastColumn="0" w:lastRowFirstColumn="0" w:lastRowLastColumn="0"/>
             </w:pPr>
-            <w:proofErr w:type="spellStart"/>
             <w:r>
               <w:t>lelmer</w:t>
             </w:r>
-            <w:proofErr w:type="spellEnd"/>
           </w:p>
         </w:tc>
       </w:tr>
@@ -717,11 +689,9 @@
             <w:tcW w:w="2303" w:type="dxa"/>
           </w:tcPr>
           <w:p>
-            <w:proofErr w:type="spellStart"/>
             <w:r>
               <w:t>dtreichl</w:t>
             </w:r>
-            <w:proofErr w:type="spellEnd"/>
           </w:p>
         </w:tc>
       </w:tr>
@@ -755,15 +725,7 @@
           </w:tcPr>
           <w:p>
             <w:r>
-              <w:t xml:space="preserve">Ergänzung 3. Persona </w:t>
-            </w:r>
-            <w:proofErr w:type="spellStart"/>
-            <w:r>
-              <w:t>inkl</w:t>
-            </w:r>
-            <w:proofErr w:type="spellEnd"/>
-            <w:r>
-              <w:t xml:space="preserve"> Szenarien</w:t>
+              <w:t>Ergänzung 3. Persona inkl Szenarien</w:t>
             </w:r>
             <w:r>
               <w:t>, Interview</w:t>
@@ -775,11 +737,9 @@
             <w:tcW w:w="2303" w:type="dxa"/>
           </w:tcPr>
           <w:p>
-            <w:proofErr w:type="spellStart"/>
             <w:r>
               <w:t>cheidt</w:t>
             </w:r>
-            <w:proofErr w:type="spellEnd"/>
           </w:p>
         </w:tc>
       </w:tr>
@@ -819,15 +779,7 @@
           </w:tcPr>
           <w:p>
             <w:r>
-              <w:t xml:space="preserve">Review 3. Persona </w:t>
-            </w:r>
-            <w:proofErr w:type="spellStart"/>
-            <w:r>
-              <w:t>inkl</w:t>
-            </w:r>
-            <w:proofErr w:type="spellEnd"/>
-            <w:r>
-              <w:t xml:space="preserve"> Szenarien</w:t>
+              <w:t>Review 3. Persona inkl Szenarien</w:t>
             </w:r>
           </w:p>
         </w:tc>
@@ -836,11 +788,9 @@
             <w:tcW w:w="2303" w:type="dxa"/>
           </w:tcPr>
           <w:p>
-            <w:proofErr w:type="spellStart"/>
             <w:r>
               <w:t>dtreichl</w:t>
             </w:r>
-            <w:proofErr w:type="spellEnd"/>
           </w:p>
         </w:tc>
       </w:tr>
@@ -874,7 +824,21 @@
           </w:tcPr>
           <w:p>
             <w:r>
-              <w:t>Review, Ergänzung Soll Szenario 2</w:t>
+              <w:t>Review</w:t>
+            </w:r>
+            <w:r>
+              <w:t>, kleinere Ergänzungen</w:t>
+            </w:r>
+            <w:r>
+              <w:t xml:space="preserve">, Soll Szenario </w:t>
+            </w:r>
+            <w:r>
+              <w:t xml:space="preserve">Persona </w:t>
+            </w:r>
+            <w:bookmarkStart w:id="3" w:name="_GoBack"/>
+            <w:bookmarkEnd w:id="3"/>
+            <w:r>
+              <w:t>2</w:t>
             </w:r>
           </w:p>
         </w:tc>
@@ -883,16 +847,14 @@
             <w:tcW w:w="2303" w:type="dxa"/>
           </w:tcPr>
           <w:p>
-            <w:proofErr w:type="spellStart"/>
             <w:r>
               <w:t>lelmer</w:t>
             </w:r>
-            <w:proofErr w:type="spellEnd"/>
           </w:p>
         </w:tc>
       </w:tr>
     </w:tbl>
-    <w:bookmarkStart w:id="3" w:name="_Toc306560412" w:displacedByCustomXml="next"/>
+    <w:bookmarkStart w:id="4" w:name="_Toc306560412" w:displacedByCustomXml="next"/>
     <w:sdt>
       <w:sdtPr>
         <w:rPr>
@@ -926,7 +888,7 @@
             </w:rPr>
             <w:t>Inhaltsverzeichnis</w:t>
           </w:r>
-          <w:bookmarkEnd w:id="3"/>
+          <w:bookmarkEnd w:id="4"/>
         </w:p>
         <w:p>
           <w:pPr>
@@ -2894,12 +2856,12 @@
       <w:pPr>
         <w:pStyle w:val="berschrift1"/>
       </w:pPr>
-      <w:bookmarkStart w:id="4" w:name="_Toc306560413"/>
+      <w:bookmarkStart w:id="5" w:name="_Toc306560413"/>
       <w:r>
         <w:lastRenderedPageBreak/>
         <w:t>Vision</w:t>
       </w:r>
-      <w:bookmarkEnd w:id="4"/>
+      <w:bookmarkEnd w:id="5"/>
     </w:p>
     <w:p>
       <w:r>
@@ -2908,21 +2870,10 @@
     </w:p>
     <w:p>
       <w:r>
-        <w:t>F</w:t>
-      </w:r>
-      <w:r>
-        <w:t>ür den Kunden gilt: Was eine Firma bereits einmal umgesetzt hat, kann sie auch ein weiteres Mal tun.</w:t>
-      </w:r>
-      <w:r>
-        <w:t xml:space="preserve"> So hat es sich d</w:t>
-      </w:r>
-      <w:r>
-        <w:t xml:space="preserve">ie Zühlke Engineering AG </w:t>
-      </w:r>
-      <w:bookmarkStart w:id="5" w:name="_GoBack"/>
-      <w:bookmarkEnd w:id="5"/>
-      <w:r>
-        <w:t xml:space="preserve">zur Aufgabe gemacht, ihren Kunden in dieser Zeit die Firma und ihre bisher ausgeführten Projekte näher zu bringen. Daher </w:t>
+        <w:t>Für den Kunden gilt: Was eine Firma bereits einmal umgesetzt hat, kann sie auch ein weiteres Mal tun. So hat es sich d</w:t>
+      </w:r>
+      <w:r>
+        <w:t xml:space="preserve">ie Zühlke Engineering AG zur Aufgabe gemacht, ihren Kunden in dieser Zeit die Firma und ihre bisher ausgeführten Projekte näher zu bringen. Daher </w:t>
       </w:r>
       <w:r>
         <w:t>sind</w:t>
@@ -3254,15 +3205,7 @@
         <w:t xml:space="preserve"> Project N</w:t>
       </w:r>
       <w:r>
-        <w:t xml:space="preserve">otes auf einem </w:t>
-      </w:r>
-      <w:proofErr w:type="spellStart"/>
-      <w:r>
-        <w:t>Tablet</w:t>
-      </w:r>
-      <w:proofErr w:type="spellEnd"/>
-      <w:r>
-        <w:t>-PC anzeigt.</w:t>
+        <w:t>otes auf einem Tablet-PC anzeigt.</w:t>
       </w:r>
       <w:r>
         <w:t xml:space="preserve"> </w:t>
@@ -3371,27 +3314,14 @@
       <w:r>
         <w:t xml:space="preserve">Abbildung </w:t>
       </w:r>
-      <w:r>
-        <w:fldChar w:fldCharType="begin"/>
-      </w:r>
-      <w:r>
-        <w:instrText xml:space="preserve"> SEQ Abbildung \* ARABIC </w:instrText>
-      </w:r>
-      <w:r>
-        <w:fldChar w:fldCharType="separate"/>
-      </w:r>
-      <w:r>
-        <w:rPr>
-          <w:noProof/>
-        </w:rPr>
-        <w:t>1</w:t>
-      </w:r>
-      <w:r>
-        <w:rPr>
-          <w:noProof/>
-        </w:rPr>
-        <w:fldChar w:fldCharType="end"/>
-      </w:r>
+      <w:fldSimple w:instr=" SEQ Abbildung \* ARABIC ">
+        <w:r>
+          <w:rPr>
+            <w:noProof/>
+          </w:rPr>
+          <w:t>1</w:t>
+        </w:r>
+      </w:fldSimple>
       <w:r>
         <w:t xml:space="preserve"> - </w:t>
       </w:r>
@@ -3479,15 +3409,7 @@
         <w:t xml:space="preserve"> war die A</w:t>
       </w:r>
       <w:r>
-        <w:t xml:space="preserve">pplikation ganz klar auf </w:t>
-      </w:r>
-      <w:proofErr w:type="spellStart"/>
-      <w:r>
-        <w:t>Tablet</w:t>
-      </w:r>
-      <w:proofErr w:type="spellEnd"/>
-      <w:r>
-        <w:t>-</w:t>
+        <w:t>pplikation ganz klar auf Tablet-</w:t>
       </w:r>
       <w:r>
         <w:t>PCs ausgerichtet.</w:t>
@@ -3607,20 +3529,10 @@
         <w:pStyle w:val="berschrift2"/>
       </w:pPr>
       <w:bookmarkStart w:id="9" w:name="_Toc306560417"/>
-      <w:proofErr w:type="spellStart"/>
-      <w:r>
-        <w:t>Lessons</w:t>
-      </w:r>
-      <w:proofErr w:type="spellEnd"/>
-      <w:r>
-        <w:t xml:space="preserve"> </w:t>
-      </w:r>
-      <w:proofErr w:type="spellStart"/>
-      <w:r>
-        <w:t>Learned</w:t>
+      <w:r>
+        <w:t>Lessons Learned</w:t>
       </w:r>
       <w:bookmarkEnd w:id="9"/>
-      <w:proofErr w:type="spellEnd"/>
     </w:p>
     <w:p>
       <w:pPr>
@@ -3727,15 +3639,7 @@
         <w:t>en</w:t>
       </w:r>
       <w:r>
-        <w:t xml:space="preserve"> nicht </w:t>
-      </w:r>
-      <w:proofErr w:type="spellStart"/>
-      <w:r>
-        <w:t>vektorisiert</w:t>
-      </w:r>
-      <w:proofErr w:type="spellEnd"/>
-      <w:r>
-        <w:t xml:space="preserve"> waren.</w:t>
+        <w:t xml:space="preserve"> nicht vektorisiert waren.</w:t>
       </w:r>
     </w:p>
     <w:p>
@@ -3750,15 +3654,7 @@
     </w:p>
     <w:p>
       <w:r>
-        <w:t xml:space="preserve">Da die Hardware des </w:t>
-      </w:r>
-      <w:proofErr w:type="spellStart"/>
-      <w:r>
-        <w:t>Tablet</w:t>
-      </w:r>
-      <w:proofErr w:type="spellEnd"/>
-      <w:r>
-        <w:t xml:space="preserve"> PCs</w:t>
+        <w:t>Da die Hardware des Tablet PCs</w:t>
       </w:r>
       <w:r>
         <w:t xml:space="preserve"> </w:t>
@@ -3770,15 +3666,7 @@
         <w:t>wenn sie</w:t>
       </w:r>
       <w:r>
-        <w:t xml:space="preserve"> per </w:t>
-      </w:r>
-      <w:proofErr w:type="spellStart"/>
-      <w:r>
-        <w:t>Multitouch</w:t>
-      </w:r>
-      <w:proofErr w:type="spellEnd"/>
-      <w:r>
-        <w:t xml:space="preserve"> grö</w:t>
+        <w:t xml:space="preserve"> per Multitouch grö</w:t>
       </w:r>
       <w:r>
         <w:t>sser oder kleiner gemacht wurden</w:t>
@@ -4094,84 +3982,48 @@
         <w:rPr>
           <w:b/>
         </w:rPr>
-        <w:t xml:space="preserve">F7: </w:t>
-      </w:r>
-      <w:proofErr w:type="spellStart"/>
-      <w:r>
+        <w:t>F7: Wieviele davon setzen sich mit den Project Notes auseinander?</w:t>
+      </w:r>
+    </w:p>
+    <w:p>
+      <w:r>
+        <w:t>Die meisten setzen sich mit P</w:t>
+      </w:r>
+      <w:r>
+        <w:t xml:space="preserve">roject </w:t>
+      </w:r>
+      <w:r>
+        <w:t>N</w:t>
+      </w:r>
+      <w:r>
+        <w:t>ote</w:t>
+      </w:r>
+      <w:r>
+        <w:t xml:space="preserve"> aus ihrem Bereich auseinander (Bsp. .NET). Nehmen auch oft etwas mit, fragen nach. Fragen ob man gewisse Bücher kaufen kann.</w:t>
+      </w:r>
+    </w:p>
+    <w:p>
+      <w:r>
+        <w:t>Manchmal Nachfrage ob sie gewisses Dokument zugeschickt bekommen. Lesen es oft detailliert und gezielt.</w:t>
+      </w:r>
+    </w:p>
+    <w:p>
+      <w:r>
+        <w:t>Mitnehmen des Dokuments ist auch sehr wichtig.</w:t>
+      </w:r>
+    </w:p>
+    <w:p/>
+    <w:p>
+      <w:pPr>
         <w:rPr>
           <w:b/>
         </w:rPr>
-        <w:t>Wieviele</w:t>
-      </w:r>
-      <w:proofErr w:type="spellEnd"/>
+      </w:pPr>
       <w:r>
         <w:rPr>
           <w:b/>
         </w:rPr>
-        <w:t xml:space="preserve"> davon setzen sich mit den Project Notes auseinander?</w:t>
-      </w:r>
-    </w:p>
-    <w:p>
-      <w:r>
-        <w:t>Die meisten setzen sich mit P</w:t>
-      </w:r>
-      <w:r>
-        <w:t xml:space="preserve">roject </w:t>
-      </w:r>
-      <w:r>
-        <w:t>N</w:t>
-      </w:r>
-      <w:r>
-        <w:t>ote</w:t>
-      </w:r>
-      <w:r>
-        <w:t xml:space="preserve"> aus ihrem Bereich auseinander (Bsp</w:t>
-      </w:r>
-      <w:proofErr w:type="gramStart"/>
-      <w:r>
-        <w:t>. .</w:t>
-      </w:r>
-      <w:proofErr w:type="gramEnd"/>
-      <w:r>
-        <w:t>NET). Nehmen auch oft etwas mit, fragen nach. Fragen ob man gewisse Bücher kaufen kann.</w:t>
-      </w:r>
-    </w:p>
-    <w:p>
-      <w:r>
-        <w:t>Manchmal Nachfrage ob sie gewisses Dokument zugeschickt bekommen. Lesen es oft detailliert und gezielt.</w:t>
-      </w:r>
-    </w:p>
-    <w:p>
-      <w:r>
-        <w:t>Mitnehmen des Dokuments ist auch sehr wichtig.</w:t>
-      </w:r>
-    </w:p>
-    <w:p/>
-    <w:p>
-      <w:pPr>
-        <w:rPr>
-          <w:b/>
-        </w:rPr>
-      </w:pPr>
-      <w:r>
-        <w:rPr>
-          <w:b/>
-        </w:rPr>
-        <w:t xml:space="preserve">F8: </w:t>
-      </w:r>
-      <w:proofErr w:type="spellStart"/>
-      <w:r>
-        <w:rPr>
-          <w:b/>
-        </w:rPr>
-        <w:t>Wieviel</w:t>
-      </w:r>
-      <w:proofErr w:type="spellEnd"/>
-      <w:r>
-        <w:rPr>
-          <w:b/>
-        </w:rPr>
-        <w:t xml:space="preserve"> Zeit verbringen sie dort?</w:t>
+        <w:t>F8: Wieviel Zeit verbringen sie dort?</w:t>
       </w:r>
     </w:p>
     <w:p>
@@ -4222,35 +4074,7 @@
         <w:rPr>
           <w:b/>
         </w:rPr>
-        <w:t xml:space="preserve">F10: </w:t>
-      </w:r>
-      <w:proofErr w:type="spellStart"/>
-      <w:r>
-        <w:rPr>
-          <w:b/>
-        </w:rPr>
-        <w:t>Wieviele</w:t>
-      </w:r>
-      <w:proofErr w:type="spellEnd"/>
-      <w:r>
-        <w:rPr>
-          <w:b/>
-        </w:rPr>
-        <w:t xml:space="preserve"> sitzen ab, </w:t>
-      </w:r>
-      <w:proofErr w:type="spellStart"/>
-      <w:r>
-        <w:rPr>
-          <w:b/>
-        </w:rPr>
-        <w:t>wieviele</w:t>
-      </w:r>
-      <w:proofErr w:type="spellEnd"/>
-      <w:r>
-        <w:rPr>
-          <w:b/>
-        </w:rPr>
-        <w:t xml:space="preserve"> stehen?</w:t>
+        <w:t>F10: Wieviele sitzen ab, wieviele stehen?</w:t>
       </w:r>
     </w:p>
     <w:p>
@@ -4298,25 +4122,15 @@
         <w:pStyle w:val="berschrift1"/>
       </w:pPr>
       <w:bookmarkStart w:id="14" w:name="_Toc306560422"/>
-      <w:proofErr w:type="spellStart"/>
       <w:r>
         <w:lastRenderedPageBreak/>
         <w:t>Personas</w:t>
       </w:r>
       <w:bookmarkEnd w:id="14"/>
-      <w:proofErr w:type="spellEnd"/>
     </w:p>
     <w:p>
       <w:r>
-        <w:t xml:space="preserve">Aus dem Interview lassen sich primär zwei </w:t>
-      </w:r>
-      <w:proofErr w:type="spellStart"/>
-      <w:r>
-        <w:t>Personas</w:t>
-      </w:r>
-      <w:proofErr w:type="spellEnd"/>
-      <w:r>
-        <w:t xml:space="preserve"> erstellen. Die eine ist für die Umsetzung von Projekten zuständig (siehe </w:t>
+        <w:t xml:space="preserve">Aus dem Interview lassen sich primär zwei Personas erstellen. Die eine ist für die Umsetzung von Projekten zuständig (siehe </w:t>
       </w:r>
       <w:r>
         <w:fldChar w:fldCharType="begin"/>
@@ -4904,15 +4718,7 @@
           </w:tcPr>
           <w:p>
             <w:r>
-              <w:t xml:space="preserve">Eigenschaften / </w:t>
-            </w:r>
-            <w:proofErr w:type="spellStart"/>
-            <w:r>
-              <w:t>Behaviour</w:t>
-            </w:r>
-            <w:proofErr w:type="spellEnd"/>
-            <w:r>
-              <w:t xml:space="preserve"> Variables</w:t>
+              <w:t>Eigenschaften / Behaviour Variables</w:t>
             </w:r>
           </w:p>
         </w:tc>
@@ -5295,15 +5101,7 @@
         <w:t>Ulrich</w:t>
       </w:r>
       <w:r>
-        <w:t xml:space="preserve"> bekommt anfangs von der Sekretärin ein </w:t>
-      </w:r>
-      <w:proofErr w:type="spellStart"/>
-      <w:r>
-        <w:t>getaggtes</w:t>
-      </w:r>
-      <w:proofErr w:type="spellEnd"/>
-      <w:r>
-        <w:t xml:space="preserve"> </w:t>
+        <w:t xml:space="preserve"> bekommt anfangs von der Sekretärin ein getaggtes </w:t>
       </w:r>
       <w:r>
         <w:t>Objekt</w:t>
@@ -5723,15 +5521,7 @@
           </w:tcPr>
           <w:p>
             <w:r>
-              <w:t xml:space="preserve">Eigenschaften / </w:t>
-            </w:r>
-            <w:proofErr w:type="spellStart"/>
-            <w:r>
-              <w:t>Behaviour</w:t>
-            </w:r>
-            <w:proofErr w:type="spellEnd"/>
-            <w:r>
-              <w:t xml:space="preserve"> Variables</w:t>
+              <w:t>Eigenschaften / Behaviour Variables</w:t>
             </w:r>
           </w:p>
         </w:tc>
@@ -5986,23 +5776,7 @@
     </w:p>
     <w:p>
       <w:r>
-        <w:t>Als Erik zuvor eine Project Note zum Drucken markieren wollte, wurde er aufgefordert, seinen Besucher-</w:t>
-      </w:r>
-      <w:proofErr w:type="spellStart"/>
-      <w:r>
-        <w:t>Badge</w:t>
-      </w:r>
-      <w:proofErr w:type="spellEnd"/>
-      <w:r>
-        <w:t xml:space="preserve"> auf den Tisch zu legen. Nun entfernt er seinen </w:t>
-      </w:r>
-      <w:proofErr w:type="spellStart"/>
-      <w:r>
-        <w:t>Badge</w:t>
-      </w:r>
-      <w:proofErr w:type="spellEnd"/>
-      <w:r>
-        <w:t xml:space="preserve"> vom Tisch und erstaunt wird ihm vom Tisch mitgeteilt, dass seine ausgewählten Project Notes beim Verlassen der Zühlke Engineering AG für ihn ausgedruckt würden.</w:t>
+        <w:t>Als Erik zuvor eine Project Note zum Drucken markieren wollte, wurde er aufgefordert, seinen Besucher-Badge auf den Tisch zu legen. Nun entfernt er seinen Badge vom Tisch und erstaunt wird ihm vom Tisch mitgeteilt, dass seine ausgewählten Project Notes beim Verlassen der Zühlke Engineering AG für ihn ausgedruckt würden.</w:t>
       </w:r>
     </w:p>
     <w:p>
@@ -6010,23 +5784,7 @@
         <w:t xml:space="preserve">Nach dem Meeting </w:t>
       </w:r>
       <w:r>
-        <w:t xml:space="preserve">muss Erik seinen </w:t>
-      </w:r>
-      <w:proofErr w:type="spellStart"/>
-      <w:r>
-        <w:t>Badge</w:t>
-      </w:r>
-      <w:proofErr w:type="spellEnd"/>
-      <w:r>
-        <w:t xml:space="preserve"> abgeben. Die freundliche Sekretärin </w:t>
-      </w:r>
-      <w:proofErr w:type="gramStart"/>
-      <w:r>
-        <w:t>gib</w:t>
-      </w:r>
-      <w:proofErr w:type="gramEnd"/>
-      <w:r>
-        <w:t xml:space="preserve"> ihm seine zuvor ausgewählten Project Notes in gedruckter Form ab. Erik nimmt die Ausdrucke entgegen, bedankt sich herzlich und freut sich, wie gut die internen Abläufe in der Zühlke funktionieren.</w:t>
+        <w:t>muss Erik seinen Badge abgeben. Die freundliche Sekretärin gib ihm seine zuvor ausgewählten Project Notes in gedruckter Form ab. Erik nimmt die Ausdrucke entgegen, bedankt sich herzlich und freut sich, wie gut die internen Abläufe in der Zühlke funktionieren.</w:t>
       </w:r>
     </w:p>
     <w:p>
@@ -6316,15 +6074,7 @@
           </w:tcPr>
           <w:p>
             <w:r>
-              <w:t xml:space="preserve">Eigenschaften / </w:t>
-            </w:r>
-            <w:proofErr w:type="spellStart"/>
-            <w:r>
-              <w:t>Behaviour</w:t>
-            </w:r>
-            <w:proofErr w:type="spellEnd"/>
-            <w:r>
-              <w:t xml:space="preserve"> Variables</w:t>
+              <w:t>Eigenschaften / Behaviour Variables</w:t>
             </w:r>
           </w:p>
         </w:tc>
@@ -6698,7 +6448,7 @@
         <w:noProof/>
         <w:lang w:val="de-DE"/>
       </w:rPr>
-      <w:t>2</w:t>
+      <w:t>1</w:t>
     </w:r>
     <w:r>
       <w:rPr>
@@ -6712,31 +6462,16 @@
       </w:rPr>
       <w:t xml:space="preserve"> von </w:t>
     </w:r>
-    <w:r>
-      <w:fldChar w:fldCharType="begin"/>
-    </w:r>
-    <w:r>
-      <w:instrText>NUMPAGES  \* Arabic  \* MERGEFORMAT</w:instrText>
-    </w:r>
-    <w:r>
-      <w:fldChar w:fldCharType="separate"/>
-    </w:r>
-    <w:r>
-      <w:rPr>
-        <w:b/>
-        <w:noProof/>
-        <w:lang w:val="de-DE"/>
-      </w:rPr>
-      <w:t>10</w:t>
-    </w:r>
-    <w:r>
-      <w:rPr>
-        <w:b/>
-        <w:noProof/>
-        <w:lang w:val="de-DE"/>
-      </w:rPr>
-      <w:fldChar w:fldCharType="end"/>
-    </w:r>
+    <w:fldSimple w:instr="NUMPAGES  \* Arabic  \* MERGEFORMAT">
+      <w:r>
+        <w:rPr>
+          <w:b/>
+          <w:noProof/>
+          <w:lang w:val="de-DE"/>
+        </w:rPr>
+        <w:t>10</w:t>
+      </w:r>
+    </w:fldSimple>
   </w:p>
 </w:ftr>
 </file>
@@ -11290,7 +11025,7 @@
 </file>
 
 <file path=customXml/itemProps1.xml><?xml version="1.0" encoding="utf-8"?>
-<ds:datastoreItem xmlns:ds="http://schemas.openxmlformats.org/officeDocument/2006/customXml" ds:itemID="{90DCD950-1BD6-4538-A293-647041722482}">
+<ds:datastoreItem xmlns:ds="http://schemas.openxmlformats.org/officeDocument/2006/customXml" ds:itemID="{E3A8A32B-1E5D-4D12-92B4-913A9D66BE81}">
   <ds:schemaRefs>
     <ds:schemaRef ds:uri="http://schemas.openxmlformats.org/officeDocument/2006/bibliography"/>
   </ds:schemaRefs>

</xml_diff>